<commit_message>
Update presentation and PZ documents
</commit_message>
<xml_diff>
--- a/docs/PZ.docx
+++ b/docs/PZ.docx
@@ -94,14 +94,6 @@
         <w:gridCol w:w="7886"/>
       </w:tblGrid>
       <w:tr>
-        <w:tblPrEx>
-          <w:tblCellMar>
-            <w:top w:w="0" w:type="dxa"/>
-            <w:left w:w="0" w:type="dxa"/>
-            <w:bottom w:w="0" w:type="dxa"/>
-            <w:right w:w="0" w:type="dxa"/>
-          </w:tblCellMar>
-        </w:tblPrEx>
         <w:trPr>
           <w:trHeight w:val="381" w:hRule="atLeast"/>
         </w:trPr>
@@ -284,12 +276,12 @@
                 <w:szCs w:val="22"/>
               </w:rPr>
             </w:pPr>
-            <w:bookmarkStart w:id="0" w:name="_Toc512211677"/>
-            <w:bookmarkStart w:id="1" w:name="_Toc512551645"/>
-            <w:bookmarkStart w:id="2" w:name="_Toc516267201"/>
-            <w:bookmarkStart w:id="3" w:name="_Toc512551585"/>
-            <w:bookmarkStart w:id="4" w:name="_Toc512555134"/>
-            <w:bookmarkStart w:id="5" w:name="_Toc516267247"/>
+            <w:bookmarkStart w:id="0" w:name="_Toc516267201"/>
+            <w:bookmarkStart w:id="1" w:name="_Toc516267247"/>
+            <w:bookmarkStart w:id="2" w:name="_Toc512555134"/>
+            <w:bookmarkStart w:id="3" w:name="_Toc512551645"/>
+            <w:bookmarkStart w:id="4" w:name="_Toc512211677"/>
+            <w:bookmarkStart w:id="5" w:name="_Toc512551585"/>
             <w:r>
               <w:rPr>
                 <w:rFonts w:eastAsia="Arial Unicode MS"/>
@@ -340,10 +332,10 @@
                 <w:szCs w:val="22"/>
               </w:rPr>
             </w:pPr>
-            <w:bookmarkStart w:id="6" w:name="_Toc516267202"/>
-            <w:bookmarkStart w:id="7" w:name="_Toc512211678"/>
-            <w:bookmarkStart w:id="8" w:name="_Toc516267248"/>
-            <w:bookmarkStart w:id="9" w:name="_Toc512555135"/>
+            <w:bookmarkStart w:id="6" w:name="_Toc512211678"/>
+            <w:bookmarkStart w:id="7" w:name="_Toc516267202"/>
+            <w:bookmarkStart w:id="8" w:name="_Toc512555135"/>
+            <w:bookmarkStart w:id="9" w:name="_Toc516267248"/>
             <w:bookmarkStart w:id="10" w:name="_Toc512551646"/>
             <w:bookmarkStart w:id="11" w:name="_Toc512551586"/>
             <w:r>
@@ -436,10 +428,10 @@
                 <w:szCs w:val="22"/>
               </w:rPr>
             </w:pPr>
-            <w:bookmarkStart w:id="12" w:name="_Toc512551587"/>
-            <w:bookmarkStart w:id="13" w:name="_Toc516267249"/>
-            <w:bookmarkStart w:id="14" w:name="_Toc516267203"/>
-            <w:bookmarkStart w:id="15" w:name="_Toc512211679"/>
+            <w:bookmarkStart w:id="12" w:name="_Toc516267203"/>
+            <w:bookmarkStart w:id="13" w:name="_Toc512211679"/>
+            <w:bookmarkStart w:id="14" w:name="_Toc512551587"/>
+            <w:bookmarkStart w:id="15" w:name="_Toc516267249"/>
             <w:bookmarkStart w:id="16" w:name="_Toc512551647"/>
             <w:bookmarkStart w:id="17" w:name="_Toc512555136"/>
             <w:r>
@@ -1519,6 +1511,14 @@
       </w:tr>
       <w:bookmarkEnd w:id="18"/>
       <w:tr>
+        <w:tblPrEx>
+          <w:tblCellMar>
+            <w:top w:w="0" w:type="dxa"/>
+            <w:left w:w="0" w:type="dxa"/>
+            <w:bottom w:w="0" w:type="dxa"/>
+            <w:right w:w="0" w:type="dxa"/>
+          </w:tblCellMar>
+        </w:tblPrEx>
         <w:trPr>
           <w:trHeight w:val="166" w:hRule="atLeast"/>
         </w:trPr>
@@ -3339,8 +3339,8 @@
       <w:bookmarkStart w:id="20" w:name="_Toc512211680"/>
       <w:bookmarkStart w:id="21" w:name="_Toc516267204"/>
       <w:bookmarkStart w:id="22" w:name="_Toc512551648"/>
-      <w:bookmarkStart w:id="23" w:name="_Toc516267250"/>
-      <w:bookmarkStart w:id="24" w:name="_Toc512555137"/>
+      <w:bookmarkStart w:id="23" w:name="_Toc512555137"/>
+      <w:bookmarkStart w:id="24" w:name="_Toc516267250"/>
     </w:p>
     <w:p>
       <w:pPr>
@@ -5511,6 +5511,14 @@
         <w:gridCol w:w="8895"/>
       </w:tblGrid>
       <w:tr>
+        <w:tblPrEx>
+          <w:tblCellMar>
+            <w:top w:w="0" w:type="dxa"/>
+            <w:left w:w="0" w:type="dxa"/>
+            <w:bottom w:w="0" w:type="dxa"/>
+            <w:right w:w="0" w:type="dxa"/>
+          </w:tblCellMar>
+        </w:tblPrEx>
         <w:tc>
           <w:tcPr>
             <w:tcW w:w="9570" w:type="dxa"/>
@@ -5577,195 +5585,6 @@
           <w:tcPr>
             <w:tcW w:w="8895" w:type="dxa"/>
             <w:tcBorders>
-              <w:bottom w:val="single" w:color="auto" w:sz="4" w:space="0"/>
-            </w:tcBorders>
-          </w:tcPr>
-          <w:p>
-            <w:pPr>
-              <w:spacing w:before="40"/>
-              <w:rPr>
-                <w:sz w:val="28"/>
-              </w:rPr>
-            </w:pPr>
-          </w:p>
-        </w:tc>
-      </w:tr>
-      <w:tr>
-        <w:tc>
-          <w:tcPr>
-            <w:tcW w:w="9570" w:type="dxa"/>
-            <w:gridSpan w:val="2"/>
-            <w:tcBorders>
-              <w:bottom w:val="single" w:color="auto" w:sz="4" w:space="0"/>
-            </w:tcBorders>
-          </w:tcPr>
-          <w:p>
-            <w:pPr>
-              <w:spacing w:before="40"/>
-              <w:rPr>
-                <w:sz w:val="28"/>
-              </w:rPr>
-            </w:pPr>
-          </w:p>
-        </w:tc>
-      </w:tr>
-      <w:tr>
-        <w:tc>
-          <w:tcPr>
-            <w:tcW w:w="675" w:type="dxa"/>
-            <w:tcBorders>
-              <w:top w:val="single" w:color="auto" w:sz="4" w:space="0"/>
-            </w:tcBorders>
-          </w:tcPr>
-          <w:p>
-            <w:pPr>
-              <w:spacing w:before="40"/>
-              <w:rPr>
-                <w:sz w:val="28"/>
-              </w:rPr>
-            </w:pPr>
-            <w:r>
-              <w:rPr>
-                <w:sz w:val="28"/>
-              </w:rPr>
-              <w:t>2)</w:t>
-            </w:r>
-          </w:p>
-        </w:tc>
-        <w:tc>
-          <w:tcPr>
-            <w:tcW w:w="8895" w:type="dxa"/>
-            <w:tcBorders>
-              <w:top w:val="single" w:color="auto" w:sz="4" w:space="0"/>
-              <w:bottom w:val="single" w:color="auto" w:sz="4" w:space="0"/>
-            </w:tcBorders>
-          </w:tcPr>
-          <w:p>
-            <w:pPr>
-              <w:spacing w:before="40"/>
-              <w:rPr>
-                <w:sz w:val="28"/>
-              </w:rPr>
-            </w:pPr>
-          </w:p>
-        </w:tc>
-      </w:tr>
-      <w:tr>
-        <w:tc>
-          <w:tcPr>
-            <w:tcW w:w="9570" w:type="dxa"/>
-            <w:gridSpan w:val="2"/>
-            <w:tcBorders>
-              <w:bottom w:val="single" w:color="auto" w:sz="4" w:space="0"/>
-            </w:tcBorders>
-          </w:tcPr>
-          <w:p>
-            <w:pPr>
-              <w:spacing w:before="40"/>
-              <w:rPr>
-                <w:sz w:val="28"/>
-              </w:rPr>
-            </w:pPr>
-          </w:p>
-        </w:tc>
-      </w:tr>
-      <w:tr>
-        <w:tblPrEx>
-          <w:tblCellMar>
-            <w:top w:w="0" w:type="dxa"/>
-            <w:left w:w="0" w:type="dxa"/>
-            <w:bottom w:w="0" w:type="dxa"/>
-            <w:right w:w="0" w:type="dxa"/>
-          </w:tblCellMar>
-        </w:tblPrEx>
-        <w:tc>
-          <w:tcPr>
-            <w:tcW w:w="675" w:type="dxa"/>
-            <w:tcBorders>
-              <w:top w:val="single" w:color="auto" w:sz="4" w:space="0"/>
-            </w:tcBorders>
-          </w:tcPr>
-          <w:p>
-            <w:pPr>
-              <w:spacing w:before="40"/>
-              <w:rPr>
-                <w:sz w:val="28"/>
-              </w:rPr>
-            </w:pPr>
-            <w:r>
-              <w:rPr>
-                <w:sz w:val="28"/>
-              </w:rPr>
-              <w:t>3)</w:t>
-            </w:r>
-          </w:p>
-        </w:tc>
-        <w:tc>
-          <w:tcPr>
-            <w:tcW w:w="8895" w:type="dxa"/>
-            <w:tcBorders>
-              <w:top w:val="single" w:color="auto" w:sz="4" w:space="0"/>
-              <w:bottom w:val="single" w:color="auto" w:sz="4" w:space="0"/>
-            </w:tcBorders>
-          </w:tcPr>
-          <w:p>
-            <w:pPr>
-              <w:spacing w:before="40"/>
-              <w:rPr>
-                <w:b/>
-                <w:sz w:val="28"/>
-              </w:rPr>
-            </w:pPr>
-          </w:p>
-        </w:tc>
-      </w:tr>
-      <w:tr>
-        <w:tc>
-          <w:tcPr>
-            <w:tcW w:w="9570" w:type="dxa"/>
-            <w:gridSpan w:val="2"/>
-            <w:tcBorders>
-              <w:bottom w:val="single" w:color="auto" w:sz="4" w:space="0"/>
-            </w:tcBorders>
-          </w:tcPr>
-          <w:p>
-            <w:pPr>
-              <w:spacing w:before="40"/>
-              <w:rPr>
-                <w:sz w:val="28"/>
-              </w:rPr>
-            </w:pPr>
-          </w:p>
-        </w:tc>
-      </w:tr>
-      <w:tr>
-        <w:tc>
-          <w:tcPr>
-            <w:tcW w:w="675" w:type="dxa"/>
-            <w:tcBorders>
-              <w:top w:val="single" w:color="auto" w:sz="4" w:space="0"/>
-            </w:tcBorders>
-          </w:tcPr>
-          <w:p>
-            <w:pPr>
-              <w:spacing w:before="40"/>
-              <w:rPr>
-                <w:sz w:val="28"/>
-              </w:rPr>
-            </w:pPr>
-            <w:r>
-              <w:rPr>
-                <w:sz w:val="28"/>
-              </w:rPr>
-              <w:t>4)</w:t>
-            </w:r>
-          </w:p>
-        </w:tc>
-        <w:tc>
-          <w:tcPr>
-            <w:tcW w:w="8895" w:type="dxa"/>
-            <w:tcBorders>
-              <w:top w:val="single" w:color="auto" w:sz="4" w:space="0"/>
               <w:bottom w:val="single" w:color="auto" w:sz="4" w:space="0"/>
             </w:tcBorders>
           </w:tcPr>
@@ -5833,67 +5652,7 @@
               <w:rPr>
                 <w:sz w:val="28"/>
               </w:rPr>
-              <w:t>5)</w:t>
-            </w:r>
-          </w:p>
-        </w:tc>
-        <w:tc>
-          <w:tcPr>
-            <w:tcW w:w="8895" w:type="dxa"/>
-            <w:tcBorders>
-              <w:top w:val="single" w:color="auto" w:sz="4" w:space="0"/>
-              <w:bottom w:val="single" w:color="auto" w:sz="4" w:space="0"/>
-            </w:tcBorders>
-          </w:tcPr>
-          <w:p>
-            <w:pPr>
-              <w:spacing w:before="40"/>
-              <w:rPr>
-                <w:sz w:val="28"/>
-              </w:rPr>
-            </w:pPr>
-          </w:p>
-        </w:tc>
-      </w:tr>
-      <w:tr>
-        <w:tc>
-          <w:tcPr>
-            <w:tcW w:w="9570" w:type="dxa"/>
-            <w:gridSpan w:val="2"/>
-            <w:tcBorders>
-              <w:bottom w:val="single" w:color="auto" w:sz="4" w:space="0"/>
-            </w:tcBorders>
-          </w:tcPr>
-          <w:p>
-            <w:pPr>
-              <w:spacing w:before="40"/>
-              <w:rPr>
-                <w:sz w:val="28"/>
-              </w:rPr>
-            </w:pPr>
-          </w:p>
-        </w:tc>
-      </w:tr>
-      <w:tr>
-        <w:tc>
-          <w:tcPr>
-            <w:tcW w:w="675" w:type="dxa"/>
-            <w:tcBorders>
-              <w:top w:val="single" w:color="auto" w:sz="4" w:space="0"/>
-            </w:tcBorders>
-          </w:tcPr>
-          <w:p>
-            <w:pPr>
-              <w:spacing w:before="40"/>
-              <w:rPr>
-                <w:sz w:val="28"/>
-              </w:rPr>
-            </w:pPr>
-            <w:r>
-              <w:rPr>
-                <w:sz w:val="28"/>
-              </w:rPr>
-              <w:t>6)</w:t>
+              <w:t>2)</w:t>
             </w:r>
           </w:p>
         </w:tc>
@@ -5969,7 +5728,7 @@
               <w:rPr>
                 <w:sz w:val="28"/>
               </w:rPr>
-              <w:t>7)</w:t>
+              <w:t>3)</w:t>
             </w:r>
           </w:p>
         </w:tc>
@@ -5985,74 +5744,7 @@
             <w:pPr>
               <w:spacing w:before="40"/>
               <w:rPr>
-                <w:sz w:val="28"/>
-              </w:rPr>
-            </w:pPr>
-          </w:p>
-        </w:tc>
-      </w:tr>
-      <w:tr>
-        <w:tc>
-          <w:tcPr>
-            <w:tcW w:w="9570" w:type="dxa"/>
-            <w:gridSpan w:val="2"/>
-            <w:tcBorders>
-              <w:bottom w:val="single" w:color="auto" w:sz="4" w:space="0"/>
-            </w:tcBorders>
-          </w:tcPr>
-          <w:p>
-            <w:pPr>
-              <w:spacing w:before="40"/>
-              <w:rPr>
-                <w:sz w:val="28"/>
-              </w:rPr>
-            </w:pPr>
-          </w:p>
-        </w:tc>
-      </w:tr>
-      <w:tr>
-        <w:tblPrEx>
-          <w:tblCellMar>
-            <w:top w:w="0" w:type="dxa"/>
-            <w:left w:w="0" w:type="dxa"/>
-            <w:bottom w:w="0" w:type="dxa"/>
-            <w:right w:w="0" w:type="dxa"/>
-          </w:tblCellMar>
-        </w:tblPrEx>
-        <w:tc>
-          <w:tcPr>
-            <w:tcW w:w="675" w:type="dxa"/>
-            <w:tcBorders>
-              <w:top w:val="single" w:color="auto" w:sz="4" w:space="0"/>
-            </w:tcBorders>
-          </w:tcPr>
-          <w:p>
-            <w:pPr>
-              <w:spacing w:before="40"/>
-              <w:rPr>
-                <w:sz w:val="28"/>
-              </w:rPr>
-            </w:pPr>
-            <w:r>
-              <w:rPr>
-                <w:sz w:val="28"/>
-              </w:rPr>
-              <w:t>8)</w:t>
-            </w:r>
-          </w:p>
-        </w:tc>
-        <w:tc>
-          <w:tcPr>
-            <w:tcW w:w="8895" w:type="dxa"/>
-            <w:tcBorders>
-              <w:top w:val="single" w:color="auto" w:sz="4" w:space="0"/>
-              <w:bottom w:val="single" w:color="auto" w:sz="4" w:space="0"/>
-            </w:tcBorders>
-          </w:tcPr>
-          <w:p>
-            <w:pPr>
-              <w:spacing w:before="40"/>
-              <w:rPr>
+                <w:b/>
                 <w:sz w:val="28"/>
               </w:rPr>
             </w:pPr>
@@ -6113,7 +5805,7 @@
               <w:rPr>
                 <w:sz w:val="28"/>
               </w:rPr>
-              <w:t>9)</w:t>
+              <w:t>4)</w:t>
             </w:r>
           </w:p>
         </w:tc>
@@ -6163,6 +5855,14 @@
         </w:tc>
       </w:tr>
       <w:tr>
+        <w:tblPrEx>
+          <w:tblCellMar>
+            <w:top w:w="0" w:type="dxa"/>
+            <w:left w:w="0" w:type="dxa"/>
+            <w:bottom w:w="0" w:type="dxa"/>
+            <w:right w:w="0" w:type="dxa"/>
+          </w:tblCellMar>
+        </w:tblPrEx>
         <w:tc>
           <w:tcPr>
             <w:tcW w:w="675" w:type="dxa"/>
@@ -6181,7 +5881,7 @@
               <w:rPr>
                 <w:sz w:val="28"/>
               </w:rPr>
-              <w:t>10)</w:t>
+              <w:t>5)</w:t>
             </w:r>
           </w:p>
         </w:tc>
@@ -6231,6 +5931,394 @@
         </w:tc>
       </w:tr>
       <w:tr>
+        <w:tblPrEx>
+          <w:tblCellMar>
+            <w:top w:w="0" w:type="dxa"/>
+            <w:left w:w="0" w:type="dxa"/>
+            <w:bottom w:w="0" w:type="dxa"/>
+            <w:right w:w="0" w:type="dxa"/>
+          </w:tblCellMar>
+        </w:tblPrEx>
+        <w:tc>
+          <w:tcPr>
+            <w:tcW w:w="675" w:type="dxa"/>
+            <w:tcBorders>
+              <w:top w:val="single" w:color="auto" w:sz="4" w:space="0"/>
+            </w:tcBorders>
+          </w:tcPr>
+          <w:p>
+            <w:pPr>
+              <w:spacing w:before="40"/>
+              <w:rPr>
+                <w:sz w:val="28"/>
+              </w:rPr>
+            </w:pPr>
+            <w:r>
+              <w:rPr>
+                <w:sz w:val="28"/>
+              </w:rPr>
+              <w:t>6)</w:t>
+            </w:r>
+          </w:p>
+        </w:tc>
+        <w:tc>
+          <w:tcPr>
+            <w:tcW w:w="8895" w:type="dxa"/>
+            <w:tcBorders>
+              <w:top w:val="single" w:color="auto" w:sz="4" w:space="0"/>
+              <w:bottom w:val="single" w:color="auto" w:sz="4" w:space="0"/>
+            </w:tcBorders>
+          </w:tcPr>
+          <w:p>
+            <w:pPr>
+              <w:spacing w:before="40"/>
+              <w:rPr>
+                <w:sz w:val="28"/>
+              </w:rPr>
+            </w:pPr>
+          </w:p>
+        </w:tc>
+      </w:tr>
+      <w:tr>
+        <w:tblPrEx>
+          <w:tblCellMar>
+            <w:top w:w="0" w:type="dxa"/>
+            <w:left w:w="0" w:type="dxa"/>
+            <w:bottom w:w="0" w:type="dxa"/>
+            <w:right w:w="0" w:type="dxa"/>
+          </w:tblCellMar>
+        </w:tblPrEx>
+        <w:tc>
+          <w:tcPr>
+            <w:tcW w:w="9570" w:type="dxa"/>
+            <w:gridSpan w:val="2"/>
+            <w:tcBorders>
+              <w:bottom w:val="single" w:color="auto" w:sz="4" w:space="0"/>
+            </w:tcBorders>
+          </w:tcPr>
+          <w:p>
+            <w:pPr>
+              <w:spacing w:before="40"/>
+              <w:rPr>
+                <w:sz w:val="28"/>
+              </w:rPr>
+            </w:pPr>
+          </w:p>
+        </w:tc>
+      </w:tr>
+      <w:tr>
+        <w:tblPrEx>
+          <w:tblCellMar>
+            <w:top w:w="0" w:type="dxa"/>
+            <w:left w:w="0" w:type="dxa"/>
+            <w:bottom w:w="0" w:type="dxa"/>
+            <w:right w:w="0" w:type="dxa"/>
+          </w:tblCellMar>
+        </w:tblPrEx>
+        <w:tc>
+          <w:tcPr>
+            <w:tcW w:w="675" w:type="dxa"/>
+            <w:tcBorders>
+              <w:top w:val="single" w:color="auto" w:sz="4" w:space="0"/>
+            </w:tcBorders>
+          </w:tcPr>
+          <w:p>
+            <w:pPr>
+              <w:spacing w:before="40"/>
+              <w:rPr>
+                <w:sz w:val="28"/>
+              </w:rPr>
+            </w:pPr>
+            <w:r>
+              <w:rPr>
+                <w:sz w:val="28"/>
+              </w:rPr>
+              <w:t>7)</w:t>
+            </w:r>
+          </w:p>
+        </w:tc>
+        <w:tc>
+          <w:tcPr>
+            <w:tcW w:w="8895" w:type="dxa"/>
+            <w:tcBorders>
+              <w:top w:val="single" w:color="auto" w:sz="4" w:space="0"/>
+              <w:bottom w:val="single" w:color="auto" w:sz="4" w:space="0"/>
+            </w:tcBorders>
+          </w:tcPr>
+          <w:p>
+            <w:pPr>
+              <w:spacing w:before="40"/>
+              <w:rPr>
+                <w:sz w:val="28"/>
+              </w:rPr>
+            </w:pPr>
+          </w:p>
+        </w:tc>
+      </w:tr>
+      <w:tr>
+        <w:tblPrEx>
+          <w:tblCellMar>
+            <w:top w:w="0" w:type="dxa"/>
+            <w:left w:w="0" w:type="dxa"/>
+            <w:bottom w:w="0" w:type="dxa"/>
+            <w:right w:w="0" w:type="dxa"/>
+          </w:tblCellMar>
+        </w:tblPrEx>
+        <w:tc>
+          <w:tcPr>
+            <w:tcW w:w="9570" w:type="dxa"/>
+            <w:gridSpan w:val="2"/>
+            <w:tcBorders>
+              <w:bottom w:val="single" w:color="auto" w:sz="4" w:space="0"/>
+            </w:tcBorders>
+          </w:tcPr>
+          <w:p>
+            <w:pPr>
+              <w:spacing w:before="40"/>
+              <w:rPr>
+                <w:sz w:val="28"/>
+              </w:rPr>
+            </w:pPr>
+          </w:p>
+        </w:tc>
+      </w:tr>
+      <w:tr>
+        <w:tblPrEx>
+          <w:tblCellMar>
+            <w:top w:w="0" w:type="dxa"/>
+            <w:left w:w="0" w:type="dxa"/>
+            <w:bottom w:w="0" w:type="dxa"/>
+            <w:right w:w="0" w:type="dxa"/>
+          </w:tblCellMar>
+        </w:tblPrEx>
+        <w:tc>
+          <w:tcPr>
+            <w:tcW w:w="675" w:type="dxa"/>
+            <w:tcBorders>
+              <w:top w:val="single" w:color="auto" w:sz="4" w:space="0"/>
+            </w:tcBorders>
+          </w:tcPr>
+          <w:p>
+            <w:pPr>
+              <w:spacing w:before="40"/>
+              <w:rPr>
+                <w:sz w:val="28"/>
+              </w:rPr>
+            </w:pPr>
+            <w:r>
+              <w:rPr>
+                <w:sz w:val="28"/>
+              </w:rPr>
+              <w:t>8)</w:t>
+            </w:r>
+          </w:p>
+        </w:tc>
+        <w:tc>
+          <w:tcPr>
+            <w:tcW w:w="8895" w:type="dxa"/>
+            <w:tcBorders>
+              <w:top w:val="single" w:color="auto" w:sz="4" w:space="0"/>
+              <w:bottom w:val="single" w:color="auto" w:sz="4" w:space="0"/>
+            </w:tcBorders>
+          </w:tcPr>
+          <w:p>
+            <w:pPr>
+              <w:spacing w:before="40"/>
+              <w:rPr>
+                <w:sz w:val="28"/>
+              </w:rPr>
+            </w:pPr>
+          </w:p>
+        </w:tc>
+      </w:tr>
+      <w:tr>
+        <w:tblPrEx>
+          <w:tblCellMar>
+            <w:top w:w="0" w:type="dxa"/>
+            <w:left w:w="0" w:type="dxa"/>
+            <w:bottom w:w="0" w:type="dxa"/>
+            <w:right w:w="0" w:type="dxa"/>
+          </w:tblCellMar>
+        </w:tblPrEx>
+        <w:tc>
+          <w:tcPr>
+            <w:tcW w:w="9570" w:type="dxa"/>
+            <w:gridSpan w:val="2"/>
+            <w:tcBorders>
+              <w:bottom w:val="single" w:color="auto" w:sz="4" w:space="0"/>
+            </w:tcBorders>
+          </w:tcPr>
+          <w:p>
+            <w:pPr>
+              <w:spacing w:before="40"/>
+              <w:rPr>
+                <w:sz w:val="28"/>
+              </w:rPr>
+            </w:pPr>
+          </w:p>
+        </w:tc>
+      </w:tr>
+      <w:tr>
+        <w:tblPrEx>
+          <w:tblCellMar>
+            <w:top w:w="0" w:type="dxa"/>
+            <w:left w:w="0" w:type="dxa"/>
+            <w:bottom w:w="0" w:type="dxa"/>
+            <w:right w:w="0" w:type="dxa"/>
+          </w:tblCellMar>
+        </w:tblPrEx>
+        <w:tc>
+          <w:tcPr>
+            <w:tcW w:w="675" w:type="dxa"/>
+            <w:tcBorders>
+              <w:top w:val="single" w:color="auto" w:sz="4" w:space="0"/>
+            </w:tcBorders>
+          </w:tcPr>
+          <w:p>
+            <w:pPr>
+              <w:spacing w:before="40"/>
+              <w:rPr>
+                <w:sz w:val="28"/>
+              </w:rPr>
+            </w:pPr>
+            <w:r>
+              <w:rPr>
+                <w:sz w:val="28"/>
+              </w:rPr>
+              <w:t>9)</w:t>
+            </w:r>
+          </w:p>
+        </w:tc>
+        <w:tc>
+          <w:tcPr>
+            <w:tcW w:w="8895" w:type="dxa"/>
+            <w:tcBorders>
+              <w:top w:val="single" w:color="auto" w:sz="4" w:space="0"/>
+              <w:bottom w:val="single" w:color="auto" w:sz="4" w:space="0"/>
+            </w:tcBorders>
+          </w:tcPr>
+          <w:p>
+            <w:pPr>
+              <w:spacing w:before="40"/>
+              <w:rPr>
+                <w:sz w:val="28"/>
+              </w:rPr>
+            </w:pPr>
+          </w:p>
+        </w:tc>
+      </w:tr>
+      <w:tr>
+        <w:tblPrEx>
+          <w:tblCellMar>
+            <w:top w:w="0" w:type="dxa"/>
+            <w:left w:w="0" w:type="dxa"/>
+            <w:bottom w:w="0" w:type="dxa"/>
+            <w:right w:w="0" w:type="dxa"/>
+          </w:tblCellMar>
+        </w:tblPrEx>
+        <w:tc>
+          <w:tcPr>
+            <w:tcW w:w="9570" w:type="dxa"/>
+            <w:gridSpan w:val="2"/>
+            <w:tcBorders>
+              <w:bottom w:val="single" w:color="auto" w:sz="4" w:space="0"/>
+            </w:tcBorders>
+          </w:tcPr>
+          <w:p>
+            <w:pPr>
+              <w:spacing w:before="40"/>
+              <w:rPr>
+                <w:sz w:val="28"/>
+              </w:rPr>
+            </w:pPr>
+          </w:p>
+        </w:tc>
+      </w:tr>
+      <w:tr>
+        <w:tblPrEx>
+          <w:tblCellMar>
+            <w:top w:w="0" w:type="dxa"/>
+            <w:left w:w="0" w:type="dxa"/>
+            <w:bottom w:w="0" w:type="dxa"/>
+            <w:right w:w="0" w:type="dxa"/>
+          </w:tblCellMar>
+        </w:tblPrEx>
+        <w:tc>
+          <w:tcPr>
+            <w:tcW w:w="675" w:type="dxa"/>
+            <w:tcBorders>
+              <w:top w:val="single" w:color="auto" w:sz="4" w:space="0"/>
+            </w:tcBorders>
+          </w:tcPr>
+          <w:p>
+            <w:pPr>
+              <w:spacing w:before="40"/>
+              <w:rPr>
+                <w:sz w:val="28"/>
+              </w:rPr>
+            </w:pPr>
+            <w:r>
+              <w:rPr>
+                <w:sz w:val="28"/>
+              </w:rPr>
+              <w:t>10)</w:t>
+            </w:r>
+          </w:p>
+        </w:tc>
+        <w:tc>
+          <w:tcPr>
+            <w:tcW w:w="8895" w:type="dxa"/>
+            <w:tcBorders>
+              <w:top w:val="single" w:color="auto" w:sz="4" w:space="0"/>
+              <w:bottom w:val="single" w:color="auto" w:sz="4" w:space="0"/>
+            </w:tcBorders>
+          </w:tcPr>
+          <w:p>
+            <w:pPr>
+              <w:spacing w:before="40"/>
+              <w:rPr>
+                <w:sz w:val="28"/>
+              </w:rPr>
+            </w:pPr>
+          </w:p>
+        </w:tc>
+      </w:tr>
+      <w:tr>
+        <w:tblPrEx>
+          <w:tblCellMar>
+            <w:top w:w="0" w:type="dxa"/>
+            <w:left w:w="0" w:type="dxa"/>
+            <w:bottom w:w="0" w:type="dxa"/>
+            <w:right w:w="0" w:type="dxa"/>
+          </w:tblCellMar>
+        </w:tblPrEx>
+        <w:tc>
+          <w:tcPr>
+            <w:tcW w:w="9570" w:type="dxa"/>
+            <w:gridSpan w:val="2"/>
+            <w:tcBorders>
+              <w:bottom w:val="single" w:color="auto" w:sz="4" w:space="0"/>
+            </w:tcBorders>
+          </w:tcPr>
+          <w:p>
+            <w:pPr>
+              <w:spacing w:before="40"/>
+              <w:rPr>
+                <w:sz w:val="28"/>
+              </w:rPr>
+            </w:pPr>
+          </w:p>
+        </w:tc>
+      </w:tr>
+      <w:tr>
+        <w:tblPrEx>
+          <w:tblCellMar>
+            <w:top w:w="0" w:type="dxa"/>
+            <w:left w:w="0" w:type="dxa"/>
+            <w:bottom w:w="0" w:type="dxa"/>
+            <w:right w:w="0" w:type="dxa"/>
+          </w:tblCellMar>
+        </w:tblPrEx>
         <w:tc>
           <w:tcPr>
             <w:tcW w:w="675" w:type="dxa"/>
@@ -6272,6 +6360,14 @@
         </w:tc>
       </w:tr>
       <w:tr>
+        <w:tblPrEx>
+          <w:tblCellMar>
+            <w:top w:w="0" w:type="dxa"/>
+            <w:left w:w="0" w:type="dxa"/>
+            <w:bottom w:w="0" w:type="dxa"/>
+            <w:right w:w="0" w:type="dxa"/>
+          </w:tblCellMar>
+        </w:tblPrEx>
         <w:tc>
           <w:tcPr>
             <w:tcW w:w="9570" w:type="dxa"/>
@@ -7689,14 +7785,6 @@
               <w:gridCol w:w="4103"/>
             </w:tblGrid>
             <w:tr>
-              <w:tblPrEx>
-                <w:tblCellMar>
-                  <w:top w:w="0" w:type="dxa"/>
-                  <w:left w:w="108" w:type="dxa"/>
-                  <w:bottom w:w="0" w:type="dxa"/>
-                  <w:right w:w="108" w:type="dxa"/>
-                </w:tblCellMar>
-              </w:tblPrEx>
               <w:trPr>
                 <w:trHeight w:val="2422" w:hRule="atLeast"/>
               </w:trPr>
@@ -7914,25 +8002,7 @@
                       <w:szCs w:val="28"/>
                       <w:u w:val="none"/>
                     </w:rPr>
-                    <w:t>___</w:t>
-                  </w:r>
-                  <w:r>
-                    <w:rPr>
-                      <w:color w:val="000000"/>
-                      <w:sz w:val="28"/>
-                      <w:szCs w:val="28"/>
-                      <w:u w:val="none"/>
-                    </w:rPr>
-                    <w:t>___________</w:t>
-                  </w:r>
-                  <w:r>
-                    <w:rPr>
-                      <w:color w:val="000000"/>
-                      <w:sz w:val="28"/>
-                      <w:szCs w:val="28"/>
-                      <w:u w:val="none"/>
-                    </w:rPr>
-                    <w:t>_</w:t>
+                    <w:t>_______________</w:t>
                   </w:r>
                   <w:r>
                     <w:rPr>
@@ -12226,8 +12296,6 @@
         </w:rPr>
         <w:fldChar w:fldCharType="end"/>
       </w:r>
-      <w:bookmarkStart w:id="156" w:name="_GoBack"/>
-      <w:bookmarkEnd w:id="156"/>
     </w:p>
     <w:p>
       <w:pPr>
@@ -12458,8 +12526,8 @@
           <w:szCs w:val="28"/>
         </w:rPr>
       </w:pPr>
-      <w:bookmarkStart w:id="27" w:name="_Toc26562"/>
-      <w:bookmarkStart w:id="28" w:name="_Toc27426"/>
+      <w:bookmarkStart w:id="27" w:name="_Toc27426"/>
+      <w:bookmarkStart w:id="28" w:name="_Toc26562"/>
       <w:r>
         <w:rPr>
           <w:rFonts w:hint="default" w:ascii="Times New Roman" w:hAnsi="Times New Roman" w:cs="Times New Roman"/>
@@ -13443,8 +13511,8 @@
           <w:szCs w:val="28"/>
         </w:rPr>
       </w:pPr>
-      <w:bookmarkStart w:id="33" w:name="_Toc22043"/>
-      <w:bookmarkStart w:id="34" w:name="_Toc2919"/>
+      <w:bookmarkStart w:id="33" w:name="_Toc2919"/>
+      <w:bookmarkStart w:id="34" w:name="_Toc22043"/>
       <w:r>
         <w:rPr>
           <w:rFonts w:hint="default" w:ascii="Times New Roman" w:hAnsi="Times New Roman" w:cs="Times New Roman"/>
@@ -13692,8 +13760,8 @@
       </w:pPr>
       <w:bookmarkStart w:id="35" w:name="_Toc147217575"/>
       <w:bookmarkStart w:id="36" w:name="_Toc147217003"/>
-      <w:bookmarkStart w:id="37" w:name="_Toc31980"/>
-      <w:bookmarkStart w:id="38" w:name="_Toc24010"/>
+      <w:bookmarkStart w:id="37" w:name="_Toc24010"/>
+      <w:bookmarkStart w:id="38" w:name="_Toc31980"/>
       <w:r>
         <w:rPr>
           <w:rFonts w:hint="default" w:ascii="Times New Roman" w:hAnsi="Times New Roman" w:cs="Times New Roman"/>
@@ -14045,8 +14113,8 @@
           <w:szCs w:val="28"/>
         </w:rPr>
       </w:pPr>
-      <w:bookmarkStart w:id="39" w:name="_Toc20745"/>
-      <w:bookmarkStart w:id="40" w:name="_Toc15420"/>
+      <w:bookmarkStart w:id="39" w:name="_Toc15420"/>
+      <w:bookmarkStart w:id="40" w:name="_Toc20745"/>
       <w:r>
         <w:rPr>
           <w:rFonts w:hint="default" w:ascii="Times New Roman" w:hAnsi="Times New Roman" w:cs="Times New Roman"/>
@@ -15460,8 +15528,8 @@
           <w:szCs w:val="28"/>
         </w:rPr>
       </w:pPr>
-      <w:bookmarkStart w:id="41" w:name="_Toc18036"/>
-      <w:bookmarkStart w:id="42" w:name="_Toc29893"/>
+      <w:bookmarkStart w:id="41" w:name="_Toc29893"/>
+      <w:bookmarkStart w:id="42" w:name="_Toc18036"/>
       <w:r>
         <w:rPr>
           <w:rFonts w:hint="default" w:ascii="Times New Roman" w:hAnsi="Times New Roman" w:cs="Times New Roman"/>
@@ -16219,8 +16287,8 @@
           <w:lang w:val="ru-RU"/>
         </w:rPr>
       </w:pPr>
-      <w:bookmarkStart w:id="43" w:name="_Toc25857"/>
-      <w:bookmarkStart w:id="44" w:name="_Toc6932"/>
+      <w:bookmarkStart w:id="43" w:name="_Toc6932"/>
+      <w:bookmarkStart w:id="44" w:name="_Toc25857"/>
       <w:r>
         <w:rPr>
           <w:rFonts w:hint="default" w:ascii="Times New Roman" w:hAnsi="Times New Roman" w:cs="Times New Roman"/>
@@ -16449,8 +16517,8 @@
           <w:szCs w:val="28"/>
         </w:rPr>
       </w:pPr>
-      <w:bookmarkStart w:id="45" w:name="_Toc5584"/>
-      <w:bookmarkStart w:id="46" w:name="_Toc20657"/>
+      <w:bookmarkStart w:id="45" w:name="_Toc20657"/>
+      <w:bookmarkStart w:id="46" w:name="_Toc5584"/>
       <w:r>
         <w:rPr>
           <w:rFonts w:hint="default" w:ascii="Times New Roman" w:hAnsi="Times New Roman" w:cs="Times New Roman"/>
@@ -16902,8 +16970,8 @@
           <w:lang w:val="ru-RU"/>
         </w:rPr>
       </w:pPr>
-      <w:bookmarkStart w:id="47" w:name="_Toc13846"/>
-      <w:bookmarkStart w:id="48" w:name="_Toc31435"/>
+      <w:bookmarkStart w:id="47" w:name="_Toc31435"/>
+      <w:bookmarkStart w:id="48" w:name="_Toc13846"/>
       <w:r>
         <w:rPr>
           <w:rFonts w:hint="default" w:ascii="Times New Roman" w:hAnsi="Times New Roman" w:cs="Times New Roman"/>
@@ -17470,8 +17538,8 @@
           <w:szCs w:val="28"/>
         </w:rPr>
       </w:pPr>
-      <w:bookmarkStart w:id="51" w:name="_Toc26987"/>
-      <w:bookmarkStart w:id="52" w:name="_Toc4438"/>
+      <w:bookmarkStart w:id="51" w:name="_Toc4438"/>
+      <w:bookmarkStart w:id="52" w:name="_Toc26987"/>
       <w:r>
         <w:rPr>
           <w:rFonts w:hint="default" w:ascii="Times New Roman" w:hAnsi="Times New Roman" w:cs="Times New Roman"/>
@@ -17921,8 +17989,8 @@
           <w:szCs w:val="28"/>
         </w:rPr>
       </w:pPr>
-      <w:bookmarkStart w:id="53" w:name="_Toc23218"/>
-      <w:bookmarkStart w:id="54" w:name="_Toc27063"/>
+      <w:bookmarkStart w:id="53" w:name="_Toc27063"/>
+      <w:bookmarkStart w:id="54" w:name="_Toc23218"/>
       <w:r>
         <w:rPr>
           <w:rFonts w:hint="default" w:ascii="Times New Roman" w:hAnsi="Times New Roman" w:cs="Times New Roman"/>
@@ -18843,8 +18911,8 @@
           <w:szCs w:val="28"/>
         </w:rPr>
       </w:pPr>
-      <w:bookmarkStart w:id="57" w:name="_Toc1121"/>
-      <w:bookmarkStart w:id="58" w:name="_Toc25875"/>
+      <w:bookmarkStart w:id="57" w:name="_Toc25875"/>
+      <w:bookmarkStart w:id="58" w:name="_Toc1121"/>
       <w:r>
         <w:rPr>
           <w:rFonts w:hint="default" w:ascii="Times New Roman" w:hAnsi="Times New Roman" w:cs="Times New Roman"/>
@@ -19477,12 +19545,12 @@
         </w:tblCellMar>
       </w:tblPr>
       <w:tblGrid>
-        <w:gridCol w:w="2235"/>
-        <w:gridCol w:w="1618"/>
-        <w:gridCol w:w="1319"/>
-        <w:gridCol w:w="1741"/>
-        <w:gridCol w:w="1450"/>
-        <w:gridCol w:w="1315"/>
+        <w:gridCol w:w="1957"/>
+        <w:gridCol w:w="1625"/>
+        <w:gridCol w:w="1446"/>
+        <w:gridCol w:w="1749"/>
+        <w:gridCol w:w="1456"/>
+        <w:gridCol w:w="1445"/>
       </w:tblGrid>
       <w:tr>
         <w:tblPrEx>
@@ -19522,7 +19590,6 @@
               <w:adjustRightInd/>
               <w:snapToGrid/>
               <w:spacing w:line="360" w:lineRule="auto"/>
-              <w:ind w:firstLine="350" w:firstLineChars="125"/>
               <w:jc w:val="both"/>
               <w:textAlignment w:val="auto"/>
               <w:rPr>
@@ -19532,6 +19599,8 @@
                 <w:lang w:val="ru-RU"/>
               </w:rPr>
             </w:pPr>
+            <w:bookmarkStart w:id="156" w:name="_GoBack"/>
+            <w:bookmarkEnd w:id="156"/>
             <w:r>
               <w:rPr>
                 <w:rFonts w:hint="default" w:ascii="Times New Roman" w:hAnsi="Times New Roman" w:cs="Times New Roman"/>
@@ -19561,7 +19630,6 @@
               <w:adjustRightInd/>
               <w:snapToGrid/>
               <w:spacing w:line="360" w:lineRule="auto"/>
-              <w:ind w:firstLine="350" w:firstLineChars="125"/>
               <w:jc w:val="both"/>
               <w:textAlignment w:val="auto"/>
               <w:rPr>
@@ -19600,7 +19668,6 @@
               <w:adjustRightInd/>
               <w:snapToGrid/>
               <w:spacing w:line="360" w:lineRule="auto"/>
-              <w:ind w:firstLine="350" w:firstLineChars="125"/>
               <w:jc w:val="both"/>
               <w:textAlignment w:val="auto"/>
               <w:rPr>
@@ -19639,7 +19706,6 @@
               <w:adjustRightInd/>
               <w:snapToGrid/>
               <w:spacing w:line="360" w:lineRule="auto"/>
-              <w:ind w:firstLine="350" w:firstLineChars="125"/>
               <w:jc w:val="both"/>
               <w:textAlignment w:val="auto"/>
               <w:rPr>
@@ -19678,7 +19744,6 @@
               <w:adjustRightInd/>
               <w:snapToGrid/>
               <w:spacing w:line="360" w:lineRule="auto"/>
-              <w:ind w:firstLine="350" w:firstLineChars="125"/>
               <w:jc w:val="both"/>
               <w:textAlignment w:val="auto"/>
               <w:rPr>
@@ -19717,7 +19782,6 @@
               <w:adjustRightInd/>
               <w:snapToGrid/>
               <w:spacing w:line="360" w:lineRule="auto"/>
-              <w:ind w:firstLine="350" w:firstLineChars="125"/>
               <w:jc w:val="both"/>
               <w:textAlignment w:val="auto"/>
               <w:rPr>
@@ -19777,7 +19841,6 @@
               <w:adjustRightInd/>
               <w:snapToGrid/>
               <w:spacing w:line="360" w:lineRule="auto"/>
-              <w:ind w:firstLine="350" w:firstLineChars="125"/>
               <w:jc w:val="both"/>
               <w:textAlignment w:val="auto"/>
               <w:rPr>
@@ -20032,7 +20095,6 @@
               <w:adjustRightInd/>
               <w:snapToGrid/>
               <w:spacing w:line="360" w:lineRule="auto"/>
-              <w:ind w:firstLine="350" w:firstLineChars="125"/>
               <w:jc w:val="both"/>
               <w:textAlignment w:val="auto"/>
               <w:rPr>
@@ -20287,7 +20349,6 @@
               <w:adjustRightInd/>
               <w:snapToGrid/>
               <w:spacing w:line="360" w:lineRule="auto"/>
-              <w:ind w:firstLine="350" w:firstLineChars="125"/>
               <w:jc w:val="both"/>
               <w:textAlignment w:val="auto"/>
               <w:rPr>
@@ -20542,7 +20603,6 @@
               <w:adjustRightInd/>
               <w:snapToGrid/>
               <w:spacing w:line="360" w:lineRule="auto"/>
-              <w:ind w:firstLine="350" w:firstLineChars="125"/>
               <w:jc w:val="both"/>
               <w:textAlignment w:val="auto"/>
               <w:rPr>
@@ -20797,14 +20857,13 @@
               <w:adjustRightInd/>
               <w:snapToGrid/>
               <w:spacing w:line="360" w:lineRule="auto"/>
-              <w:ind w:firstLine="350" w:firstLineChars="125"/>
               <w:jc w:val="both"/>
               <w:textAlignment w:val="auto"/>
               <w:rPr>
                 <w:rFonts w:hint="default" w:ascii="Times New Roman" w:hAnsi="Times New Roman" w:cs="Times New Roman"/>
                 <w:sz w:val="28"/>
                 <w:szCs w:val="28"/>
-                <w:lang w:val="ru-RU"/>
+                <w:lang w:val="en-US"/>
               </w:rPr>
             </w:pPr>
             <w:r>
@@ -20814,7 +20873,16 @@
                 <w:szCs w:val="28"/>
                 <w:lang w:val="ru-RU"/>
               </w:rPr>
-              <w:t>TestSkorosti.ru</w:t>
+              <w:t>TestSkorosti.r</w:t>
+            </w:r>
+            <w:r>
+              <w:rPr>
+                <w:rFonts w:hint="default" w:cs="Times New Roman"/>
+                <w:sz w:val="28"/>
+                <w:szCs w:val="28"/>
+                <w:lang w:val="en-US"/>
+              </w:rPr>
+              <w:t>u</w:t>
             </w:r>
           </w:p>
         </w:tc>
@@ -26307,8 +26375,8 @@
           <w:szCs w:val="28"/>
         </w:rPr>
       </w:pPr>
-      <w:bookmarkStart w:id="73" w:name="_Toc15498"/>
-      <w:bookmarkStart w:id="74" w:name="_Toc19362"/>
+      <w:bookmarkStart w:id="73" w:name="_Toc19362"/>
+      <w:bookmarkStart w:id="74" w:name="_Toc15498"/>
     </w:p>
     <w:p>
       <w:pPr>
@@ -26791,10 +26859,10 @@
           <w:szCs w:val="28"/>
         </w:rPr>
       </w:pPr>
-      <w:bookmarkStart w:id="79" w:name="_Toc147217578"/>
-      <w:bookmarkStart w:id="80" w:name="_Toc18255"/>
+      <w:bookmarkStart w:id="79" w:name="_Toc19322"/>
+      <w:bookmarkStart w:id="80" w:name="_Toc147217578"/>
       <w:bookmarkStart w:id="81" w:name="_Toc147217006"/>
-      <w:bookmarkStart w:id="82" w:name="_Toc19322"/>
+      <w:bookmarkStart w:id="82" w:name="_Toc18255"/>
       <w:r>
         <w:rPr>
           <w:rFonts w:hint="default" w:ascii="Times New Roman" w:hAnsi="Times New Roman" w:cs="Times New Roman"/>
@@ -26916,8 +26984,8 @@
           <w:lang w:val="ru-RU"/>
         </w:rPr>
       </w:pPr>
-      <w:bookmarkStart w:id="83" w:name="_Toc20454"/>
-      <w:bookmarkStart w:id="84" w:name="_Toc27277"/>
+      <w:bookmarkStart w:id="83" w:name="_Toc27277"/>
+      <w:bookmarkStart w:id="84" w:name="_Toc20454"/>
     </w:p>
     <w:p>
       <w:pPr>
@@ -28813,8 +28881,8 @@
           <w:lang w:val="ru-RU"/>
         </w:rPr>
       </w:pPr>
-      <w:bookmarkStart w:id="93" w:name="_Toc22163"/>
-      <w:bookmarkStart w:id="94" w:name="_Toc28562"/>
+      <w:bookmarkStart w:id="93" w:name="_Toc28562"/>
+      <w:bookmarkStart w:id="94" w:name="_Toc22163"/>
       <w:r>
         <w:rPr>
           <w:rFonts w:hint="default" w:ascii="Times New Roman" w:hAnsi="Times New Roman" w:cs="Times New Roman"/>
@@ -34214,8 +34282,8 @@
           <w:lang w:val="en-US"/>
         </w:rPr>
       </w:pPr>
-      <w:bookmarkStart w:id="109" w:name="_Toc28510"/>
-      <w:bookmarkStart w:id="110" w:name="_Toc14984"/>
+      <w:bookmarkStart w:id="109" w:name="_Toc14984"/>
+      <w:bookmarkStart w:id="110" w:name="_Toc28510"/>
       <w:r>
         <w:rPr>
           <w:rFonts w:hint="default" w:ascii="Times New Roman" w:hAnsi="Times New Roman" w:cs="Times New Roman"/>
@@ -35104,10 +35172,10 @@
           <w:szCs w:val="28"/>
         </w:rPr>
       </w:pPr>
-      <w:bookmarkStart w:id="116" w:name="_Toc147217008"/>
-      <w:bookmarkStart w:id="117" w:name="_Toc28812"/>
-      <w:bookmarkStart w:id="118" w:name="_Toc147217580"/>
-      <w:bookmarkStart w:id="119" w:name="_Toc11516"/>
+      <w:bookmarkStart w:id="116" w:name="_Toc11516"/>
+      <w:bookmarkStart w:id="117" w:name="_Toc147217580"/>
+      <w:bookmarkStart w:id="118" w:name="_Toc28812"/>
+      <w:bookmarkStart w:id="119" w:name="_Toc147217008"/>
       <w:r>
         <w:rPr>
           <w:rFonts w:hint="default" w:ascii="Times New Roman" w:hAnsi="Times New Roman" w:cs="Times New Roman"/>
@@ -35146,9 +35214,9 @@
         </w:rPr>
       </w:pPr>
       <w:bookmarkStart w:id="120" w:name="_Toc147217582"/>
-      <w:bookmarkStart w:id="121" w:name="_Toc28367"/>
-      <w:bookmarkStart w:id="122" w:name="_Toc18962"/>
-      <w:bookmarkStart w:id="123" w:name="_Toc147217010"/>
+      <w:bookmarkStart w:id="121" w:name="_Toc18962"/>
+      <w:bookmarkStart w:id="122" w:name="_Toc147217010"/>
+      <w:bookmarkStart w:id="123" w:name="_Toc28367"/>
       <w:r>
         <w:rPr>
           <w:rFonts w:hint="default" w:ascii="Times New Roman" w:hAnsi="Times New Roman" w:cs="Times New Roman"/>
@@ -35186,10 +35254,10 @@
           <w:szCs w:val="28"/>
         </w:rPr>
       </w:pPr>
-      <w:bookmarkStart w:id="124" w:name="_Toc1201"/>
+      <w:bookmarkStart w:id="124" w:name="_Toc11408"/>
       <w:bookmarkStart w:id="125" w:name="_Toc147217583"/>
-      <w:bookmarkStart w:id="126" w:name="_Toc11408"/>
-      <w:bookmarkStart w:id="127" w:name="_Toc147217011"/>
+      <w:bookmarkStart w:id="126" w:name="_Toc147217011"/>
+      <w:bookmarkStart w:id="127" w:name="_Toc1201"/>
       <w:r>
         <w:rPr>
           <w:rFonts w:hint="default" w:ascii="Times New Roman" w:hAnsi="Times New Roman" w:cs="Times New Roman"/>
@@ -35245,8 +35313,8 @@
       <w:pPr>
         <w:pStyle w:val="2"/>
       </w:pPr>
-      <w:bookmarkStart w:id="128" w:name="_Toc147217584"/>
-      <w:bookmarkStart w:id="129" w:name="_Toc1695"/>
+      <w:bookmarkStart w:id="128" w:name="_Toc1695"/>
+      <w:bookmarkStart w:id="129" w:name="_Toc147217584"/>
       <w:bookmarkStart w:id="130" w:name="_Toc28065"/>
       <w:bookmarkStart w:id="131" w:name="_Toc147217012"/>
       <w:r>
@@ -35483,9 +35551,9 @@
         <w:pStyle w:val="2"/>
         <w:jc w:val="center"/>
       </w:pPr>
-      <w:bookmarkStart w:id="136" w:name="_Toc15151"/>
-      <w:bookmarkStart w:id="137" w:name="_Toc147217014"/>
-      <w:bookmarkStart w:id="138" w:name="_Toc147217586"/>
+      <w:bookmarkStart w:id="136" w:name="_Toc147217014"/>
+      <w:bookmarkStart w:id="137" w:name="_Toc147217586"/>
+      <w:bookmarkStart w:id="138" w:name="_Toc15151"/>
       <w:bookmarkStart w:id="139" w:name="_Toc29131"/>
       <w:r>
         <w:t>Справка о результатах проверки выпускной квалификационной работы на наличие заимствований</w:t>
@@ -35622,9 +35690,9 @@
         <w:pStyle w:val="2"/>
         <w:jc w:val="center"/>
       </w:pPr>
-      <w:bookmarkStart w:id="140" w:name="_Toc147217015"/>
-      <w:bookmarkStart w:id="141" w:name="_Toc3911"/>
-      <w:bookmarkStart w:id="142" w:name="_Toc25753"/>
+      <w:bookmarkStart w:id="140" w:name="_Toc3911"/>
+      <w:bookmarkStart w:id="141" w:name="_Toc25753"/>
+      <w:bookmarkStart w:id="142" w:name="_Toc147217015"/>
       <w:bookmarkStart w:id="143" w:name="_Toc147217587"/>
       <w:r>
         <w:t>Приложение Б</w:t>
@@ -35639,10 +35707,10 @@
         <w:pStyle w:val="2"/>
         <w:jc w:val="center"/>
       </w:pPr>
-      <w:bookmarkStart w:id="144" w:name="_Toc20282"/>
-      <w:bookmarkStart w:id="145" w:name="_Toc147217016"/>
-      <w:bookmarkStart w:id="146" w:name="_Toc10989"/>
-      <w:bookmarkStart w:id="147" w:name="_Toc147217588"/>
+      <w:bookmarkStart w:id="144" w:name="_Toc147217588"/>
+      <w:bookmarkStart w:id="145" w:name="_Toc10989"/>
+      <w:bookmarkStart w:id="146" w:name="_Toc147217016"/>
+      <w:bookmarkStart w:id="147" w:name="_Toc20282"/>
       <w:r>
         <w:t>Техническое задание</w:t>
       </w:r>

</xml_diff>

<commit_message>
Implement provider domain logic and API with CRUD operations
</commit_message>
<xml_diff>
--- a/docs/PZ.docx
+++ b/docs/PZ.docx
@@ -94,6 +94,14 @@
         <w:gridCol w:w="7886"/>
       </w:tblGrid>
       <w:tr>
+        <w:tblPrEx>
+          <w:tblCellMar>
+            <w:top w:w="0" w:type="dxa"/>
+            <w:left w:w="0" w:type="dxa"/>
+            <w:bottom w:w="0" w:type="dxa"/>
+            <w:right w:w="0" w:type="dxa"/>
+          </w:tblCellMar>
+        </w:tblPrEx>
         <w:trPr>
           <w:trHeight w:val="381" w:hRule="atLeast"/>
         </w:trPr>
@@ -277,11 +285,11 @@
               </w:rPr>
             </w:pPr>
             <w:bookmarkStart w:id="0" w:name="_Toc516267201"/>
-            <w:bookmarkStart w:id="1" w:name="_Toc516267247"/>
-            <w:bookmarkStart w:id="2" w:name="_Toc512555134"/>
-            <w:bookmarkStart w:id="3" w:name="_Toc512551645"/>
-            <w:bookmarkStart w:id="4" w:name="_Toc512211677"/>
-            <w:bookmarkStart w:id="5" w:name="_Toc512551585"/>
+            <w:bookmarkStart w:id="1" w:name="_Toc512211677"/>
+            <w:bookmarkStart w:id="2" w:name="_Toc512551645"/>
+            <w:bookmarkStart w:id="3" w:name="_Toc512551585"/>
+            <w:bookmarkStart w:id="4" w:name="_Toc512555134"/>
+            <w:bookmarkStart w:id="5" w:name="_Toc516267247"/>
             <w:r>
               <w:rPr>
                 <w:rFonts w:eastAsia="Arial Unicode MS"/>
@@ -332,10 +340,10 @@
                 <w:szCs w:val="22"/>
               </w:rPr>
             </w:pPr>
-            <w:bookmarkStart w:id="6" w:name="_Toc512211678"/>
-            <w:bookmarkStart w:id="7" w:name="_Toc516267202"/>
-            <w:bookmarkStart w:id="8" w:name="_Toc512555135"/>
-            <w:bookmarkStart w:id="9" w:name="_Toc516267248"/>
+            <w:bookmarkStart w:id="6" w:name="_Toc512555135"/>
+            <w:bookmarkStart w:id="7" w:name="_Toc512211678"/>
+            <w:bookmarkStart w:id="8" w:name="_Toc516267248"/>
+            <w:bookmarkStart w:id="9" w:name="_Toc516267202"/>
             <w:bookmarkStart w:id="10" w:name="_Toc512551646"/>
             <w:bookmarkStart w:id="11" w:name="_Toc512551586"/>
             <w:r>
@@ -428,12 +436,12 @@
                 <w:szCs w:val="22"/>
               </w:rPr>
             </w:pPr>
-            <w:bookmarkStart w:id="12" w:name="_Toc516267203"/>
-            <w:bookmarkStart w:id="13" w:name="_Toc512211679"/>
-            <w:bookmarkStart w:id="14" w:name="_Toc512551587"/>
+            <w:bookmarkStart w:id="12" w:name="_Toc512211679"/>
+            <w:bookmarkStart w:id="13" w:name="_Toc512555136"/>
+            <w:bookmarkStart w:id="14" w:name="_Toc512551647"/>
             <w:bookmarkStart w:id="15" w:name="_Toc516267249"/>
-            <w:bookmarkStart w:id="16" w:name="_Toc512551647"/>
-            <w:bookmarkStart w:id="17" w:name="_Toc512555136"/>
+            <w:bookmarkStart w:id="16" w:name="_Toc512551587"/>
+            <w:bookmarkStart w:id="17" w:name="_Toc516267203"/>
             <w:r>
               <w:rPr>
                 <w:rFonts w:eastAsia="Arial Unicode MS"/>
@@ -3335,12 +3343,12 @@
           <w:lang w:val="ru-RU"/>
         </w:rPr>
       </w:pPr>
-      <w:bookmarkStart w:id="19" w:name="_Toc512551588"/>
-      <w:bookmarkStart w:id="20" w:name="_Toc512211680"/>
-      <w:bookmarkStart w:id="21" w:name="_Toc516267204"/>
-      <w:bookmarkStart w:id="22" w:name="_Toc512551648"/>
-      <w:bookmarkStart w:id="23" w:name="_Toc512555137"/>
-      <w:bookmarkStart w:id="24" w:name="_Toc516267250"/>
+      <w:bookmarkStart w:id="19" w:name="_Toc512551648"/>
+      <w:bookmarkStart w:id="20" w:name="_Toc516267250"/>
+      <w:bookmarkStart w:id="21" w:name="_Toc512551588"/>
+      <w:bookmarkStart w:id="22" w:name="_Toc512211680"/>
+      <w:bookmarkStart w:id="23" w:name="_Toc516267204"/>
+      <w:bookmarkStart w:id="24" w:name="_Toc512555137"/>
     </w:p>
     <w:p>
       <w:pPr>
@@ -7785,6 +7793,14 @@
               <w:gridCol w:w="4103"/>
             </w:tblGrid>
             <w:tr>
+              <w:tblPrEx>
+                <w:tblCellMar>
+                  <w:top w:w="0" w:type="dxa"/>
+                  <w:left w:w="108" w:type="dxa"/>
+                  <w:bottom w:w="0" w:type="dxa"/>
+                  <w:right w:w="108" w:type="dxa"/>
+                </w:tblCellMar>
+              </w:tblPrEx>
               <w:trPr>
                 <w:trHeight w:val="2422" w:hRule="atLeast"/>
               </w:trPr>
@@ -12343,8 +12359,8 @@
           <w:lang w:val="ru-RU"/>
         </w:rPr>
       </w:pPr>
-      <w:bookmarkStart w:id="25" w:name="_Toc147217001"/>
-      <w:bookmarkStart w:id="26" w:name="_Toc147217573"/>
+      <w:bookmarkStart w:id="25" w:name="_Toc147217573"/>
+      <w:bookmarkStart w:id="26" w:name="_Toc147217001"/>
     </w:p>
     <w:p>
       <w:pPr>
@@ -12526,8 +12542,8 @@
           <w:szCs w:val="28"/>
         </w:rPr>
       </w:pPr>
-      <w:bookmarkStart w:id="27" w:name="_Toc27426"/>
-      <w:bookmarkStart w:id="28" w:name="_Toc26562"/>
+      <w:bookmarkStart w:id="27" w:name="_Toc26562"/>
+      <w:bookmarkStart w:id="28" w:name="_Toc27426"/>
       <w:r>
         <w:rPr>
           <w:rFonts w:hint="default" w:ascii="Times New Roman" w:hAnsi="Times New Roman" w:cs="Times New Roman"/>
@@ -13286,8 +13302,8 @@
         </w:rPr>
         <w:t>Разработанный веб-сервис может быть полезен как частным пользователям, так и организациям, заинтересованным в выборе надежного интернет-провайдера с оптимальным соотношением цены и качества услуг.</w:t>
       </w:r>
-      <w:bookmarkStart w:id="29" w:name="_Toc147217002"/>
-      <w:bookmarkStart w:id="30" w:name="_Toc147217574"/>
+      <w:bookmarkStart w:id="29" w:name="_Toc147217574"/>
+      <w:bookmarkStart w:id="30" w:name="_Toc147217002"/>
     </w:p>
     <w:p>
       <w:pPr>
@@ -13434,8 +13450,8 @@
           <w:lang w:val="ru-RU"/>
         </w:rPr>
       </w:pPr>
-      <w:bookmarkStart w:id="31" w:name="_Toc17799"/>
-      <w:bookmarkStart w:id="32" w:name="_Toc5318"/>
+      <w:bookmarkStart w:id="31" w:name="_Toc5318"/>
+      <w:bookmarkStart w:id="32" w:name="_Toc17799"/>
       <w:r>
         <w:rPr>
           <w:rFonts w:hint="default" w:ascii="Times New Roman" w:hAnsi="Times New Roman" w:cs="Times New Roman"/>
@@ -14113,8 +14129,8 @@
           <w:szCs w:val="28"/>
         </w:rPr>
       </w:pPr>
-      <w:bookmarkStart w:id="39" w:name="_Toc15420"/>
-      <w:bookmarkStart w:id="40" w:name="_Toc20745"/>
+      <w:bookmarkStart w:id="39" w:name="_Toc20745"/>
+      <w:bookmarkStart w:id="40" w:name="_Toc15420"/>
       <w:r>
         <w:rPr>
           <w:rFonts w:hint="default" w:ascii="Times New Roman" w:hAnsi="Times New Roman" w:cs="Times New Roman"/>
@@ -17989,8 +18005,8 @@
           <w:szCs w:val="28"/>
         </w:rPr>
       </w:pPr>
-      <w:bookmarkStart w:id="53" w:name="_Toc27063"/>
-      <w:bookmarkStart w:id="54" w:name="_Toc23218"/>
+      <w:bookmarkStart w:id="53" w:name="_Toc23218"/>
+      <w:bookmarkStart w:id="54" w:name="_Toc27063"/>
       <w:r>
         <w:rPr>
           <w:rFonts w:hint="default" w:ascii="Times New Roman" w:hAnsi="Times New Roman" w:cs="Times New Roman"/>
@@ -18442,8 +18458,8 @@
           <w:szCs w:val="28"/>
         </w:rPr>
       </w:pPr>
-      <w:bookmarkStart w:id="55" w:name="_Toc26294"/>
-      <w:bookmarkStart w:id="56" w:name="_Toc31779"/>
+      <w:bookmarkStart w:id="55" w:name="_Toc31779"/>
+      <w:bookmarkStart w:id="56" w:name="_Toc26294"/>
       <w:r>
         <w:rPr>
           <w:rFonts w:hint="default" w:ascii="Times New Roman" w:hAnsi="Times New Roman" w:cs="Times New Roman"/>
@@ -18911,8 +18927,8 @@
           <w:szCs w:val="28"/>
         </w:rPr>
       </w:pPr>
-      <w:bookmarkStart w:id="57" w:name="_Toc25875"/>
-      <w:bookmarkStart w:id="58" w:name="_Toc1121"/>
+      <w:bookmarkStart w:id="57" w:name="_Toc1121"/>
+      <w:bookmarkStart w:id="58" w:name="_Toc25875"/>
       <w:r>
         <w:rPr>
           <w:rFonts w:hint="default" w:ascii="Times New Roman" w:hAnsi="Times New Roman" w:cs="Times New Roman"/>
@@ -19599,8 +19615,6 @@
                 <w:lang w:val="ru-RU"/>
               </w:rPr>
             </w:pPr>
-            <w:bookmarkStart w:id="156" w:name="_GoBack"/>
-            <w:bookmarkEnd w:id="156"/>
             <w:r>
               <w:rPr>
                 <w:rFonts w:hint="default" w:ascii="Times New Roman" w:hAnsi="Times New Roman" w:cs="Times New Roman"/>
@@ -22077,8 +22091,8 @@
           <w:lang w:val="ru-RU"/>
         </w:rPr>
       </w:pPr>
-      <w:bookmarkStart w:id="65" w:name="_Toc31002"/>
-      <w:bookmarkStart w:id="66" w:name="_Toc234"/>
+      <w:bookmarkStart w:id="65" w:name="_Toc234"/>
+      <w:bookmarkStart w:id="66" w:name="_Toc31002"/>
     </w:p>
     <w:p>
       <w:pPr>
@@ -22755,8 +22769,8 @@
           <w:lang w:val="ru-RU"/>
         </w:rPr>
       </w:pPr>
-      <w:bookmarkStart w:id="67" w:name="_Toc28791"/>
-      <w:bookmarkStart w:id="68" w:name="_Toc14304"/>
+      <w:bookmarkStart w:id="67" w:name="_Toc14304"/>
+      <w:bookmarkStart w:id="68" w:name="_Toc28791"/>
       <w:r>
         <w:rPr>
           <w:rFonts w:hint="default" w:ascii="Times New Roman" w:hAnsi="Times New Roman" w:cs="Times New Roman"/>
@@ -24200,30 +24214,6 @@
         </w:rPr>
         <w:t>Решение данных задач позволит создать полнофункциональный веб-сервис для сравнения интернет-провайдеров, который будет отвечать всем требованиям технического задания и обеспечивать удобный инструмент для пользователей при выборе оптимального тарифного плана.</w:t>
       </w:r>
-    </w:p>
-    <w:p>
-      <w:pPr>
-        <w:pageBreakBefore w:val="0"/>
-        <w:widowControl/>
-        <w:kinsoku/>
-        <w:wordWrap/>
-        <w:overflowPunct/>
-        <w:topLinePunct w:val="0"/>
-        <w:autoSpaceDE/>
-        <w:autoSpaceDN/>
-        <w:bidi w:val="0"/>
-        <w:adjustRightInd/>
-        <w:snapToGrid/>
-        <w:spacing w:line="360" w:lineRule="auto"/>
-        <w:ind w:firstLine="350" w:firstLineChars="125"/>
-        <w:jc w:val="both"/>
-        <w:textAlignment w:val="auto"/>
-        <w:rPr>
-          <w:rFonts w:hint="default" w:ascii="Times New Roman" w:hAnsi="Times New Roman" w:cs="Times New Roman"/>
-          <w:sz w:val="28"/>
-          <w:szCs w:val="28"/>
-        </w:rPr>
-      </w:pPr>
     </w:p>
     <w:p>
       <w:pPr>
@@ -26336,7 +26326,6 @@
           <w:rFonts w:hint="default" w:ascii="Times New Roman" w:hAnsi="Times New Roman" w:cs="Times New Roman"/>
           <w:sz w:val="28"/>
           <w:szCs w:val="28"/>
-          <w:lang w:val="ru-RU"/>
         </w:rPr>
       </w:pPr>
       <w:r>
@@ -26350,42 +26339,8 @@
       </w:r>
       <w:bookmarkStart w:id="71" w:name="_Toc147217576"/>
       <w:bookmarkStart w:id="72" w:name="_Toc147217004"/>
-    </w:p>
-    <w:p>
-      <w:pPr>
-        <w:pStyle w:val="2"/>
-        <w:pageBreakBefore w:val="0"/>
-        <w:widowControl/>
-        <w:kinsoku/>
-        <w:wordWrap/>
-        <w:overflowPunct/>
-        <w:topLinePunct w:val="0"/>
-        <w:autoSpaceDE/>
-        <w:autoSpaceDN/>
-        <w:bidi w:val="0"/>
-        <w:adjustRightInd/>
-        <w:snapToGrid/>
-        <w:spacing w:line="360" w:lineRule="auto"/>
-        <w:ind w:left="0" w:leftChars="0" w:firstLine="0" w:firstLineChars="0"/>
-        <w:jc w:val="both"/>
-        <w:textAlignment w:val="auto"/>
-        <w:rPr>
-          <w:rFonts w:hint="default" w:ascii="Times New Roman" w:hAnsi="Times New Roman" w:cs="Times New Roman"/>
-          <w:sz w:val="28"/>
-          <w:szCs w:val="28"/>
-        </w:rPr>
-      </w:pPr>
-      <w:bookmarkStart w:id="73" w:name="_Toc19362"/>
-      <w:bookmarkStart w:id="74" w:name="_Toc15498"/>
-    </w:p>
-    <w:p>
-      <w:pPr>
-        <w:rPr>
-          <w:rFonts w:hint="default" w:ascii="Times New Roman" w:hAnsi="Times New Roman" w:cs="Times New Roman"/>
-          <w:sz w:val="28"/>
-          <w:szCs w:val="28"/>
-        </w:rPr>
-      </w:pPr>
+      <w:bookmarkStart w:id="73" w:name="_Toc15498"/>
+      <w:bookmarkStart w:id="74" w:name="_Toc19362"/>
     </w:p>
     <w:p>
       <w:pPr>
@@ -26770,8 +26725,8 @@
       </w:pPr>
       <w:bookmarkStart w:id="75" w:name="_Toc147217577"/>
       <w:bookmarkStart w:id="76" w:name="_Toc147217005"/>
-      <w:bookmarkStart w:id="77" w:name="_Toc16634"/>
-      <w:bookmarkStart w:id="78" w:name="_Toc4722"/>
+      <w:bookmarkStart w:id="77" w:name="_Toc4722"/>
+      <w:bookmarkStart w:id="78" w:name="_Toc16634"/>
       <w:r>
         <w:rPr>
           <w:rFonts w:hint="default" w:ascii="Times New Roman" w:hAnsi="Times New Roman" w:cs="Times New Roman"/>
@@ -26859,9 +26814,9 @@
           <w:szCs w:val="28"/>
         </w:rPr>
       </w:pPr>
-      <w:bookmarkStart w:id="79" w:name="_Toc19322"/>
+      <w:bookmarkStart w:id="79" w:name="_Toc147217006"/>
       <w:bookmarkStart w:id="80" w:name="_Toc147217578"/>
-      <w:bookmarkStart w:id="81" w:name="_Toc147217006"/>
+      <w:bookmarkStart w:id="81" w:name="_Toc19322"/>
       <w:bookmarkStart w:id="82" w:name="_Toc18255"/>
       <w:r>
         <w:rPr>
@@ -27397,8 +27352,8 @@
           <w:lang w:val="ru-RU"/>
         </w:rPr>
       </w:pPr>
-      <w:bookmarkStart w:id="85" w:name="_Toc5901"/>
-      <w:bookmarkStart w:id="86" w:name="_Toc8135"/>
+      <w:bookmarkStart w:id="85" w:name="_Toc8135"/>
+      <w:bookmarkStart w:id="86" w:name="_Toc5901"/>
       <w:r>
         <w:rPr>
           <w:rFonts w:hint="default" w:ascii="Times New Roman" w:hAnsi="Times New Roman" w:cs="Times New Roman"/>
@@ -27717,106 +27672,6 @@
     </w:p>
     <w:p>
       <w:pPr>
-        <w:pageBreakBefore w:val="0"/>
-        <w:widowControl/>
-        <w:kinsoku/>
-        <w:wordWrap/>
-        <w:overflowPunct/>
-        <w:topLinePunct w:val="0"/>
-        <w:autoSpaceDE/>
-        <w:autoSpaceDN/>
-        <w:bidi w:val="0"/>
-        <w:adjustRightInd/>
-        <w:snapToGrid/>
-        <w:spacing w:line="360" w:lineRule="auto"/>
-        <w:ind w:firstLine="350" w:firstLineChars="125"/>
-        <w:jc w:val="both"/>
-        <w:textAlignment w:val="auto"/>
-        <w:rPr>
-          <w:rFonts w:hint="default" w:ascii="Times New Roman" w:hAnsi="Times New Roman" w:cs="Times New Roman"/>
-          <w:sz w:val="28"/>
-          <w:szCs w:val="28"/>
-          <w:lang w:val="ru-RU"/>
-        </w:rPr>
-      </w:pPr>
-    </w:p>
-    <w:p>
-      <w:pPr>
-        <w:pageBreakBefore w:val="0"/>
-        <w:widowControl/>
-        <w:kinsoku/>
-        <w:wordWrap/>
-        <w:overflowPunct/>
-        <w:topLinePunct w:val="0"/>
-        <w:autoSpaceDE/>
-        <w:autoSpaceDN/>
-        <w:bidi w:val="0"/>
-        <w:adjustRightInd/>
-        <w:snapToGrid/>
-        <w:spacing w:line="360" w:lineRule="auto"/>
-        <w:ind w:firstLine="350" w:firstLineChars="125"/>
-        <w:jc w:val="both"/>
-        <w:textAlignment w:val="auto"/>
-        <w:rPr>
-          <w:rFonts w:hint="default" w:ascii="Times New Roman" w:hAnsi="Times New Roman" w:cs="Times New Roman"/>
-          <w:sz w:val="28"/>
-          <w:szCs w:val="28"/>
-          <w:lang w:val="ru-RU"/>
-        </w:rPr>
-      </w:pPr>
-    </w:p>
-    <w:p>
-      <w:pPr>
-        <w:pageBreakBefore w:val="0"/>
-        <w:widowControl/>
-        <w:kinsoku/>
-        <w:wordWrap/>
-        <w:overflowPunct/>
-        <w:topLinePunct w:val="0"/>
-        <w:autoSpaceDE/>
-        <w:autoSpaceDN/>
-        <w:bidi w:val="0"/>
-        <w:adjustRightInd/>
-        <w:snapToGrid/>
-        <w:spacing w:line="360" w:lineRule="auto"/>
-        <w:ind w:firstLine="350" w:firstLineChars="125"/>
-        <w:jc w:val="both"/>
-        <w:textAlignment w:val="auto"/>
-        <w:rPr>
-          <w:rFonts w:hint="default" w:ascii="Times New Roman" w:hAnsi="Times New Roman" w:cs="Times New Roman"/>
-          <w:sz w:val="28"/>
-          <w:szCs w:val="28"/>
-          <w:lang w:val="ru-RU"/>
-        </w:rPr>
-      </w:pPr>
-    </w:p>
-    <w:p>
-      <w:pPr>
-        <w:pageBreakBefore w:val="0"/>
-        <w:widowControl/>
-        <w:kinsoku/>
-        <w:wordWrap/>
-        <w:overflowPunct/>
-        <w:topLinePunct w:val="0"/>
-        <w:autoSpaceDE/>
-        <w:autoSpaceDN/>
-        <w:bidi w:val="0"/>
-        <w:adjustRightInd/>
-        <w:snapToGrid/>
-        <w:spacing w:line="360" w:lineRule="auto"/>
-        <w:ind w:firstLine="350" w:firstLineChars="125"/>
-        <w:jc w:val="both"/>
-        <w:textAlignment w:val="auto"/>
-        <w:rPr>
-          <w:rFonts w:hint="default" w:ascii="Times New Roman" w:hAnsi="Times New Roman" w:cs="Times New Roman"/>
-          <w:sz w:val="28"/>
-          <w:szCs w:val="28"/>
-          <w:lang w:val="ru-RU"/>
-        </w:rPr>
-      </w:pPr>
-    </w:p>
-    <w:p>
-      <w:pPr>
         <w:pStyle w:val="2"/>
         <w:pageBreakBefore w:val="0"/>
         <w:widowControl/>
@@ -27840,8 +27695,8 @@
           <w:lang w:val="ru-RU"/>
         </w:rPr>
       </w:pPr>
-      <w:bookmarkStart w:id="87" w:name="_Toc5540"/>
-      <w:bookmarkStart w:id="88" w:name="_Toc25621"/>
+      <w:bookmarkStart w:id="87" w:name="_Toc25621"/>
+      <w:bookmarkStart w:id="88" w:name="_Toc5540"/>
       <w:r>
         <w:rPr>
           <w:rFonts w:hint="default" w:ascii="Times New Roman" w:hAnsi="Times New Roman" w:cs="Times New Roman"/>
@@ -28105,7 +27960,16 @@
           <w:szCs w:val="28"/>
           <w:lang w:val="ru-RU"/>
         </w:rPr>
-        <w:t>- модерация отзывов администратором с возможностью удаления некорректных комментариев.</w:t>
+        <w:t>- модерация отзывов администратором с возможностью удаления некорректных комментариев</w:t>
+      </w:r>
+      <w:r>
+        <w:rPr>
+          <w:rFonts w:hint="default" w:cs="Times New Roman"/>
+          <w:sz w:val="28"/>
+          <w:szCs w:val="28"/>
+          <w:lang w:val="ru-RU"/>
+        </w:rPr>
+        <w:t xml:space="preserve"> через административную панель.</w:t>
       </w:r>
     </w:p>
     <w:p>
@@ -28312,138 +28176,19 @@
           <w:szCs w:val="28"/>
           <w:lang w:val="ru-RU"/>
         </w:rPr>
-        <w:t>- сохранение истории поиска для авторизованных пользователей с возможностью быстрого повторения предыдущих запросов;</w:t>
-      </w:r>
-    </w:p>
-    <w:p>
-      <w:pPr>
-        <w:pageBreakBefore w:val="0"/>
-        <w:widowControl/>
-        <w:kinsoku/>
-        <w:wordWrap/>
-        <w:overflowPunct/>
-        <w:topLinePunct w:val="0"/>
-        <w:autoSpaceDE/>
-        <w:autoSpaceDN/>
-        <w:bidi w:val="0"/>
-        <w:adjustRightInd/>
-        <w:snapToGrid/>
-        <w:spacing w:line="360" w:lineRule="auto"/>
-        <w:ind w:firstLine="350" w:firstLineChars="125"/>
-        <w:jc w:val="both"/>
-        <w:textAlignment w:val="auto"/>
-        <w:rPr>
-          <w:rFonts w:hint="default" w:ascii="Times New Roman" w:hAnsi="Times New Roman" w:cs="Times New Roman"/>
-          <w:sz w:val="28"/>
-          <w:szCs w:val="28"/>
-          <w:lang w:val="ru-RU"/>
-        </w:rPr>
-      </w:pPr>
-      <w:r>
-        <w:rPr>
-          <w:rFonts w:hint="default" w:ascii="Times New Roman" w:hAnsi="Times New Roman" w:cs="Times New Roman"/>
-          <w:sz w:val="28"/>
-          <w:szCs w:val="28"/>
-          <w:lang w:val="ru-RU"/>
-        </w:rPr>
-        <w:t>- сохранение параметров фильтрации для последующего использования;</w:t>
-      </w:r>
-    </w:p>
-    <w:p>
-      <w:pPr>
-        <w:pageBreakBefore w:val="0"/>
-        <w:widowControl/>
-        <w:kinsoku/>
-        <w:wordWrap/>
-        <w:overflowPunct/>
-        <w:topLinePunct w:val="0"/>
-        <w:autoSpaceDE/>
-        <w:autoSpaceDN/>
-        <w:bidi w:val="0"/>
-        <w:adjustRightInd/>
-        <w:snapToGrid/>
-        <w:spacing w:line="360" w:lineRule="auto"/>
-        <w:ind w:firstLine="350" w:firstLineChars="125"/>
-        <w:jc w:val="both"/>
-        <w:textAlignment w:val="auto"/>
-        <w:rPr>
-          <w:rFonts w:hint="default" w:ascii="Times New Roman" w:hAnsi="Times New Roman" w:cs="Times New Roman"/>
-          <w:sz w:val="28"/>
-          <w:szCs w:val="28"/>
-          <w:lang w:val="ru-RU"/>
-        </w:rPr>
-      </w:pPr>
-      <w:r>
-        <w:rPr>
-          <w:rFonts w:hint="default" w:ascii="Times New Roman" w:hAnsi="Times New Roman" w:cs="Times New Roman"/>
-          <w:sz w:val="28"/>
-          <w:szCs w:val="28"/>
-          <w:lang w:val="ru-RU"/>
-        </w:rPr>
-        <w:t>- возможность добавления тарифов в избранное для быстрого доступа;</w:t>
-      </w:r>
-    </w:p>
-    <w:p>
-      <w:pPr>
-        <w:pageBreakBefore w:val="0"/>
-        <w:widowControl/>
-        <w:kinsoku/>
-        <w:wordWrap/>
-        <w:overflowPunct/>
-        <w:topLinePunct w:val="0"/>
-        <w:autoSpaceDE/>
-        <w:autoSpaceDN/>
-        <w:bidi w:val="0"/>
-        <w:adjustRightInd/>
-        <w:snapToGrid/>
-        <w:spacing w:line="360" w:lineRule="auto"/>
-        <w:ind w:firstLine="350" w:firstLineChars="125"/>
-        <w:jc w:val="both"/>
-        <w:textAlignment w:val="auto"/>
-        <w:rPr>
-          <w:rFonts w:hint="default" w:ascii="Times New Roman" w:hAnsi="Times New Roman" w:cs="Times New Roman"/>
-          <w:sz w:val="28"/>
-          <w:szCs w:val="28"/>
-          <w:lang w:val="ru-RU"/>
-        </w:rPr>
-      </w:pPr>
-      <w:r>
-        <w:rPr>
-          <w:rFonts w:hint="default" w:ascii="Times New Roman" w:hAnsi="Times New Roman" w:cs="Times New Roman"/>
-          <w:sz w:val="28"/>
-          <w:szCs w:val="28"/>
-          <w:lang w:val="ru-RU"/>
-        </w:rPr>
-        <w:t>- отображение недавно просмотренных тарифов.</w:t>
-      </w:r>
-    </w:p>
-    <w:p>
-      <w:pPr>
-        <w:pStyle w:val="2"/>
-        <w:pageBreakBefore w:val="0"/>
-        <w:widowControl/>
-        <w:kinsoku/>
-        <w:wordWrap/>
-        <w:overflowPunct/>
-        <w:topLinePunct w:val="0"/>
-        <w:autoSpaceDE/>
-        <w:autoSpaceDN/>
-        <w:bidi w:val="0"/>
-        <w:adjustRightInd/>
-        <w:snapToGrid/>
-        <w:spacing w:line="360" w:lineRule="auto"/>
-        <w:ind w:left="0" w:leftChars="0" w:firstLine="0" w:firstLineChars="0"/>
-        <w:jc w:val="both"/>
-        <w:textAlignment w:val="auto"/>
-        <w:rPr>
-          <w:rFonts w:hint="default" w:ascii="Times New Roman" w:hAnsi="Times New Roman" w:cs="Times New Roman"/>
-          <w:sz w:val="28"/>
-          <w:szCs w:val="28"/>
-          <w:lang w:val="ru-RU"/>
-        </w:rPr>
-      </w:pPr>
-      <w:bookmarkStart w:id="91" w:name="_Toc16569"/>
-      <w:bookmarkStart w:id="92" w:name="_Toc17848"/>
+        <w:t>- сохранение истории поиска для авторизованных пользователей с возможностью быстрого повторения предыдущих запросов</w:t>
+      </w:r>
+      <w:bookmarkStart w:id="91" w:name="_Toc17848"/>
+      <w:bookmarkStart w:id="92" w:name="_Toc16569"/>
+      <w:r>
+        <w:rPr>
+          <w:rFonts w:hint="default" w:cs="Times New Roman"/>
+          <w:sz w:val="28"/>
+          <w:szCs w:val="28"/>
+          <w:lang w:val="ru-RU"/>
+        </w:rPr>
+        <w:t>.</w:t>
+      </w:r>
     </w:p>
     <w:p>
       <w:pPr>
@@ -29432,8 +29177,8 @@
           <w:lang w:val="ru-RU"/>
         </w:rPr>
       </w:pPr>
-      <w:bookmarkStart w:id="95" w:name="_Toc3234"/>
-      <w:bookmarkStart w:id="96" w:name="_Toc9413"/>
+      <w:bookmarkStart w:id="95" w:name="_Toc9413"/>
+      <w:bookmarkStart w:id="96" w:name="_Toc3234"/>
       <w:r>
         <w:rPr>
           <w:rFonts w:hint="default" w:ascii="Times New Roman" w:hAnsi="Times New Roman" w:cs="Times New Roman"/>
@@ -29580,15 +29325,60 @@
         <w:snapToGrid/>
         <w:spacing w:line="360" w:lineRule="auto"/>
         <w:ind w:firstLine="350" w:firstLineChars="125"/>
-        <w:jc w:val="both"/>
-        <w:textAlignment w:val="auto"/>
-        <w:rPr>
-          <w:rFonts w:hint="default" w:ascii="Times New Roman" w:hAnsi="Times New Roman" w:cs="Times New Roman"/>
-          <w:sz w:val="28"/>
-          <w:szCs w:val="28"/>
-          <w:lang w:val="ru-RU"/>
-        </w:rPr>
-      </w:pPr>
+        <w:jc w:val="center"/>
+        <w:textAlignment w:val="auto"/>
+        <w:rPr>
+          <w:rFonts w:hint="default" w:ascii="Times New Roman" w:hAnsi="Times New Roman" w:cs="Times New Roman"/>
+          <w:sz w:val="28"/>
+          <w:szCs w:val="28"/>
+          <w:lang w:val="en-US"/>
+        </w:rPr>
+      </w:pPr>
+      <w:r>
+        <w:rPr>
+          <w:rFonts w:hint="default" w:ascii="Times New Roman" w:hAnsi="Times New Roman" w:cs="Times New Roman"/>
+          <w:sz w:val="28"/>
+          <w:szCs w:val="28"/>
+          <w:lang w:val="en-US"/>
+        </w:rPr>
+        <w:drawing>
+          <wp:inline distT="0" distB="0" distL="114300" distR="114300">
+            <wp:extent cx="5632450" cy="4396740"/>
+            <wp:effectExtent l="0" t="0" r="6350" b="7620"/>
+            <wp:docPr id="4" name="Изображение 4" descr="Use case diagram (2)"/>
+            <wp:cNvGraphicFramePr>
+              <a:graphicFrameLocks xmlns:a="http://schemas.openxmlformats.org/drawingml/2006/main" noChangeAspect="1"/>
+            </wp:cNvGraphicFramePr>
+            <a:graphic xmlns:a="http://schemas.openxmlformats.org/drawingml/2006/main">
+              <a:graphicData uri="http://schemas.openxmlformats.org/drawingml/2006/picture">
+                <pic:pic xmlns:pic="http://schemas.openxmlformats.org/drawingml/2006/picture">
+                  <pic:nvPicPr>
+                    <pic:cNvPr id="4" name="Изображение 4" descr="Use case diagram (2)"/>
+                    <pic:cNvPicPr>
+                      <a:picLocks noChangeAspect="1"/>
+                    </pic:cNvPicPr>
+                  </pic:nvPicPr>
+                  <pic:blipFill>
+                    <a:blip r:embed="rId11"/>
+                    <a:stretch>
+                      <a:fillRect/>
+                    </a:stretch>
+                  </pic:blipFill>
+                  <pic:spPr>
+                    <a:xfrm>
+                      <a:off x="0" y="0"/>
+                      <a:ext cx="5632450" cy="4396740"/>
+                    </a:xfrm>
+                    <a:prstGeom prst="rect">
+                      <a:avLst/>
+                    </a:prstGeom>
+                  </pic:spPr>
+                </pic:pic>
+              </a:graphicData>
+            </a:graphic>
+          </wp:inline>
+        </w:drawing>
+      </w:r>
     </w:p>
     <w:p>
       <w:pPr>
@@ -29607,15 +29397,24 @@
         <w:snapToGrid/>
         <w:spacing w:line="360" w:lineRule="auto"/>
         <w:ind w:firstLine="350" w:firstLineChars="125"/>
-        <w:jc w:val="both"/>
-        <w:textAlignment w:val="auto"/>
-        <w:rPr>
-          <w:rFonts w:hint="default" w:ascii="Times New Roman" w:hAnsi="Times New Roman" w:cs="Times New Roman"/>
-          <w:sz w:val="28"/>
-          <w:szCs w:val="28"/>
-          <w:lang w:val="ru-RU"/>
-        </w:rPr>
-      </w:pPr>
+        <w:jc w:val="center"/>
+        <w:textAlignment w:val="auto"/>
+        <w:rPr>
+          <w:rFonts w:hint="default" w:ascii="Times New Roman" w:hAnsi="Times New Roman" w:cs="Times New Roman"/>
+          <w:sz w:val="28"/>
+          <w:szCs w:val="28"/>
+          <w:lang w:val="ru-RU"/>
+        </w:rPr>
+      </w:pPr>
+      <w:r>
+        <w:rPr>
+          <w:rFonts w:hint="default" w:ascii="Times New Roman" w:hAnsi="Times New Roman" w:cs="Times New Roman"/>
+          <w:sz w:val="28"/>
+          <w:szCs w:val="28"/>
+          <w:lang w:val="ru-RU"/>
+        </w:rPr>
+        <w:t>Рисунок 1 – Диаграмма вариантов использования веб-сервиса</w:t>
+      </w:r>
     </w:p>
     <w:p>
       <w:pPr>
@@ -29643,51 +29442,6 @@
           <w:lang w:val="ru-RU"/>
         </w:rPr>
       </w:pPr>
-      <w:r>
-        <w:rPr>
-          <w:rFonts w:hint="default" w:ascii="Times New Roman" w:hAnsi="Times New Roman" w:cs="Times New Roman"/>
-          <w:sz w:val="28"/>
-          <w:szCs w:val="28"/>
-          <w:lang w:val="ru-RU"/>
-        </w:rPr>
-        <w:t>-----------------------------------------------------------------------------</w:t>
-      </w:r>
-    </w:p>
-    <w:p>
-      <w:pPr>
-        <w:keepNext w:val="0"/>
-        <w:keepLines w:val="0"/>
-        <w:pageBreakBefore w:val="0"/>
-        <w:widowControl/>
-        <w:kinsoku/>
-        <w:wordWrap/>
-        <w:overflowPunct/>
-        <w:topLinePunct w:val="0"/>
-        <w:autoSpaceDE/>
-        <w:autoSpaceDN/>
-        <w:bidi w:val="0"/>
-        <w:adjustRightInd/>
-        <w:snapToGrid/>
-        <w:spacing w:line="360" w:lineRule="auto"/>
-        <w:ind w:firstLine="350" w:firstLineChars="125"/>
-        <w:jc w:val="center"/>
-        <w:textAlignment w:val="auto"/>
-        <w:rPr>
-          <w:rFonts w:hint="default" w:ascii="Times New Roman" w:hAnsi="Times New Roman" w:cs="Times New Roman"/>
-          <w:sz w:val="28"/>
-          <w:szCs w:val="28"/>
-          <w:lang w:val="ru-RU"/>
-        </w:rPr>
-      </w:pPr>
-      <w:r>
-        <w:rPr>
-          <w:rFonts w:hint="default" w:ascii="Times New Roman" w:hAnsi="Times New Roman" w:cs="Times New Roman"/>
-          <w:sz w:val="28"/>
-          <w:szCs w:val="28"/>
-          <w:lang w:val="ru-RU"/>
-        </w:rPr>
-        <w:t>Рисунок 1 – Диаграмма вариантов использования веб-сервиса</w:t>
-      </w:r>
     </w:p>
     <w:p>
       <w:pPr>
@@ -31332,8 +31086,8 @@
         </w:rPr>
         <w:tab/>
       </w:r>
-      <w:bookmarkStart w:id="97" w:name="_Toc16267"/>
-      <w:bookmarkStart w:id="98" w:name="_Toc31898"/>
+      <w:bookmarkStart w:id="97" w:name="_Toc31898"/>
+      <w:bookmarkStart w:id="98" w:name="_Toc16267"/>
     </w:p>
     <w:p>
       <w:pPr>
@@ -31567,10 +31321,10 @@
                     </pic:cNvPicPr>
                   </pic:nvPicPr>
                   <pic:blipFill>
-                    <a:blip r:embed="rId11">
+                    <a:blip r:embed="rId12">
                       <a:extLst>
                         <a:ext uri="{96DAC541-7B7A-43D3-8B79-37D633B846F1}">
-                          <asvg:svgBlip xmlns:asvg="http://schemas.microsoft.com/office/drawing/2016/SVG/main" r:embed="rId12"/>
+                          <asvg:svgBlip xmlns:asvg="http://schemas.microsoft.com/office/drawing/2016/SVG/main" r:embed="rId13"/>
                         </a:ext>
                       </a:extLst>
                     </a:blip>
@@ -32002,56 +31756,6 @@
     </w:p>
     <w:p>
       <w:pPr>
-        <w:pageBreakBefore w:val="0"/>
-        <w:widowControl/>
-        <w:kinsoku/>
-        <w:wordWrap/>
-        <w:overflowPunct/>
-        <w:topLinePunct w:val="0"/>
-        <w:autoSpaceDE/>
-        <w:autoSpaceDN/>
-        <w:bidi w:val="0"/>
-        <w:adjustRightInd/>
-        <w:snapToGrid/>
-        <w:spacing w:line="360" w:lineRule="auto"/>
-        <w:ind w:firstLine="350" w:firstLineChars="125"/>
-        <w:jc w:val="both"/>
-        <w:textAlignment w:val="auto"/>
-        <w:rPr>
-          <w:rFonts w:hint="default" w:ascii="Times New Roman" w:hAnsi="Times New Roman" w:cs="Times New Roman"/>
-          <w:sz w:val="28"/>
-          <w:szCs w:val="28"/>
-          <w:lang w:val="en-US"/>
-        </w:rPr>
-      </w:pPr>
-    </w:p>
-    <w:p>
-      <w:pPr>
-        <w:pageBreakBefore w:val="0"/>
-        <w:widowControl/>
-        <w:kinsoku/>
-        <w:wordWrap/>
-        <w:overflowPunct/>
-        <w:topLinePunct w:val="0"/>
-        <w:autoSpaceDE/>
-        <w:autoSpaceDN/>
-        <w:bidi w:val="0"/>
-        <w:adjustRightInd/>
-        <w:snapToGrid/>
-        <w:spacing w:line="360" w:lineRule="auto"/>
-        <w:ind w:firstLine="350" w:firstLineChars="125"/>
-        <w:jc w:val="both"/>
-        <w:textAlignment w:val="auto"/>
-        <w:rPr>
-          <w:rFonts w:hint="default" w:ascii="Times New Roman" w:hAnsi="Times New Roman" w:cs="Times New Roman"/>
-          <w:sz w:val="28"/>
-          <w:szCs w:val="28"/>
-          <w:lang w:val="en-US"/>
-        </w:rPr>
-      </w:pPr>
-    </w:p>
-    <w:p>
-      <w:pPr>
         <w:pStyle w:val="2"/>
         <w:pageBreakBefore w:val="0"/>
         <w:widowControl/>
@@ -32065,7 +31769,7 @@
         <w:adjustRightInd/>
         <w:snapToGrid/>
         <w:spacing w:line="360" w:lineRule="auto"/>
-        <w:ind w:left="0" w:leftChars="0" w:firstLine="350" w:firstLineChars="125"/>
+        <w:ind w:left="0" w:leftChars="0" w:firstLine="708" w:firstLineChars="0"/>
         <w:jc w:val="both"/>
         <w:textAlignment w:val="auto"/>
         <w:rPr>
@@ -32077,32 +31781,6 @@
       </w:pPr>
       <w:bookmarkStart w:id="99" w:name="_Toc8126"/>
       <w:bookmarkStart w:id="100" w:name="_Toc13249"/>
-    </w:p>
-    <w:p>
-      <w:pPr>
-        <w:pStyle w:val="2"/>
-        <w:pageBreakBefore w:val="0"/>
-        <w:widowControl/>
-        <w:kinsoku/>
-        <w:wordWrap/>
-        <w:overflowPunct/>
-        <w:topLinePunct w:val="0"/>
-        <w:autoSpaceDE/>
-        <w:autoSpaceDN/>
-        <w:bidi w:val="0"/>
-        <w:adjustRightInd/>
-        <w:snapToGrid/>
-        <w:spacing w:line="360" w:lineRule="auto"/>
-        <w:ind w:left="0" w:leftChars="0" w:firstLine="350" w:firstLineChars="125"/>
-        <w:jc w:val="both"/>
-        <w:textAlignment w:val="auto"/>
-        <w:rPr>
-          <w:rFonts w:hint="default" w:ascii="Times New Roman" w:hAnsi="Times New Roman" w:cs="Times New Roman"/>
-          <w:sz w:val="28"/>
-          <w:szCs w:val="28"/>
-          <w:lang w:val="ru-RU"/>
-        </w:rPr>
-      </w:pPr>
       <w:r>
         <w:rPr>
           <w:rFonts w:hint="default" w:ascii="Times New Roman" w:hAnsi="Times New Roman" w:cs="Times New Roman"/>
@@ -32273,10 +31951,10 @@
                     </pic:cNvPicPr>
                   </pic:nvPicPr>
                   <pic:blipFill>
-                    <a:blip r:embed="rId13">
+                    <a:blip r:embed="rId14">
                       <a:extLst>
                         <a:ext uri="{96DAC541-7B7A-43D3-8B79-37D633B846F1}">
-                          <asvg:svgBlip xmlns:asvg="http://schemas.microsoft.com/office/drawing/2016/SVG/main" r:embed="rId14"/>
+                          <asvg:svgBlip xmlns:asvg="http://schemas.microsoft.com/office/drawing/2016/SVG/main" r:embed="rId15"/>
                         </a:ext>
                       </a:extLst>
                     </a:blip>
@@ -33008,7 +32686,7 @@
                     </pic:cNvPicPr>
                   </pic:nvPicPr>
                   <pic:blipFill>
-                    <a:blip r:embed="rId15"/>
+                    <a:blip r:embed="rId16"/>
                     <a:stretch>
                       <a:fillRect/>
                     </a:stretch>
@@ -33714,8 +33392,8 @@
           <w:lang w:val="ru-RU"/>
         </w:rPr>
       </w:pPr>
-      <w:bookmarkStart w:id="105" w:name="_Toc24244"/>
-      <w:bookmarkStart w:id="106" w:name="_Toc919"/>
+      <w:bookmarkStart w:id="105" w:name="_Toc919"/>
+      <w:bookmarkStart w:id="106" w:name="_Toc24244"/>
       <w:r>
         <w:rPr>
           <w:rFonts w:hint="default" w:ascii="Times New Roman" w:hAnsi="Times New Roman" w:cs="Times New Roman"/>
@@ -33905,8 +33583,8 @@
           <w:lang w:val="ru-RU"/>
         </w:rPr>
       </w:pPr>
-      <w:bookmarkStart w:id="107" w:name="_Toc2347"/>
-      <w:bookmarkStart w:id="108" w:name="_Toc14402"/>
+      <w:bookmarkStart w:id="107" w:name="_Toc14402"/>
+      <w:bookmarkStart w:id="108" w:name="_Toc2347"/>
       <w:r>
         <w:rPr>
           <w:rFonts w:hint="default" w:ascii="Times New Roman" w:hAnsi="Times New Roman" w:cs="Times New Roman"/>
@@ -34136,7 +33814,25 @@
           <w:szCs w:val="28"/>
           <w:lang w:val="ru-RU"/>
         </w:rPr>
-        <w:t>- refresh_token хранится в HTTP-only cookie и используется для получения нового access_token без повторной аутентификации;</w:t>
+        <w:t>- refresh_token хранится в HTTP-only cookie и используется для получения нового access_token без повторной аутентификации</w:t>
+      </w:r>
+      <w:r>
+        <w:rPr>
+          <w:rFonts w:hint="default" w:cs="Times New Roman"/>
+          <w:sz w:val="28"/>
+          <w:szCs w:val="28"/>
+          <w:lang w:val="ru-RU"/>
+        </w:rPr>
+        <w:t>, имеет более длинный срок жизни (7 дней)</w:t>
+      </w:r>
+      <w:r>
+        <w:rPr>
+          <w:rFonts w:hint="default" w:ascii="Times New Roman" w:hAnsi="Times New Roman" w:cs="Times New Roman"/>
+          <w:sz w:val="28"/>
+          <w:szCs w:val="28"/>
+          <w:lang w:val="ru-RU"/>
+        </w:rPr>
+        <w:t>;</w:t>
       </w:r>
     </w:p>
     <w:p>
@@ -34859,8 +34555,8 @@
       </w:pPr>
       <w:bookmarkStart w:id="111" w:name="_Toc1943"/>
       <w:bookmarkStart w:id="112" w:name="_Toc147217007"/>
-      <w:bookmarkStart w:id="113" w:name="_Toc18284"/>
-      <w:bookmarkStart w:id="114" w:name="_Toc147217579"/>
+      <w:bookmarkStart w:id="113" w:name="_Toc147217579"/>
+      <w:bookmarkStart w:id="114" w:name="_Toc18284"/>
       <w:r>
         <w:rPr>
           <w:rFonts w:hint="default" w:ascii="Times New Roman" w:hAnsi="Times New Roman" w:cs="Times New Roman"/>
@@ -34898,6 +34594,8 @@
           <w:szCs w:val="28"/>
         </w:rPr>
       </w:pPr>
+      <w:bookmarkStart w:id="156" w:name="_GoBack"/>
+      <w:bookmarkEnd w:id="156"/>
     </w:p>
     <w:p>
       <w:pPr>
@@ -35172,10 +34870,10 @@
           <w:szCs w:val="28"/>
         </w:rPr>
       </w:pPr>
-      <w:bookmarkStart w:id="116" w:name="_Toc11516"/>
-      <w:bookmarkStart w:id="117" w:name="_Toc147217580"/>
-      <w:bookmarkStart w:id="118" w:name="_Toc28812"/>
-      <w:bookmarkStart w:id="119" w:name="_Toc147217008"/>
+      <w:bookmarkStart w:id="116" w:name="_Toc147217580"/>
+      <w:bookmarkStart w:id="117" w:name="_Toc28812"/>
+      <w:bookmarkStart w:id="118" w:name="_Toc147217008"/>
+      <w:bookmarkStart w:id="119" w:name="_Toc11516"/>
       <w:r>
         <w:rPr>
           <w:rFonts w:hint="default" w:ascii="Times New Roman" w:hAnsi="Times New Roman" w:cs="Times New Roman"/>
@@ -35213,10 +34911,10 @@
           <w:szCs w:val="28"/>
         </w:rPr>
       </w:pPr>
-      <w:bookmarkStart w:id="120" w:name="_Toc147217582"/>
-      <w:bookmarkStart w:id="121" w:name="_Toc18962"/>
-      <w:bookmarkStart w:id="122" w:name="_Toc147217010"/>
-      <w:bookmarkStart w:id="123" w:name="_Toc28367"/>
+      <w:bookmarkStart w:id="120" w:name="_Toc147217010"/>
+      <w:bookmarkStart w:id="121" w:name="_Toc28367"/>
+      <w:bookmarkStart w:id="122" w:name="_Toc147217582"/>
+      <w:bookmarkStart w:id="123" w:name="_Toc18962"/>
       <w:r>
         <w:rPr>
           <w:rFonts w:hint="default" w:ascii="Times New Roman" w:hAnsi="Times New Roman" w:cs="Times New Roman"/>
@@ -35254,9 +34952,9 @@
           <w:szCs w:val="28"/>
         </w:rPr>
       </w:pPr>
-      <w:bookmarkStart w:id="124" w:name="_Toc11408"/>
-      <w:bookmarkStart w:id="125" w:name="_Toc147217583"/>
-      <w:bookmarkStart w:id="126" w:name="_Toc147217011"/>
+      <w:bookmarkStart w:id="124" w:name="_Toc147217011"/>
+      <w:bookmarkStart w:id="125" w:name="_Toc11408"/>
+      <w:bookmarkStart w:id="126" w:name="_Toc147217583"/>
       <w:bookmarkStart w:id="127" w:name="_Toc1201"/>
       <w:r>
         <w:rPr>
@@ -35313,10 +35011,10 @@
       <w:pPr>
         <w:pStyle w:val="2"/>
       </w:pPr>
-      <w:bookmarkStart w:id="128" w:name="_Toc1695"/>
+      <w:bookmarkStart w:id="128" w:name="_Toc147217012"/>
       <w:bookmarkStart w:id="129" w:name="_Toc147217584"/>
       <w:bookmarkStart w:id="130" w:name="_Toc28065"/>
-      <w:bookmarkStart w:id="131" w:name="_Toc147217012"/>
+      <w:bookmarkStart w:id="131" w:name="_Toc1695"/>
       <w:r>
         <w:t>СПИСОК ИСПОЛЬЗОВАННЫХ ИСТОЧНИКОВ</w:t>
       </w:r>
@@ -35534,10 +35232,10 @@
         <w:pStyle w:val="2"/>
         <w:jc w:val="center"/>
       </w:pPr>
-      <w:bookmarkStart w:id="132" w:name="_Toc147217013"/>
-      <w:bookmarkStart w:id="133" w:name="_Toc18353"/>
+      <w:bookmarkStart w:id="132" w:name="_Toc18353"/>
+      <w:bookmarkStart w:id="133" w:name="_Toc15641"/>
       <w:bookmarkStart w:id="134" w:name="_Toc147217585"/>
-      <w:bookmarkStart w:id="135" w:name="_Toc15641"/>
+      <w:bookmarkStart w:id="135" w:name="_Toc147217013"/>
       <w:r>
         <w:t>Приложение А</w:t>
       </w:r>
@@ -35551,10 +35249,10 @@
         <w:pStyle w:val="2"/>
         <w:jc w:val="center"/>
       </w:pPr>
-      <w:bookmarkStart w:id="136" w:name="_Toc147217014"/>
-      <w:bookmarkStart w:id="137" w:name="_Toc147217586"/>
-      <w:bookmarkStart w:id="138" w:name="_Toc15151"/>
-      <w:bookmarkStart w:id="139" w:name="_Toc29131"/>
+      <w:bookmarkStart w:id="136" w:name="_Toc147217586"/>
+      <w:bookmarkStart w:id="137" w:name="_Toc15151"/>
+      <w:bookmarkStart w:id="138" w:name="_Toc29131"/>
+      <w:bookmarkStart w:id="139" w:name="_Toc147217014"/>
       <w:r>
         <w:t>Справка о результатах проверки выпускной квалификационной работы на наличие заимствований</w:t>
       </w:r>
@@ -35690,9 +35388,9 @@
         <w:pStyle w:val="2"/>
         <w:jc w:val="center"/>
       </w:pPr>
-      <w:bookmarkStart w:id="140" w:name="_Toc3911"/>
+      <w:bookmarkStart w:id="140" w:name="_Toc147217015"/>
       <w:bookmarkStart w:id="141" w:name="_Toc25753"/>
-      <w:bookmarkStart w:id="142" w:name="_Toc147217015"/>
+      <w:bookmarkStart w:id="142" w:name="_Toc3911"/>
       <w:bookmarkStart w:id="143" w:name="_Toc147217587"/>
       <w:r>
         <w:t>Приложение Б</w:t>
@@ -35707,10 +35405,10 @@
         <w:pStyle w:val="2"/>
         <w:jc w:val="center"/>
       </w:pPr>
-      <w:bookmarkStart w:id="144" w:name="_Toc147217588"/>
-      <w:bookmarkStart w:id="145" w:name="_Toc10989"/>
-      <w:bookmarkStart w:id="146" w:name="_Toc147217016"/>
-      <w:bookmarkStart w:id="147" w:name="_Toc20282"/>
+      <w:bookmarkStart w:id="144" w:name="_Toc20282"/>
+      <w:bookmarkStart w:id="145" w:name="_Toc147217016"/>
+      <w:bookmarkStart w:id="146" w:name="_Toc147217588"/>
+      <w:bookmarkStart w:id="147" w:name="_Toc10989"/>
       <w:r>
         <w:t>Техническое задание</w:t>
       </w:r>
@@ -35847,8 +35545,8 @@
         <w:jc w:val="center"/>
       </w:pPr>
       <w:bookmarkStart w:id="148" w:name="_Toc147217017"/>
-      <w:bookmarkStart w:id="149" w:name="_Toc147217589"/>
-      <w:bookmarkStart w:id="150" w:name="_Toc17116"/>
+      <w:bookmarkStart w:id="149" w:name="_Toc17116"/>
+      <w:bookmarkStart w:id="150" w:name="_Toc147217589"/>
       <w:bookmarkStart w:id="151" w:name="_Toc18276"/>
       <w:r>
         <w:t>Приложение В</w:t>
@@ -35863,10 +35561,10 @@
         <w:pStyle w:val="2"/>
         <w:jc w:val="center"/>
       </w:pPr>
-      <w:bookmarkStart w:id="152" w:name="_Toc147217018"/>
-      <w:bookmarkStart w:id="153" w:name="_Toc21749"/>
+      <w:bookmarkStart w:id="152" w:name="_Toc147217590"/>
+      <w:bookmarkStart w:id="153" w:name="_Toc147217018"/>
       <w:bookmarkStart w:id="154" w:name="_Toc152"/>
-      <w:bookmarkStart w:id="155" w:name="_Toc147217590"/>
+      <w:bookmarkStart w:id="155" w:name="_Toc21749"/>
       <w:r>
         <w:t>Руководство системного программиста</w:t>
       </w:r>

</xml_diff>

<commit_message>
Simplify parser service by removing redundant comments and improving code clarity
</commit_message>
<xml_diff>
--- a/docs/PZ.docx
+++ b/docs/PZ.docx
@@ -94,14 +94,6 @@
         <w:gridCol w:w="7886"/>
       </w:tblGrid>
       <w:tr>
-        <w:tblPrEx>
-          <w:tblCellMar>
-            <w:top w:w="0" w:type="dxa"/>
-            <w:left w:w="0" w:type="dxa"/>
-            <w:bottom w:w="0" w:type="dxa"/>
-            <w:right w:w="0" w:type="dxa"/>
-          </w:tblCellMar>
-        </w:tblPrEx>
         <w:trPr>
           <w:trHeight w:val="381" w:hRule="atLeast"/>
         </w:trPr>
@@ -284,12 +276,12 @@
                 <w:szCs w:val="22"/>
               </w:rPr>
             </w:pPr>
-            <w:bookmarkStart w:id="0" w:name="_Toc516267201"/>
-            <w:bookmarkStart w:id="1" w:name="_Toc512211677"/>
-            <w:bookmarkStart w:id="2" w:name="_Toc512551645"/>
-            <w:bookmarkStart w:id="3" w:name="_Toc512551585"/>
-            <w:bookmarkStart w:id="4" w:name="_Toc512555134"/>
-            <w:bookmarkStart w:id="5" w:name="_Toc516267247"/>
+            <w:bookmarkStart w:id="0" w:name="_Toc516267247"/>
+            <w:bookmarkStart w:id="1" w:name="_Toc512551585"/>
+            <w:bookmarkStart w:id="2" w:name="_Toc512555134"/>
+            <w:bookmarkStart w:id="3" w:name="_Toc516267201"/>
+            <w:bookmarkStart w:id="4" w:name="_Toc512211677"/>
+            <w:bookmarkStart w:id="5" w:name="_Toc512551645"/>
             <w:r>
               <w:rPr>
                 <w:rFonts w:eastAsia="Arial Unicode MS"/>
@@ -340,11 +332,11 @@
                 <w:szCs w:val="22"/>
               </w:rPr>
             </w:pPr>
-            <w:bookmarkStart w:id="6" w:name="_Toc512555135"/>
-            <w:bookmarkStart w:id="7" w:name="_Toc512211678"/>
-            <w:bookmarkStart w:id="8" w:name="_Toc516267248"/>
+            <w:bookmarkStart w:id="6" w:name="_Toc512551646"/>
+            <w:bookmarkStart w:id="7" w:name="_Toc516267248"/>
+            <w:bookmarkStart w:id="8" w:name="_Toc512555135"/>
             <w:bookmarkStart w:id="9" w:name="_Toc516267202"/>
-            <w:bookmarkStart w:id="10" w:name="_Toc512551646"/>
+            <w:bookmarkStart w:id="10" w:name="_Toc512211678"/>
             <w:bookmarkStart w:id="11" w:name="_Toc512551586"/>
             <w:r>
               <w:rPr>
@@ -436,12 +428,12 @@
                 <w:szCs w:val="22"/>
               </w:rPr>
             </w:pPr>
-            <w:bookmarkStart w:id="12" w:name="_Toc512211679"/>
-            <w:bookmarkStart w:id="13" w:name="_Toc512555136"/>
-            <w:bookmarkStart w:id="14" w:name="_Toc512551647"/>
-            <w:bookmarkStart w:id="15" w:name="_Toc516267249"/>
-            <w:bookmarkStart w:id="16" w:name="_Toc512551587"/>
-            <w:bookmarkStart w:id="17" w:name="_Toc516267203"/>
+            <w:bookmarkStart w:id="12" w:name="_Toc516267249"/>
+            <w:bookmarkStart w:id="13" w:name="_Toc512551587"/>
+            <w:bookmarkStart w:id="14" w:name="_Toc516267203"/>
+            <w:bookmarkStart w:id="15" w:name="_Toc512551647"/>
+            <w:bookmarkStart w:id="16" w:name="_Toc512211679"/>
+            <w:bookmarkStart w:id="17" w:name="_Toc512555136"/>
             <w:r>
               <w:rPr>
                 <w:rFonts w:eastAsia="Arial Unicode MS"/>
@@ -1317,20 +1309,20 @@
         <w:gridCol w:w="284"/>
         <w:gridCol w:w="822"/>
         <w:gridCol w:w="703"/>
-        <w:gridCol w:w="517"/>
-        <w:gridCol w:w="547"/>
-        <w:gridCol w:w="721"/>
-        <w:gridCol w:w="229"/>
-        <w:gridCol w:w="864"/>
-        <w:gridCol w:w="423"/>
-        <w:gridCol w:w="256"/>
-        <w:gridCol w:w="410"/>
-        <w:gridCol w:w="411"/>
-        <w:gridCol w:w="153"/>
-        <w:gridCol w:w="168"/>
+        <w:gridCol w:w="550"/>
+        <w:gridCol w:w="592"/>
+        <w:gridCol w:w="780"/>
+        <w:gridCol w:w="250"/>
+        <w:gridCol w:w="933"/>
+        <w:gridCol w:w="457"/>
+        <w:gridCol w:w="279"/>
+        <w:gridCol w:w="369"/>
+        <w:gridCol w:w="370"/>
+        <w:gridCol w:w="112"/>
+        <w:gridCol w:w="164"/>
         <w:gridCol w:w="58"/>
-        <w:gridCol w:w="1555"/>
-        <w:gridCol w:w="1233"/>
+        <w:gridCol w:w="1438"/>
+        <w:gridCol w:w="1193"/>
       </w:tblGrid>
       <w:tr>
         <w:tblPrEx>
@@ -1858,33 +1850,12 @@
             </w:pPr>
             <w:r>
               <w:rPr>
-                <w:sz w:val="28"/>
-                <w:highlight w:val="yellow"/>
-              </w:rPr>
-              <w:t>ВКРБ–09.03.04–10.19–</w:t>
-            </w:r>
-            <w:r>
-              <w:rPr>
-                <w:sz w:val="28"/>
-                <w:highlight w:val="yellow"/>
+                <w:rFonts w:hint="default"/>
+                <w:sz w:val="28"/>
+                <w:highlight w:val="none"/>
                 <w:lang w:val="en-US"/>
               </w:rPr>
-              <w:t>16</w:t>
-            </w:r>
-            <w:r>
-              <w:rPr>
-                <w:sz w:val="28"/>
-                <w:highlight w:val="yellow"/>
-              </w:rPr>
-              <w:t>–2</w:t>
-            </w:r>
-            <w:r>
-              <w:rPr>
-                <w:sz w:val="28"/>
-                <w:highlight w:val="yellow"/>
-                <w:lang w:val="en-US"/>
-              </w:rPr>
-              <w:t>3</w:t>
+              <w:t>ВКРБ–09.03.04–10.19–08–25–81</w:t>
             </w:r>
           </w:p>
         </w:tc>
@@ -2668,14 +2639,6 @@
         </w:tc>
       </w:tr>
       <w:tr>
-        <w:tblPrEx>
-          <w:tblCellMar>
-            <w:top w:w="0" w:type="dxa"/>
-            <w:left w:w="0" w:type="dxa"/>
-            <w:bottom w:w="0" w:type="dxa"/>
-            <w:right w:w="0" w:type="dxa"/>
-          </w:tblCellMar>
-        </w:tblPrEx>
         <w:tc>
           <w:tcPr>
             <w:tcW w:w="1909" w:type="pct"/>
@@ -3343,12 +3306,12 @@
           <w:lang w:val="ru-RU"/>
         </w:rPr>
       </w:pPr>
-      <w:bookmarkStart w:id="19" w:name="_Toc512551648"/>
-      <w:bookmarkStart w:id="20" w:name="_Toc516267250"/>
-      <w:bookmarkStart w:id="21" w:name="_Toc512551588"/>
-      <w:bookmarkStart w:id="22" w:name="_Toc512211680"/>
+      <w:bookmarkStart w:id="19" w:name="_Toc512551588"/>
+      <w:bookmarkStart w:id="20" w:name="_Toc512211680"/>
+      <w:bookmarkStart w:id="21" w:name="_Toc516267250"/>
+      <w:bookmarkStart w:id="22" w:name="_Toc512555137"/>
       <w:bookmarkStart w:id="23" w:name="_Toc516267204"/>
-      <w:bookmarkStart w:id="24" w:name="_Toc512555137"/>
+      <w:bookmarkStart w:id="24" w:name="_Toc512551648"/>
     </w:p>
     <w:p>
       <w:pPr>
@@ -5519,14 +5482,6 @@
         <w:gridCol w:w="8895"/>
       </w:tblGrid>
       <w:tr>
-        <w:tblPrEx>
-          <w:tblCellMar>
-            <w:top w:w="0" w:type="dxa"/>
-            <w:left w:w="0" w:type="dxa"/>
-            <w:bottom w:w="0" w:type="dxa"/>
-            <w:right w:w="0" w:type="dxa"/>
-          </w:tblCellMar>
-        </w:tblPrEx>
         <w:tc>
           <w:tcPr>
             <w:tcW w:w="9570" w:type="dxa"/>
@@ -5634,6 +5589,66 @@
         </w:tc>
       </w:tr>
       <w:tr>
+        <w:tc>
+          <w:tcPr>
+            <w:tcW w:w="675" w:type="dxa"/>
+            <w:tcBorders>
+              <w:top w:val="single" w:color="auto" w:sz="4" w:space="0"/>
+            </w:tcBorders>
+          </w:tcPr>
+          <w:p>
+            <w:pPr>
+              <w:spacing w:before="40"/>
+              <w:rPr>
+                <w:sz w:val="28"/>
+              </w:rPr>
+            </w:pPr>
+            <w:r>
+              <w:rPr>
+                <w:sz w:val="28"/>
+              </w:rPr>
+              <w:t>2)</w:t>
+            </w:r>
+          </w:p>
+        </w:tc>
+        <w:tc>
+          <w:tcPr>
+            <w:tcW w:w="8895" w:type="dxa"/>
+            <w:tcBorders>
+              <w:top w:val="single" w:color="auto" w:sz="4" w:space="0"/>
+              <w:bottom w:val="single" w:color="auto" w:sz="4" w:space="0"/>
+            </w:tcBorders>
+          </w:tcPr>
+          <w:p>
+            <w:pPr>
+              <w:spacing w:before="40"/>
+              <w:rPr>
+                <w:sz w:val="28"/>
+              </w:rPr>
+            </w:pPr>
+          </w:p>
+        </w:tc>
+      </w:tr>
+      <w:tr>
+        <w:tc>
+          <w:tcPr>
+            <w:tcW w:w="9570" w:type="dxa"/>
+            <w:gridSpan w:val="2"/>
+            <w:tcBorders>
+              <w:bottom w:val="single" w:color="auto" w:sz="4" w:space="0"/>
+            </w:tcBorders>
+          </w:tcPr>
+          <w:p>
+            <w:pPr>
+              <w:spacing w:before="40"/>
+              <w:rPr>
+                <w:sz w:val="28"/>
+              </w:rPr>
+            </w:pPr>
+          </w:p>
+        </w:tc>
+      </w:tr>
+      <w:tr>
         <w:tblPrEx>
           <w:tblCellMar>
             <w:top w:w="0" w:type="dxa"/>
@@ -5660,7 +5675,68 @@
               <w:rPr>
                 <w:sz w:val="28"/>
               </w:rPr>
-              <w:t>2)</w:t>
+              <w:t>3)</w:t>
+            </w:r>
+          </w:p>
+        </w:tc>
+        <w:tc>
+          <w:tcPr>
+            <w:tcW w:w="8895" w:type="dxa"/>
+            <w:tcBorders>
+              <w:top w:val="single" w:color="auto" w:sz="4" w:space="0"/>
+              <w:bottom w:val="single" w:color="auto" w:sz="4" w:space="0"/>
+            </w:tcBorders>
+          </w:tcPr>
+          <w:p>
+            <w:pPr>
+              <w:spacing w:before="40"/>
+              <w:rPr>
+                <w:b/>
+                <w:sz w:val="28"/>
+              </w:rPr>
+            </w:pPr>
+          </w:p>
+        </w:tc>
+      </w:tr>
+      <w:tr>
+        <w:tc>
+          <w:tcPr>
+            <w:tcW w:w="9570" w:type="dxa"/>
+            <w:gridSpan w:val="2"/>
+            <w:tcBorders>
+              <w:bottom w:val="single" w:color="auto" w:sz="4" w:space="0"/>
+            </w:tcBorders>
+          </w:tcPr>
+          <w:p>
+            <w:pPr>
+              <w:spacing w:before="40"/>
+              <w:rPr>
+                <w:sz w:val="28"/>
+              </w:rPr>
+            </w:pPr>
+          </w:p>
+        </w:tc>
+      </w:tr>
+      <w:tr>
+        <w:tc>
+          <w:tcPr>
+            <w:tcW w:w="675" w:type="dxa"/>
+            <w:tcBorders>
+              <w:top w:val="single" w:color="auto" w:sz="4" w:space="0"/>
+            </w:tcBorders>
+          </w:tcPr>
+          <w:p>
+            <w:pPr>
+              <w:spacing w:before="40"/>
+              <w:rPr>
+                <w:sz w:val="28"/>
+              </w:rPr>
+            </w:pPr>
+            <w:r>
+              <w:rPr>
+                <w:sz w:val="28"/>
+              </w:rPr>
+              <w:t>4)</w:t>
             </w:r>
           </w:p>
         </w:tc>
@@ -5736,7 +5812,7 @@
               <w:rPr>
                 <w:sz w:val="28"/>
               </w:rPr>
-              <w:t>3)</w:t>
+              <w:t>5)</w:t>
             </w:r>
           </w:p>
         </w:tc>
@@ -5752,7 +5828,6 @@
             <w:pPr>
               <w:spacing w:before="40"/>
               <w:rPr>
-                <w:b/>
                 <w:sz w:val="28"/>
               </w:rPr>
             </w:pPr>
@@ -5813,7 +5888,75 @@
               <w:rPr>
                 <w:sz w:val="28"/>
               </w:rPr>
-              <w:t>4)</w:t>
+              <w:t>6)</w:t>
+            </w:r>
+          </w:p>
+        </w:tc>
+        <w:tc>
+          <w:tcPr>
+            <w:tcW w:w="8895" w:type="dxa"/>
+            <w:tcBorders>
+              <w:top w:val="single" w:color="auto" w:sz="4" w:space="0"/>
+              <w:bottom w:val="single" w:color="auto" w:sz="4" w:space="0"/>
+            </w:tcBorders>
+          </w:tcPr>
+          <w:p>
+            <w:pPr>
+              <w:spacing w:before="40"/>
+              <w:rPr>
+                <w:sz w:val="28"/>
+              </w:rPr>
+            </w:pPr>
+          </w:p>
+        </w:tc>
+      </w:tr>
+      <w:tr>
+        <w:tc>
+          <w:tcPr>
+            <w:tcW w:w="9570" w:type="dxa"/>
+            <w:gridSpan w:val="2"/>
+            <w:tcBorders>
+              <w:bottom w:val="single" w:color="auto" w:sz="4" w:space="0"/>
+            </w:tcBorders>
+          </w:tcPr>
+          <w:p>
+            <w:pPr>
+              <w:spacing w:before="40"/>
+              <w:rPr>
+                <w:sz w:val="28"/>
+              </w:rPr>
+            </w:pPr>
+          </w:p>
+        </w:tc>
+      </w:tr>
+      <w:tr>
+        <w:tblPrEx>
+          <w:tblCellMar>
+            <w:top w:w="0" w:type="dxa"/>
+            <w:left w:w="0" w:type="dxa"/>
+            <w:bottom w:w="0" w:type="dxa"/>
+            <w:right w:w="0" w:type="dxa"/>
+          </w:tblCellMar>
+        </w:tblPrEx>
+        <w:tc>
+          <w:tcPr>
+            <w:tcW w:w="675" w:type="dxa"/>
+            <w:tcBorders>
+              <w:top w:val="single" w:color="auto" w:sz="4" w:space="0"/>
+            </w:tcBorders>
+          </w:tcPr>
+          <w:p>
+            <w:pPr>
+              <w:spacing w:before="40"/>
+              <w:rPr>
+                <w:sz w:val="28"/>
+              </w:rPr>
+            </w:pPr>
+            <w:r>
+              <w:rPr>
+                <w:sz w:val="28"/>
+              </w:rPr>
+              <w:t>7)</w:t>
             </w:r>
           </w:p>
         </w:tc>
@@ -5863,6 +6006,66 @@
         </w:tc>
       </w:tr>
       <w:tr>
+        <w:tc>
+          <w:tcPr>
+            <w:tcW w:w="675" w:type="dxa"/>
+            <w:tcBorders>
+              <w:top w:val="single" w:color="auto" w:sz="4" w:space="0"/>
+            </w:tcBorders>
+          </w:tcPr>
+          <w:p>
+            <w:pPr>
+              <w:spacing w:before="40"/>
+              <w:rPr>
+                <w:sz w:val="28"/>
+              </w:rPr>
+            </w:pPr>
+            <w:r>
+              <w:rPr>
+                <w:sz w:val="28"/>
+              </w:rPr>
+              <w:t>8)</w:t>
+            </w:r>
+          </w:p>
+        </w:tc>
+        <w:tc>
+          <w:tcPr>
+            <w:tcW w:w="8895" w:type="dxa"/>
+            <w:tcBorders>
+              <w:top w:val="single" w:color="auto" w:sz="4" w:space="0"/>
+              <w:bottom w:val="single" w:color="auto" w:sz="4" w:space="0"/>
+            </w:tcBorders>
+          </w:tcPr>
+          <w:p>
+            <w:pPr>
+              <w:spacing w:before="40"/>
+              <w:rPr>
+                <w:sz w:val="28"/>
+              </w:rPr>
+            </w:pPr>
+          </w:p>
+        </w:tc>
+      </w:tr>
+      <w:tr>
+        <w:tc>
+          <w:tcPr>
+            <w:tcW w:w="9570" w:type="dxa"/>
+            <w:gridSpan w:val="2"/>
+            <w:tcBorders>
+              <w:bottom w:val="single" w:color="auto" w:sz="4" w:space="0"/>
+            </w:tcBorders>
+          </w:tcPr>
+          <w:p>
+            <w:pPr>
+              <w:spacing w:before="40"/>
+              <w:rPr>
+                <w:sz w:val="28"/>
+              </w:rPr>
+            </w:pPr>
+          </w:p>
+        </w:tc>
+      </w:tr>
+      <w:tr>
         <w:tblPrEx>
           <w:tblCellMar>
             <w:top w:w="0" w:type="dxa"/>
@@ -5889,7 +6092,7 @@
               <w:rPr>
                 <w:sz w:val="28"/>
               </w:rPr>
-              <w:t>5)</w:t>
+              <w:t>9)</w:t>
             </w:r>
           </w:p>
         </w:tc>
@@ -5939,318 +6142,6 @@
         </w:tc>
       </w:tr>
       <w:tr>
-        <w:tblPrEx>
-          <w:tblCellMar>
-            <w:top w:w="0" w:type="dxa"/>
-            <w:left w:w="0" w:type="dxa"/>
-            <w:bottom w:w="0" w:type="dxa"/>
-            <w:right w:w="0" w:type="dxa"/>
-          </w:tblCellMar>
-        </w:tblPrEx>
-        <w:tc>
-          <w:tcPr>
-            <w:tcW w:w="675" w:type="dxa"/>
-            <w:tcBorders>
-              <w:top w:val="single" w:color="auto" w:sz="4" w:space="0"/>
-            </w:tcBorders>
-          </w:tcPr>
-          <w:p>
-            <w:pPr>
-              <w:spacing w:before="40"/>
-              <w:rPr>
-                <w:sz w:val="28"/>
-              </w:rPr>
-            </w:pPr>
-            <w:r>
-              <w:rPr>
-                <w:sz w:val="28"/>
-              </w:rPr>
-              <w:t>6)</w:t>
-            </w:r>
-          </w:p>
-        </w:tc>
-        <w:tc>
-          <w:tcPr>
-            <w:tcW w:w="8895" w:type="dxa"/>
-            <w:tcBorders>
-              <w:top w:val="single" w:color="auto" w:sz="4" w:space="0"/>
-              <w:bottom w:val="single" w:color="auto" w:sz="4" w:space="0"/>
-            </w:tcBorders>
-          </w:tcPr>
-          <w:p>
-            <w:pPr>
-              <w:spacing w:before="40"/>
-              <w:rPr>
-                <w:sz w:val="28"/>
-              </w:rPr>
-            </w:pPr>
-          </w:p>
-        </w:tc>
-      </w:tr>
-      <w:tr>
-        <w:tblPrEx>
-          <w:tblCellMar>
-            <w:top w:w="0" w:type="dxa"/>
-            <w:left w:w="0" w:type="dxa"/>
-            <w:bottom w:w="0" w:type="dxa"/>
-            <w:right w:w="0" w:type="dxa"/>
-          </w:tblCellMar>
-        </w:tblPrEx>
-        <w:tc>
-          <w:tcPr>
-            <w:tcW w:w="9570" w:type="dxa"/>
-            <w:gridSpan w:val="2"/>
-            <w:tcBorders>
-              <w:bottom w:val="single" w:color="auto" w:sz="4" w:space="0"/>
-            </w:tcBorders>
-          </w:tcPr>
-          <w:p>
-            <w:pPr>
-              <w:spacing w:before="40"/>
-              <w:rPr>
-                <w:sz w:val="28"/>
-              </w:rPr>
-            </w:pPr>
-          </w:p>
-        </w:tc>
-      </w:tr>
-      <w:tr>
-        <w:tblPrEx>
-          <w:tblCellMar>
-            <w:top w:w="0" w:type="dxa"/>
-            <w:left w:w="0" w:type="dxa"/>
-            <w:bottom w:w="0" w:type="dxa"/>
-            <w:right w:w="0" w:type="dxa"/>
-          </w:tblCellMar>
-        </w:tblPrEx>
-        <w:tc>
-          <w:tcPr>
-            <w:tcW w:w="675" w:type="dxa"/>
-            <w:tcBorders>
-              <w:top w:val="single" w:color="auto" w:sz="4" w:space="0"/>
-            </w:tcBorders>
-          </w:tcPr>
-          <w:p>
-            <w:pPr>
-              <w:spacing w:before="40"/>
-              <w:rPr>
-                <w:sz w:val="28"/>
-              </w:rPr>
-            </w:pPr>
-            <w:r>
-              <w:rPr>
-                <w:sz w:val="28"/>
-              </w:rPr>
-              <w:t>7)</w:t>
-            </w:r>
-          </w:p>
-        </w:tc>
-        <w:tc>
-          <w:tcPr>
-            <w:tcW w:w="8895" w:type="dxa"/>
-            <w:tcBorders>
-              <w:top w:val="single" w:color="auto" w:sz="4" w:space="0"/>
-              <w:bottom w:val="single" w:color="auto" w:sz="4" w:space="0"/>
-            </w:tcBorders>
-          </w:tcPr>
-          <w:p>
-            <w:pPr>
-              <w:spacing w:before="40"/>
-              <w:rPr>
-                <w:sz w:val="28"/>
-              </w:rPr>
-            </w:pPr>
-          </w:p>
-        </w:tc>
-      </w:tr>
-      <w:tr>
-        <w:tblPrEx>
-          <w:tblCellMar>
-            <w:top w:w="0" w:type="dxa"/>
-            <w:left w:w="0" w:type="dxa"/>
-            <w:bottom w:w="0" w:type="dxa"/>
-            <w:right w:w="0" w:type="dxa"/>
-          </w:tblCellMar>
-        </w:tblPrEx>
-        <w:tc>
-          <w:tcPr>
-            <w:tcW w:w="9570" w:type="dxa"/>
-            <w:gridSpan w:val="2"/>
-            <w:tcBorders>
-              <w:bottom w:val="single" w:color="auto" w:sz="4" w:space="0"/>
-            </w:tcBorders>
-          </w:tcPr>
-          <w:p>
-            <w:pPr>
-              <w:spacing w:before="40"/>
-              <w:rPr>
-                <w:sz w:val="28"/>
-              </w:rPr>
-            </w:pPr>
-          </w:p>
-        </w:tc>
-      </w:tr>
-      <w:tr>
-        <w:tblPrEx>
-          <w:tblCellMar>
-            <w:top w:w="0" w:type="dxa"/>
-            <w:left w:w="0" w:type="dxa"/>
-            <w:bottom w:w="0" w:type="dxa"/>
-            <w:right w:w="0" w:type="dxa"/>
-          </w:tblCellMar>
-        </w:tblPrEx>
-        <w:tc>
-          <w:tcPr>
-            <w:tcW w:w="675" w:type="dxa"/>
-            <w:tcBorders>
-              <w:top w:val="single" w:color="auto" w:sz="4" w:space="0"/>
-            </w:tcBorders>
-          </w:tcPr>
-          <w:p>
-            <w:pPr>
-              <w:spacing w:before="40"/>
-              <w:rPr>
-                <w:sz w:val="28"/>
-              </w:rPr>
-            </w:pPr>
-            <w:r>
-              <w:rPr>
-                <w:sz w:val="28"/>
-              </w:rPr>
-              <w:t>8)</w:t>
-            </w:r>
-          </w:p>
-        </w:tc>
-        <w:tc>
-          <w:tcPr>
-            <w:tcW w:w="8895" w:type="dxa"/>
-            <w:tcBorders>
-              <w:top w:val="single" w:color="auto" w:sz="4" w:space="0"/>
-              <w:bottom w:val="single" w:color="auto" w:sz="4" w:space="0"/>
-            </w:tcBorders>
-          </w:tcPr>
-          <w:p>
-            <w:pPr>
-              <w:spacing w:before="40"/>
-              <w:rPr>
-                <w:sz w:val="28"/>
-              </w:rPr>
-            </w:pPr>
-          </w:p>
-        </w:tc>
-      </w:tr>
-      <w:tr>
-        <w:tblPrEx>
-          <w:tblCellMar>
-            <w:top w:w="0" w:type="dxa"/>
-            <w:left w:w="0" w:type="dxa"/>
-            <w:bottom w:w="0" w:type="dxa"/>
-            <w:right w:w="0" w:type="dxa"/>
-          </w:tblCellMar>
-        </w:tblPrEx>
-        <w:tc>
-          <w:tcPr>
-            <w:tcW w:w="9570" w:type="dxa"/>
-            <w:gridSpan w:val="2"/>
-            <w:tcBorders>
-              <w:bottom w:val="single" w:color="auto" w:sz="4" w:space="0"/>
-            </w:tcBorders>
-          </w:tcPr>
-          <w:p>
-            <w:pPr>
-              <w:spacing w:before="40"/>
-              <w:rPr>
-                <w:sz w:val="28"/>
-              </w:rPr>
-            </w:pPr>
-          </w:p>
-        </w:tc>
-      </w:tr>
-      <w:tr>
-        <w:tblPrEx>
-          <w:tblCellMar>
-            <w:top w:w="0" w:type="dxa"/>
-            <w:left w:w="0" w:type="dxa"/>
-            <w:bottom w:w="0" w:type="dxa"/>
-            <w:right w:w="0" w:type="dxa"/>
-          </w:tblCellMar>
-        </w:tblPrEx>
-        <w:tc>
-          <w:tcPr>
-            <w:tcW w:w="675" w:type="dxa"/>
-            <w:tcBorders>
-              <w:top w:val="single" w:color="auto" w:sz="4" w:space="0"/>
-            </w:tcBorders>
-          </w:tcPr>
-          <w:p>
-            <w:pPr>
-              <w:spacing w:before="40"/>
-              <w:rPr>
-                <w:sz w:val="28"/>
-              </w:rPr>
-            </w:pPr>
-            <w:r>
-              <w:rPr>
-                <w:sz w:val="28"/>
-              </w:rPr>
-              <w:t>9)</w:t>
-            </w:r>
-          </w:p>
-        </w:tc>
-        <w:tc>
-          <w:tcPr>
-            <w:tcW w:w="8895" w:type="dxa"/>
-            <w:tcBorders>
-              <w:top w:val="single" w:color="auto" w:sz="4" w:space="0"/>
-              <w:bottom w:val="single" w:color="auto" w:sz="4" w:space="0"/>
-            </w:tcBorders>
-          </w:tcPr>
-          <w:p>
-            <w:pPr>
-              <w:spacing w:before="40"/>
-              <w:rPr>
-                <w:sz w:val="28"/>
-              </w:rPr>
-            </w:pPr>
-          </w:p>
-        </w:tc>
-      </w:tr>
-      <w:tr>
-        <w:tblPrEx>
-          <w:tblCellMar>
-            <w:top w:w="0" w:type="dxa"/>
-            <w:left w:w="0" w:type="dxa"/>
-            <w:bottom w:w="0" w:type="dxa"/>
-            <w:right w:w="0" w:type="dxa"/>
-          </w:tblCellMar>
-        </w:tblPrEx>
-        <w:tc>
-          <w:tcPr>
-            <w:tcW w:w="9570" w:type="dxa"/>
-            <w:gridSpan w:val="2"/>
-            <w:tcBorders>
-              <w:bottom w:val="single" w:color="auto" w:sz="4" w:space="0"/>
-            </w:tcBorders>
-          </w:tcPr>
-          <w:p>
-            <w:pPr>
-              <w:spacing w:before="40"/>
-              <w:rPr>
-                <w:sz w:val="28"/>
-              </w:rPr>
-            </w:pPr>
-          </w:p>
-        </w:tc>
-      </w:tr>
-      <w:tr>
-        <w:tblPrEx>
-          <w:tblCellMar>
-            <w:top w:w="0" w:type="dxa"/>
-            <w:left w:w="0" w:type="dxa"/>
-            <w:bottom w:w="0" w:type="dxa"/>
-            <w:right w:w="0" w:type="dxa"/>
-          </w:tblCellMar>
-        </w:tblPrEx>
         <w:tc>
           <w:tcPr>
             <w:tcW w:w="675" w:type="dxa"/>
@@ -6292,14 +6183,6 @@
         </w:tc>
       </w:tr>
       <w:tr>
-        <w:tblPrEx>
-          <w:tblCellMar>
-            <w:top w:w="0" w:type="dxa"/>
-            <w:left w:w="0" w:type="dxa"/>
-            <w:bottom w:w="0" w:type="dxa"/>
-            <w:right w:w="0" w:type="dxa"/>
-          </w:tblCellMar>
-        </w:tblPrEx>
         <w:tc>
           <w:tcPr>
             <w:tcW w:w="9570" w:type="dxa"/>
@@ -6319,14 +6202,6 @@
         </w:tc>
       </w:tr>
       <w:tr>
-        <w:tblPrEx>
-          <w:tblCellMar>
-            <w:top w:w="0" w:type="dxa"/>
-            <w:left w:w="0" w:type="dxa"/>
-            <w:bottom w:w="0" w:type="dxa"/>
-            <w:right w:w="0" w:type="dxa"/>
-          </w:tblCellMar>
-        </w:tblPrEx>
         <w:tc>
           <w:tcPr>
             <w:tcW w:w="675" w:type="dxa"/>
@@ -6368,14 +6243,6 @@
         </w:tc>
       </w:tr>
       <w:tr>
-        <w:tblPrEx>
-          <w:tblCellMar>
-            <w:top w:w="0" w:type="dxa"/>
-            <w:left w:w="0" w:type="dxa"/>
-            <w:bottom w:w="0" w:type="dxa"/>
-            <w:right w:w="0" w:type="dxa"/>
-          </w:tblCellMar>
-        </w:tblPrEx>
         <w:tc>
           <w:tcPr>
             <w:tcW w:w="9570" w:type="dxa"/>
@@ -6395,14 +6262,6 @@
         </w:tc>
       </w:tr>
       <w:tr>
-        <w:tblPrEx>
-          <w:tblCellMar>
-            <w:top w:w="0" w:type="dxa"/>
-            <w:left w:w="0" w:type="dxa"/>
-            <w:bottom w:w="0" w:type="dxa"/>
-            <w:right w:w="0" w:type="dxa"/>
-          </w:tblCellMar>
-        </w:tblPrEx>
         <w:tc>
           <w:tcPr>
             <w:tcW w:w="675" w:type="dxa"/>
@@ -6444,14 +6303,6 @@
         </w:tc>
       </w:tr>
       <w:tr>
-        <w:tblPrEx>
-          <w:tblCellMar>
-            <w:top w:w="0" w:type="dxa"/>
-            <w:left w:w="0" w:type="dxa"/>
-            <w:bottom w:w="0" w:type="dxa"/>
-            <w:right w:w="0" w:type="dxa"/>
-          </w:tblCellMar>
-        </w:tblPrEx>
         <w:tc>
           <w:tcPr>
             <w:tcW w:w="9570" w:type="dxa"/>
@@ -7229,14 +7080,6 @@
         <w:gridCol w:w="4673"/>
       </w:tblGrid>
       <w:tr>
-        <w:tblPrEx>
-          <w:tblCellMar>
-            <w:top w:w="0" w:type="dxa"/>
-            <w:left w:w="108" w:type="dxa"/>
-            <w:bottom w:w="0" w:type="dxa"/>
-            <w:right w:w="108" w:type="dxa"/>
-          </w:tblCellMar>
-        </w:tblPrEx>
         <w:tc>
           <w:tcPr>
             <w:tcW w:w="4672" w:type="dxa"/>
@@ -7490,32 +7333,18 @@
         </w:tabs>
         <w:jc w:val="center"/>
         <w:rPr>
-          <w:sz w:val="28"/>
-          <w:highlight w:val="none"/>
-        </w:rPr>
-      </w:pPr>
-      <w:r>
-        <w:rPr>
-          <w:sz w:val="28"/>
-          <w:highlight w:val="none"/>
-        </w:rPr>
-        <w:t>ВКРБ–09.03.04–10.19–</w:t>
-      </w:r>
-      <w:r>
-        <w:rPr>
           <w:rFonts w:hint="default"/>
           <w:sz w:val="28"/>
           <w:highlight w:val="none"/>
           <w:lang w:val="en-US"/>
         </w:rPr>
-        <w:t>08</w:t>
-      </w:r>
+      </w:pPr>
       <w:r>
         <w:rPr>
           <w:sz w:val="28"/>
           <w:highlight w:val="none"/>
         </w:rPr>
-        <w:t>–2</w:t>
+        <w:t>ВКРБ–09.03.04–10.19–</w:t>
       </w:r>
       <w:r>
         <w:rPr>
@@ -7524,14 +7353,14 @@
           <w:highlight w:val="none"/>
           <w:lang w:val="en-US"/>
         </w:rPr>
-        <w:t>5</w:t>
+        <w:t>08</w:t>
       </w:r>
       <w:r>
         <w:rPr>
           <w:sz w:val="28"/>
           <w:highlight w:val="none"/>
         </w:rPr>
-        <w:t>–</w:t>
+        <w:t>–2</w:t>
       </w:r>
       <w:r>
         <w:rPr>
@@ -7540,15 +7369,26 @@
           <w:highlight w:val="none"/>
           <w:lang w:val="en-US"/>
         </w:rPr>
-        <w:t>9</w:t>
+        <w:t>5</w:t>
       </w:r>
       <w:r>
         <w:rPr>
           <w:sz w:val="28"/>
           <w:highlight w:val="none"/>
         </w:rPr>
-        <w:t>1</w:t>
-      </w:r>
+        <w:t>–</w:t>
+      </w:r>
+      <w:r>
+        <w:rPr>
+          <w:rFonts w:hint="default"/>
+          <w:sz w:val="28"/>
+          <w:highlight w:val="none"/>
+          <w:lang w:val="en-US"/>
+        </w:rPr>
+        <w:t>81</w:t>
+      </w:r>
+      <w:bookmarkStart w:id="156" w:name="_GoBack"/>
+      <w:bookmarkEnd w:id="156"/>
     </w:p>
     <w:p>
       <w:pPr>
@@ -12359,8 +12199,8 @@
           <w:lang w:val="ru-RU"/>
         </w:rPr>
       </w:pPr>
-      <w:bookmarkStart w:id="25" w:name="_Toc147217573"/>
-      <w:bookmarkStart w:id="26" w:name="_Toc147217001"/>
+      <w:bookmarkStart w:id="25" w:name="_Toc147217001"/>
+      <w:bookmarkStart w:id="26" w:name="_Toc147217573"/>
     </w:p>
     <w:p>
       <w:pPr>
@@ -13450,8 +13290,8 @@
           <w:lang w:val="ru-RU"/>
         </w:rPr>
       </w:pPr>
-      <w:bookmarkStart w:id="31" w:name="_Toc5318"/>
-      <w:bookmarkStart w:id="32" w:name="_Toc17799"/>
+      <w:bookmarkStart w:id="31" w:name="_Toc17799"/>
+      <w:bookmarkStart w:id="32" w:name="_Toc5318"/>
       <w:r>
         <w:rPr>
           <w:rFonts w:hint="default" w:ascii="Times New Roman" w:hAnsi="Times New Roman" w:cs="Times New Roman"/>
@@ -13527,8 +13367,8 @@
           <w:szCs w:val="28"/>
         </w:rPr>
       </w:pPr>
-      <w:bookmarkStart w:id="33" w:name="_Toc2919"/>
-      <w:bookmarkStart w:id="34" w:name="_Toc22043"/>
+      <w:bookmarkStart w:id="33" w:name="_Toc22043"/>
+      <w:bookmarkStart w:id="34" w:name="_Toc2919"/>
       <w:r>
         <w:rPr>
           <w:rFonts w:hint="default" w:ascii="Times New Roman" w:hAnsi="Times New Roman" w:cs="Times New Roman"/>
@@ -16303,8 +16143,8 @@
           <w:lang w:val="ru-RU"/>
         </w:rPr>
       </w:pPr>
-      <w:bookmarkStart w:id="43" w:name="_Toc6932"/>
-      <w:bookmarkStart w:id="44" w:name="_Toc25857"/>
+      <w:bookmarkStart w:id="43" w:name="_Toc25857"/>
+      <w:bookmarkStart w:id="44" w:name="_Toc6932"/>
       <w:r>
         <w:rPr>
           <w:rFonts w:hint="default" w:ascii="Times New Roman" w:hAnsi="Times New Roman" w:cs="Times New Roman"/>
@@ -18458,8 +18298,8 @@
           <w:szCs w:val="28"/>
         </w:rPr>
       </w:pPr>
-      <w:bookmarkStart w:id="55" w:name="_Toc31779"/>
-      <w:bookmarkStart w:id="56" w:name="_Toc26294"/>
+      <w:bookmarkStart w:id="55" w:name="_Toc26294"/>
+      <w:bookmarkStart w:id="56" w:name="_Toc31779"/>
       <w:r>
         <w:rPr>
           <w:rFonts w:hint="default" w:ascii="Times New Roman" w:hAnsi="Times New Roman" w:cs="Times New Roman"/>
@@ -18927,8 +18767,8 @@
           <w:szCs w:val="28"/>
         </w:rPr>
       </w:pPr>
-      <w:bookmarkStart w:id="57" w:name="_Toc1121"/>
-      <w:bookmarkStart w:id="58" w:name="_Toc25875"/>
+      <w:bookmarkStart w:id="57" w:name="_Toc25875"/>
+      <w:bookmarkStart w:id="58" w:name="_Toc1121"/>
       <w:r>
         <w:rPr>
           <w:rFonts w:hint="default" w:ascii="Times New Roman" w:hAnsi="Times New Roman" w:cs="Times New Roman"/>
@@ -21492,8 +21332,8 @@
           <w:lang w:val="ru-RU"/>
         </w:rPr>
       </w:pPr>
-      <w:bookmarkStart w:id="63" w:name="_Toc1263"/>
-      <w:bookmarkStart w:id="64" w:name="_Toc16797"/>
+      <w:bookmarkStart w:id="63" w:name="_Toc16797"/>
+      <w:bookmarkStart w:id="64" w:name="_Toc1263"/>
       <w:r>
         <w:rPr>
           <w:rFonts w:hint="default" w:ascii="Times New Roman" w:hAnsi="Times New Roman" w:cs="Times New Roman"/>
@@ -26337,10 +26177,10 @@
         </w:rPr>
         <w:t>Разработанные алгоритмы в совокупности обеспечивают стабильную и эффективную работу всех компонентов веб-сервиса, гарантируя пользователям удобный и безопасный опыт использования при выборе тарифов интернет-провайдеров.</w:t>
       </w:r>
-      <w:bookmarkStart w:id="71" w:name="_Toc147217576"/>
-      <w:bookmarkStart w:id="72" w:name="_Toc147217004"/>
+      <w:bookmarkStart w:id="71" w:name="_Toc147217004"/>
+      <w:bookmarkStart w:id="72" w:name="_Toc19362"/>
       <w:bookmarkStart w:id="73" w:name="_Toc15498"/>
-      <w:bookmarkStart w:id="74" w:name="_Toc19362"/>
+      <w:bookmarkStart w:id="74" w:name="_Toc147217576"/>
     </w:p>
     <w:p>
       <w:pPr>
@@ -26939,8 +26779,8 @@
           <w:lang w:val="ru-RU"/>
         </w:rPr>
       </w:pPr>
-      <w:bookmarkStart w:id="83" w:name="_Toc27277"/>
-      <w:bookmarkStart w:id="84" w:name="_Toc20454"/>
+      <w:bookmarkStart w:id="83" w:name="_Toc20454"/>
+      <w:bookmarkStart w:id="84" w:name="_Toc27277"/>
     </w:p>
     <w:p>
       <w:pPr>
@@ -27352,8 +27192,8 @@
           <w:lang w:val="ru-RU"/>
         </w:rPr>
       </w:pPr>
-      <w:bookmarkStart w:id="85" w:name="_Toc8135"/>
-      <w:bookmarkStart w:id="86" w:name="_Toc5901"/>
+      <w:bookmarkStart w:id="85" w:name="_Toc5901"/>
+      <w:bookmarkStart w:id="86" w:name="_Toc8135"/>
       <w:r>
         <w:rPr>
           <w:rFonts w:hint="default" w:ascii="Times New Roman" w:hAnsi="Times New Roman" w:cs="Times New Roman"/>
@@ -28047,8 +27887,8 @@
           <w:lang w:val="ru-RU"/>
         </w:rPr>
       </w:pPr>
-      <w:bookmarkStart w:id="89" w:name="_Toc23618"/>
-      <w:bookmarkStart w:id="90" w:name="_Toc30293"/>
+      <w:bookmarkStart w:id="89" w:name="_Toc30293"/>
+      <w:bookmarkStart w:id="90" w:name="_Toc23618"/>
       <w:r>
         <w:rPr>
           <w:rFonts w:hint="default" w:ascii="Times New Roman" w:hAnsi="Times New Roman" w:cs="Times New Roman"/>
@@ -28178,8 +28018,8 @@
         </w:rPr>
         <w:t>- сохранение истории поиска для авторизованных пользователей с возможностью быстрого повторения предыдущих запросов</w:t>
       </w:r>
-      <w:bookmarkStart w:id="91" w:name="_Toc17848"/>
-      <w:bookmarkStart w:id="92" w:name="_Toc16569"/>
+      <w:bookmarkStart w:id="91" w:name="_Toc16569"/>
+      <w:bookmarkStart w:id="92" w:name="_Toc17848"/>
       <w:r>
         <w:rPr>
           <w:rFonts w:hint="default" w:cs="Times New Roman"/>
@@ -29177,8 +29017,8 @@
           <w:lang w:val="ru-RU"/>
         </w:rPr>
       </w:pPr>
-      <w:bookmarkStart w:id="95" w:name="_Toc9413"/>
-      <w:bookmarkStart w:id="96" w:name="_Toc3234"/>
+      <w:bookmarkStart w:id="95" w:name="_Toc3234"/>
+      <w:bookmarkStart w:id="96" w:name="_Toc9413"/>
       <w:r>
         <w:rPr>
           <w:rFonts w:hint="default" w:ascii="Times New Roman" w:hAnsi="Times New Roman" w:cs="Times New Roman"/>
@@ -31779,8 +31619,8 @@
           <w:lang w:val="ru-RU"/>
         </w:rPr>
       </w:pPr>
-      <w:bookmarkStart w:id="99" w:name="_Toc8126"/>
-      <w:bookmarkStart w:id="100" w:name="_Toc13249"/>
+      <w:bookmarkStart w:id="99" w:name="_Toc13249"/>
+      <w:bookmarkStart w:id="100" w:name="_Toc8126"/>
       <w:r>
         <w:rPr>
           <w:rFonts w:hint="default" w:ascii="Times New Roman" w:hAnsi="Times New Roman" w:cs="Times New Roman"/>
@@ -33117,8 +32957,8 @@
           <w:lang w:val="ru-RU"/>
         </w:rPr>
       </w:pPr>
-      <w:bookmarkStart w:id="103" w:name="_Toc5011"/>
-      <w:bookmarkStart w:id="104" w:name="_Toc18578"/>
+      <w:bookmarkStart w:id="103" w:name="_Toc18578"/>
+      <w:bookmarkStart w:id="104" w:name="_Toc5011"/>
       <w:r>
         <w:rPr>
           <w:rFonts w:hint="default" w:ascii="Times New Roman" w:hAnsi="Times New Roman" w:cs="Times New Roman"/>
@@ -33583,8 +33423,8 @@
           <w:lang w:val="ru-RU"/>
         </w:rPr>
       </w:pPr>
-      <w:bookmarkStart w:id="107" w:name="_Toc14402"/>
-      <w:bookmarkStart w:id="108" w:name="_Toc2347"/>
+      <w:bookmarkStart w:id="107" w:name="_Toc2347"/>
+      <w:bookmarkStart w:id="108" w:name="_Toc14402"/>
       <w:r>
         <w:rPr>
           <w:rFonts w:hint="default" w:ascii="Times New Roman" w:hAnsi="Times New Roman" w:cs="Times New Roman"/>
@@ -33978,8 +33818,8 @@
           <w:lang w:val="en-US"/>
         </w:rPr>
       </w:pPr>
-      <w:bookmarkStart w:id="109" w:name="_Toc14984"/>
-      <w:bookmarkStart w:id="110" w:name="_Toc28510"/>
+      <w:bookmarkStart w:id="109" w:name="_Toc28510"/>
+      <w:bookmarkStart w:id="110" w:name="_Toc14984"/>
       <w:r>
         <w:rPr>
           <w:rFonts w:hint="default" w:ascii="Times New Roman" w:hAnsi="Times New Roman" w:cs="Times New Roman"/>
@@ -34594,8 +34434,6 @@
           <w:szCs w:val="28"/>
         </w:rPr>
       </w:pPr>
-      <w:bookmarkStart w:id="156" w:name="_GoBack"/>
-      <w:bookmarkEnd w:id="156"/>
     </w:p>
     <w:p>
       <w:pPr>
@@ -34870,10 +34708,10 @@
           <w:szCs w:val="28"/>
         </w:rPr>
       </w:pPr>
-      <w:bookmarkStart w:id="116" w:name="_Toc147217580"/>
-      <w:bookmarkStart w:id="117" w:name="_Toc28812"/>
-      <w:bookmarkStart w:id="118" w:name="_Toc147217008"/>
-      <w:bookmarkStart w:id="119" w:name="_Toc11516"/>
+      <w:bookmarkStart w:id="116" w:name="_Toc11516"/>
+      <w:bookmarkStart w:id="117" w:name="_Toc147217008"/>
+      <w:bookmarkStart w:id="118" w:name="_Toc28812"/>
+      <w:bookmarkStart w:id="119" w:name="_Toc147217580"/>
       <w:r>
         <w:rPr>
           <w:rFonts w:hint="default" w:ascii="Times New Roman" w:hAnsi="Times New Roman" w:cs="Times New Roman"/>
@@ -34911,9 +34749,9 @@
           <w:szCs w:val="28"/>
         </w:rPr>
       </w:pPr>
-      <w:bookmarkStart w:id="120" w:name="_Toc147217010"/>
+      <w:bookmarkStart w:id="120" w:name="_Toc147217582"/>
       <w:bookmarkStart w:id="121" w:name="_Toc28367"/>
-      <w:bookmarkStart w:id="122" w:name="_Toc147217582"/>
+      <w:bookmarkStart w:id="122" w:name="_Toc147217010"/>
       <w:bookmarkStart w:id="123" w:name="_Toc18962"/>
       <w:r>
         <w:rPr>
@@ -34952,10 +34790,10 @@
           <w:szCs w:val="28"/>
         </w:rPr>
       </w:pPr>
-      <w:bookmarkStart w:id="124" w:name="_Toc147217011"/>
-      <w:bookmarkStart w:id="125" w:name="_Toc11408"/>
+      <w:bookmarkStart w:id="124" w:name="_Toc1201"/>
+      <w:bookmarkStart w:id="125" w:name="_Toc147217011"/>
       <w:bookmarkStart w:id="126" w:name="_Toc147217583"/>
-      <w:bookmarkStart w:id="127" w:name="_Toc1201"/>
+      <w:bookmarkStart w:id="127" w:name="_Toc11408"/>
       <w:r>
         <w:rPr>
           <w:rFonts w:hint="default" w:ascii="Times New Roman" w:hAnsi="Times New Roman" w:cs="Times New Roman"/>
@@ -35011,10 +34849,10 @@
       <w:pPr>
         <w:pStyle w:val="2"/>
       </w:pPr>
-      <w:bookmarkStart w:id="128" w:name="_Toc147217012"/>
-      <w:bookmarkStart w:id="129" w:name="_Toc147217584"/>
-      <w:bookmarkStart w:id="130" w:name="_Toc28065"/>
-      <w:bookmarkStart w:id="131" w:name="_Toc1695"/>
+      <w:bookmarkStart w:id="128" w:name="_Toc147217584"/>
+      <w:bookmarkStart w:id="129" w:name="_Toc1695"/>
+      <w:bookmarkStart w:id="130" w:name="_Toc147217012"/>
+      <w:bookmarkStart w:id="131" w:name="_Toc28065"/>
       <w:r>
         <w:t>СПИСОК ИСПОЛЬЗОВАННЫХ ИСТОЧНИКОВ</w:t>
       </w:r>
@@ -35232,10 +35070,10 @@
         <w:pStyle w:val="2"/>
         <w:jc w:val="center"/>
       </w:pPr>
-      <w:bookmarkStart w:id="132" w:name="_Toc18353"/>
+      <w:bookmarkStart w:id="132" w:name="_Toc147217013"/>
       <w:bookmarkStart w:id="133" w:name="_Toc15641"/>
-      <w:bookmarkStart w:id="134" w:name="_Toc147217585"/>
-      <w:bookmarkStart w:id="135" w:name="_Toc147217013"/>
+      <w:bookmarkStart w:id="134" w:name="_Toc18353"/>
+      <w:bookmarkStart w:id="135" w:name="_Toc147217585"/>
       <w:r>
         <w:t>Приложение А</w:t>
       </w:r>
@@ -35250,9 +35088,9 @@
         <w:jc w:val="center"/>
       </w:pPr>
       <w:bookmarkStart w:id="136" w:name="_Toc147217586"/>
-      <w:bookmarkStart w:id="137" w:name="_Toc15151"/>
-      <w:bookmarkStart w:id="138" w:name="_Toc29131"/>
-      <w:bookmarkStart w:id="139" w:name="_Toc147217014"/>
+      <w:bookmarkStart w:id="137" w:name="_Toc29131"/>
+      <w:bookmarkStart w:id="138" w:name="_Toc147217014"/>
+      <w:bookmarkStart w:id="139" w:name="_Toc15151"/>
       <w:r>
         <w:t>Справка о результатах проверки выпускной квалификационной работы на наличие заимствований</w:t>
       </w:r>
@@ -35388,10 +35226,10 @@
         <w:pStyle w:val="2"/>
         <w:jc w:val="center"/>
       </w:pPr>
-      <w:bookmarkStart w:id="140" w:name="_Toc147217015"/>
-      <w:bookmarkStart w:id="141" w:name="_Toc25753"/>
-      <w:bookmarkStart w:id="142" w:name="_Toc3911"/>
-      <w:bookmarkStart w:id="143" w:name="_Toc147217587"/>
+      <w:bookmarkStart w:id="140" w:name="_Toc25753"/>
+      <w:bookmarkStart w:id="141" w:name="_Toc3911"/>
+      <w:bookmarkStart w:id="142" w:name="_Toc147217587"/>
+      <w:bookmarkStart w:id="143" w:name="_Toc147217015"/>
       <w:r>
         <w:t>Приложение Б</w:t>
       </w:r>
@@ -35544,10 +35382,10 @@
         <w:pStyle w:val="2"/>
         <w:jc w:val="center"/>
       </w:pPr>
-      <w:bookmarkStart w:id="148" w:name="_Toc147217017"/>
-      <w:bookmarkStart w:id="149" w:name="_Toc17116"/>
-      <w:bookmarkStart w:id="150" w:name="_Toc147217589"/>
-      <w:bookmarkStart w:id="151" w:name="_Toc18276"/>
+      <w:bookmarkStart w:id="148" w:name="_Toc147217589"/>
+      <w:bookmarkStart w:id="149" w:name="_Toc18276"/>
+      <w:bookmarkStart w:id="150" w:name="_Toc147217017"/>
+      <w:bookmarkStart w:id="151" w:name="_Toc17116"/>
       <w:r>
         <w:t>Приложение В</w:t>
       </w:r>
@@ -35563,8 +35401,8 @@
       </w:pPr>
       <w:bookmarkStart w:id="152" w:name="_Toc147217590"/>
       <w:bookmarkStart w:id="153" w:name="_Toc147217018"/>
-      <w:bookmarkStart w:id="154" w:name="_Toc152"/>
-      <w:bookmarkStart w:id="155" w:name="_Toc21749"/>
+      <w:bookmarkStart w:id="154" w:name="_Toc21749"/>
+      <w:bookmarkStart w:id="155" w:name="_Toc152"/>
       <w:r>
         <w:t>Руководство системного программиста</w:t>
       </w:r>
@@ -35830,7 +35668,7 @@
         <w:highlight w:val="none"/>
         <w:lang w:val="en-US"/>
       </w:rPr>
-      <w:t>91</w:t>
+      <w:t>81</w:t>
     </w:r>
   </w:p>
 </w:hdr>

</xml_diff>

<commit_message>
Remove test tariffs migration file and update migration sequence
</commit_message>
<xml_diff>
--- a/docs/PZ.docx
+++ b/docs/PZ.docx
@@ -94,6 +94,14 @@
         <w:gridCol w:w="7886"/>
       </w:tblGrid>
       <w:tr>
+        <w:tblPrEx>
+          <w:tblCellMar>
+            <w:top w:w="0" w:type="dxa"/>
+            <w:left w:w="0" w:type="dxa"/>
+            <w:bottom w:w="0" w:type="dxa"/>
+            <w:right w:w="0" w:type="dxa"/>
+          </w:tblCellMar>
+        </w:tblPrEx>
         <w:trPr>
           <w:trHeight w:val="381" w:hRule="atLeast"/>
         </w:trPr>
@@ -276,12 +284,12 @@
                 <w:szCs w:val="22"/>
               </w:rPr>
             </w:pPr>
-            <w:bookmarkStart w:id="0" w:name="_Toc516267247"/>
-            <w:bookmarkStart w:id="1" w:name="_Toc512551585"/>
-            <w:bookmarkStart w:id="2" w:name="_Toc512555134"/>
-            <w:bookmarkStart w:id="3" w:name="_Toc516267201"/>
-            <w:bookmarkStart w:id="4" w:name="_Toc512211677"/>
-            <w:bookmarkStart w:id="5" w:name="_Toc512551645"/>
+            <w:bookmarkStart w:id="0" w:name="_Toc512555134"/>
+            <w:bookmarkStart w:id="1" w:name="_Toc512551645"/>
+            <w:bookmarkStart w:id="2" w:name="_Toc512551585"/>
+            <w:bookmarkStart w:id="3" w:name="_Toc516267247"/>
+            <w:bookmarkStart w:id="4" w:name="_Toc516267201"/>
+            <w:bookmarkStart w:id="5" w:name="_Toc512211677"/>
             <w:r>
               <w:rPr>
                 <w:rFonts w:eastAsia="Arial Unicode MS"/>
@@ -332,12 +340,12 @@
                 <w:szCs w:val="22"/>
               </w:rPr>
             </w:pPr>
-            <w:bookmarkStart w:id="6" w:name="_Toc512551646"/>
-            <w:bookmarkStart w:id="7" w:name="_Toc516267248"/>
-            <w:bookmarkStart w:id="8" w:name="_Toc512555135"/>
-            <w:bookmarkStart w:id="9" w:name="_Toc516267202"/>
-            <w:bookmarkStart w:id="10" w:name="_Toc512211678"/>
-            <w:bookmarkStart w:id="11" w:name="_Toc512551586"/>
+            <w:bookmarkStart w:id="6" w:name="_Toc512551586"/>
+            <w:bookmarkStart w:id="7" w:name="_Toc512211678"/>
+            <w:bookmarkStart w:id="8" w:name="_Toc512551646"/>
+            <w:bookmarkStart w:id="9" w:name="_Toc512555135"/>
+            <w:bookmarkStart w:id="10" w:name="_Toc516267202"/>
+            <w:bookmarkStart w:id="11" w:name="_Toc516267248"/>
             <w:r>
               <w:rPr>
                 <w:rFonts w:eastAsia="Arial Unicode MS"/>
@@ -428,10 +436,10 @@
                 <w:szCs w:val="22"/>
               </w:rPr>
             </w:pPr>
-            <w:bookmarkStart w:id="12" w:name="_Toc516267249"/>
-            <w:bookmarkStart w:id="13" w:name="_Toc512551587"/>
-            <w:bookmarkStart w:id="14" w:name="_Toc516267203"/>
-            <w:bookmarkStart w:id="15" w:name="_Toc512551647"/>
+            <w:bookmarkStart w:id="12" w:name="_Toc512551647"/>
+            <w:bookmarkStart w:id="13" w:name="_Toc516267249"/>
+            <w:bookmarkStart w:id="14" w:name="_Toc512551587"/>
+            <w:bookmarkStart w:id="15" w:name="_Toc516267203"/>
             <w:bookmarkStart w:id="16" w:name="_Toc512211679"/>
             <w:bookmarkStart w:id="17" w:name="_Toc512555136"/>
             <w:r>
@@ -2639,6 +2647,14 @@
         </w:tc>
       </w:tr>
       <w:tr>
+        <w:tblPrEx>
+          <w:tblCellMar>
+            <w:top w:w="0" w:type="dxa"/>
+            <w:left w:w="0" w:type="dxa"/>
+            <w:bottom w:w="0" w:type="dxa"/>
+            <w:right w:w="0" w:type="dxa"/>
+          </w:tblCellMar>
+        </w:tblPrEx>
         <w:tc>
           <w:tcPr>
             <w:tcW w:w="1909" w:type="pct"/>
@@ -3306,12 +3322,12 @@
           <w:lang w:val="ru-RU"/>
         </w:rPr>
       </w:pPr>
-      <w:bookmarkStart w:id="19" w:name="_Toc512551588"/>
-      <w:bookmarkStart w:id="20" w:name="_Toc512211680"/>
-      <w:bookmarkStart w:id="21" w:name="_Toc516267250"/>
+      <w:bookmarkStart w:id="19" w:name="_Toc512211680"/>
+      <w:bookmarkStart w:id="20" w:name="_Toc516267250"/>
+      <w:bookmarkStart w:id="21" w:name="_Toc512551648"/>
       <w:bookmarkStart w:id="22" w:name="_Toc512555137"/>
       <w:bookmarkStart w:id="23" w:name="_Toc516267204"/>
-      <w:bookmarkStart w:id="24" w:name="_Toc512551648"/>
+      <w:bookmarkStart w:id="24" w:name="_Toc512551588"/>
     </w:p>
     <w:p>
       <w:pPr>
@@ -5482,6 +5498,14 @@
         <w:gridCol w:w="8895"/>
       </w:tblGrid>
       <w:tr>
+        <w:tblPrEx>
+          <w:tblCellMar>
+            <w:top w:w="0" w:type="dxa"/>
+            <w:left w:w="0" w:type="dxa"/>
+            <w:bottom w:w="0" w:type="dxa"/>
+            <w:right w:w="0" w:type="dxa"/>
+          </w:tblCellMar>
+        </w:tblPrEx>
         <w:tc>
           <w:tcPr>
             <w:tcW w:w="9570" w:type="dxa"/>
@@ -5589,66 +5613,6 @@
         </w:tc>
       </w:tr>
       <w:tr>
-        <w:tc>
-          <w:tcPr>
-            <w:tcW w:w="675" w:type="dxa"/>
-            <w:tcBorders>
-              <w:top w:val="single" w:color="auto" w:sz="4" w:space="0"/>
-            </w:tcBorders>
-          </w:tcPr>
-          <w:p>
-            <w:pPr>
-              <w:spacing w:before="40"/>
-              <w:rPr>
-                <w:sz w:val="28"/>
-              </w:rPr>
-            </w:pPr>
-            <w:r>
-              <w:rPr>
-                <w:sz w:val="28"/>
-              </w:rPr>
-              <w:t>2)</w:t>
-            </w:r>
-          </w:p>
-        </w:tc>
-        <w:tc>
-          <w:tcPr>
-            <w:tcW w:w="8895" w:type="dxa"/>
-            <w:tcBorders>
-              <w:top w:val="single" w:color="auto" w:sz="4" w:space="0"/>
-              <w:bottom w:val="single" w:color="auto" w:sz="4" w:space="0"/>
-            </w:tcBorders>
-          </w:tcPr>
-          <w:p>
-            <w:pPr>
-              <w:spacing w:before="40"/>
-              <w:rPr>
-                <w:sz w:val="28"/>
-              </w:rPr>
-            </w:pPr>
-          </w:p>
-        </w:tc>
-      </w:tr>
-      <w:tr>
-        <w:tc>
-          <w:tcPr>
-            <w:tcW w:w="9570" w:type="dxa"/>
-            <w:gridSpan w:val="2"/>
-            <w:tcBorders>
-              <w:bottom w:val="single" w:color="auto" w:sz="4" w:space="0"/>
-            </w:tcBorders>
-          </w:tcPr>
-          <w:p>
-            <w:pPr>
-              <w:spacing w:before="40"/>
-              <w:rPr>
-                <w:sz w:val="28"/>
-              </w:rPr>
-            </w:pPr>
-          </w:p>
-        </w:tc>
-      </w:tr>
-      <w:tr>
         <w:tblPrEx>
           <w:tblCellMar>
             <w:top w:w="0" w:type="dxa"/>
@@ -5675,68 +5639,7 @@
               <w:rPr>
                 <w:sz w:val="28"/>
               </w:rPr>
-              <w:t>3)</w:t>
-            </w:r>
-          </w:p>
-        </w:tc>
-        <w:tc>
-          <w:tcPr>
-            <w:tcW w:w="8895" w:type="dxa"/>
-            <w:tcBorders>
-              <w:top w:val="single" w:color="auto" w:sz="4" w:space="0"/>
-              <w:bottom w:val="single" w:color="auto" w:sz="4" w:space="0"/>
-            </w:tcBorders>
-          </w:tcPr>
-          <w:p>
-            <w:pPr>
-              <w:spacing w:before="40"/>
-              <w:rPr>
-                <w:b/>
-                <w:sz w:val="28"/>
-              </w:rPr>
-            </w:pPr>
-          </w:p>
-        </w:tc>
-      </w:tr>
-      <w:tr>
-        <w:tc>
-          <w:tcPr>
-            <w:tcW w:w="9570" w:type="dxa"/>
-            <w:gridSpan w:val="2"/>
-            <w:tcBorders>
-              <w:bottom w:val="single" w:color="auto" w:sz="4" w:space="0"/>
-            </w:tcBorders>
-          </w:tcPr>
-          <w:p>
-            <w:pPr>
-              <w:spacing w:before="40"/>
-              <w:rPr>
-                <w:sz w:val="28"/>
-              </w:rPr>
-            </w:pPr>
-          </w:p>
-        </w:tc>
-      </w:tr>
-      <w:tr>
-        <w:tc>
-          <w:tcPr>
-            <w:tcW w:w="675" w:type="dxa"/>
-            <w:tcBorders>
-              <w:top w:val="single" w:color="auto" w:sz="4" w:space="0"/>
-            </w:tcBorders>
-          </w:tcPr>
-          <w:p>
-            <w:pPr>
-              <w:spacing w:before="40"/>
-              <w:rPr>
-                <w:sz w:val="28"/>
-              </w:rPr>
-            </w:pPr>
-            <w:r>
-              <w:rPr>
-                <w:sz w:val="28"/>
-              </w:rPr>
-              <w:t>4)</w:t>
+              <w:t>2)</w:t>
             </w:r>
           </w:p>
         </w:tc>
@@ -5812,7 +5715,7 @@
               <w:rPr>
                 <w:sz w:val="28"/>
               </w:rPr>
-              <w:t>5)</w:t>
+              <w:t>3)</w:t>
             </w:r>
           </w:p>
         </w:tc>
@@ -5828,6 +5731,7 @@
             <w:pPr>
               <w:spacing w:before="40"/>
               <w:rPr>
+                <w:b/>
                 <w:sz w:val="28"/>
               </w:rPr>
             </w:pPr>
@@ -5888,75 +5792,7 @@
               <w:rPr>
                 <w:sz w:val="28"/>
               </w:rPr>
-              <w:t>6)</w:t>
-            </w:r>
-          </w:p>
-        </w:tc>
-        <w:tc>
-          <w:tcPr>
-            <w:tcW w:w="8895" w:type="dxa"/>
-            <w:tcBorders>
-              <w:top w:val="single" w:color="auto" w:sz="4" w:space="0"/>
-              <w:bottom w:val="single" w:color="auto" w:sz="4" w:space="0"/>
-            </w:tcBorders>
-          </w:tcPr>
-          <w:p>
-            <w:pPr>
-              <w:spacing w:before="40"/>
-              <w:rPr>
-                <w:sz w:val="28"/>
-              </w:rPr>
-            </w:pPr>
-          </w:p>
-        </w:tc>
-      </w:tr>
-      <w:tr>
-        <w:tc>
-          <w:tcPr>
-            <w:tcW w:w="9570" w:type="dxa"/>
-            <w:gridSpan w:val="2"/>
-            <w:tcBorders>
-              <w:bottom w:val="single" w:color="auto" w:sz="4" w:space="0"/>
-            </w:tcBorders>
-          </w:tcPr>
-          <w:p>
-            <w:pPr>
-              <w:spacing w:before="40"/>
-              <w:rPr>
-                <w:sz w:val="28"/>
-              </w:rPr>
-            </w:pPr>
-          </w:p>
-        </w:tc>
-      </w:tr>
-      <w:tr>
-        <w:tblPrEx>
-          <w:tblCellMar>
-            <w:top w:w="0" w:type="dxa"/>
-            <w:left w:w="0" w:type="dxa"/>
-            <w:bottom w:w="0" w:type="dxa"/>
-            <w:right w:w="0" w:type="dxa"/>
-          </w:tblCellMar>
-        </w:tblPrEx>
-        <w:tc>
-          <w:tcPr>
-            <w:tcW w:w="675" w:type="dxa"/>
-            <w:tcBorders>
-              <w:top w:val="single" w:color="auto" w:sz="4" w:space="0"/>
-            </w:tcBorders>
-          </w:tcPr>
-          <w:p>
-            <w:pPr>
-              <w:spacing w:before="40"/>
-              <w:rPr>
-                <w:sz w:val="28"/>
-              </w:rPr>
-            </w:pPr>
-            <w:r>
-              <w:rPr>
-                <w:sz w:val="28"/>
-              </w:rPr>
-              <w:t>7)</w:t>
+              <w:t>4)</w:t>
             </w:r>
           </w:p>
         </w:tc>
@@ -6006,66 +5842,6 @@
         </w:tc>
       </w:tr>
       <w:tr>
-        <w:tc>
-          <w:tcPr>
-            <w:tcW w:w="675" w:type="dxa"/>
-            <w:tcBorders>
-              <w:top w:val="single" w:color="auto" w:sz="4" w:space="0"/>
-            </w:tcBorders>
-          </w:tcPr>
-          <w:p>
-            <w:pPr>
-              <w:spacing w:before="40"/>
-              <w:rPr>
-                <w:sz w:val="28"/>
-              </w:rPr>
-            </w:pPr>
-            <w:r>
-              <w:rPr>
-                <w:sz w:val="28"/>
-              </w:rPr>
-              <w:t>8)</w:t>
-            </w:r>
-          </w:p>
-        </w:tc>
-        <w:tc>
-          <w:tcPr>
-            <w:tcW w:w="8895" w:type="dxa"/>
-            <w:tcBorders>
-              <w:top w:val="single" w:color="auto" w:sz="4" w:space="0"/>
-              <w:bottom w:val="single" w:color="auto" w:sz="4" w:space="0"/>
-            </w:tcBorders>
-          </w:tcPr>
-          <w:p>
-            <w:pPr>
-              <w:spacing w:before="40"/>
-              <w:rPr>
-                <w:sz w:val="28"/>
-              </w:rPr>
-            </w:pPr>
-          </w:p>
-        </w:tc>
-      </w:tr>
-      <w:tr>
-        <w:tc>
-          <w:tcPr>
-            <w:tcW w:w="9570" w:type="dxa"/>
-            <w:gridSpan w:val="2"/>
-            <w:tcBorders>
-              <w:bottom w:val="single" w:color="auto" w:sz="4" w:space="0"/>
-            </w:tcBorders>
-          </w:tcPr>
-          <w:p>
-            <w:pPr>
-              <w:spacing w:before="40"/>
-              <w:rPr>
-                <w:sz w:val="28"/>
-              </w:rPr>
-            </w:pPr>
-          </w:p>
-        </w:tc>
-      </w:tr>
-      <w:tr>
         <w:tblPrEx>
           <w:tblCellMar>
             <w:top w:w="0" w:type="dxa"/>
@@ -6092,7 +5868,7 @@
               <w:rPr>
                 <w:sz w:val="28"/>
               </w:rPr>
-              <w:t>9)</w:t>
+              <w:t>5)</w:t>
             </w:r>
           </w:p>
         </w:tc>
@@ -6142,6 +5918,318 @@
         </w:tc>
       </w:tr>
       <w:tr>
+        <w:tblPrEx>
+          <w:tblCellMar>
+            <w:top w:w="0" w:type="dxa"/>
+            <w:left w:w="0" w:type="dxa"/>
+            <w:bottom w:w="0" w:type="dxa"/>
+            <w:right w:w="0" w:type="dxa"/>
+          </w:tblCellMar>
+        </w:tblPrEx>
+        <w:tc>
+          <w:tcPr>
+            <w:tcW w:w="675" w:type="dxa"/>
+            <w:tcBorders>
+              <w:top w:val="single" w:color="auto" w:sz="4" w:space="0"/>
+            </w:tcBorders>
+          </w:tcPr>
+          <w:p>
+            <w:pPr>
+              <w:spacing w:before="40"/>
+              <w:rPr>
+                <w:sz w:val="28"/>
+              </w:rPr>
+            </w:pPr>
+            <w:r>
+              <w:rPr>
+                <w:sz w:val="28"/>
+              </w:rPr>
+              <w:t>6)</w:t>
+            </w:r>
+          </w:p>
+        </w:tc>
+        <w:tc>
+          <w:tcPr>
+            <w:tcW w:w="8895" w:type="dxa"/>
+            <w:tcBorders>
+              <w:top w:val="single" w:color="auto" w:sz="4" w:space="0"/>
+              <w:bottom w:val="single" w:color="auto" w:sz="4" w:space="0"/>
+            </w:tcBorders>
+          </w:tcPr>
+          <w:p>
+            <w:pPr>
+              <w:spacing w:before="40"/>
+              <w:rPr>
+                <w:sz w:val="28"/>
+              </w:rPr>
+            </w:pPr>
+          </w:p>
+        </w:tc>
+      </w:tr>
+      <w:tr>
+        <w:tblPrEx>
+          <w:tblCellMar>
+            <w:top w:w="0" w:type="dxa"/>
+            <w:left w:w="0" w:type="dxa"/>
+            <w:bottom w:w="0" w:type="dxa"/>
+            <w:right w:w="0" w:type="dxa"/>
+          </w:tblCellMar>
+        </w:tblPrEx>
+        <w:tc>
+          <w:tcPr>
+            <w:tcW w:w="9570" w:type="dxa"/>
+            <w:gridSpan w:val="2"/>
+            <w:tcBorders>
+              <w:bottom w:val="single" w:color="auto" w:sz="4" w:space="0"/>
+            </w:tcBorders>
+          </w:tcPr>
+          <w:p>
+            <w:pPr>
+              <w:spacing w:before="40"/>
+              <w:rPr>
+                <w:sz w:val="28"/>
+              </w:rPr>
+            </w:pPr>
+          </w:p>
+        </w:tc>
+      </w:tr>
+      <w:tr>
+        <w:tblPrEx>
+          <w:tblCellMar>
+            <w:top w:w="0" w:type="dxa"/>
+            <w:left w:w="0" w:type="dxa"/>
+            <w:bottom w:w="0" w:type="dxa"/>
+            <w:right w:w="0" w:type="dxa"/>
+          </w:tblCellMar>
+        </w:tblPrEx>
+        <w:tc>
+          <w:tcPr>
+            <w:tcW w:w="675" w:type="dxa"/>
+            <w:tcBorders>
+              <w:top w:val="single" w:color="auto" w:sz="4" w:space="0"/>
+            </w:tcBorders>
+          </w:tcPr>
+          <w:p>
+            <w:pPr>
+              <w:spacing w:before="40"/>
+              <w:rPr>
+                <w:sz w:val="28"/>
+              </w:rPr>
+            </w:pPr>
+            <w:r>
+              <w:rPr>
+                <w:sz w:val="28"/>
+              </w:rPr>
+              <w:t>7)</w:t>
+            </w:r>
+          </w:p>
+        </w:tc>
+        <w:tc>
+          <w:tcPr>
+            <w:tcW w:w="8895" w:type="dxa"/>
+            <w:tcBorders>
+              <w:top w:val="single" w:color="auto" w:sz="4" w:space="0"/>
+              <w:bottom w:val="single" w:color="auto" w:sz="4" w:space="0"/>
+            </w:tcBorders>
+          </w:tcPr>
+          <w:p>
+            <w:pPr>
+              <w:spacing w:before="40"/>
+              <w:rPr>
+                <w:sz w:val="28"/>
+              </w:rPr>
+            </w:pPr>
+          </w:p>
+        </w:tc>
+      </w:tr>
+      <w:tr>
+        <w:tblPrEx>
+          <w:tblCellMar>
+            <w:top w:w="0" w:type="dxa"/>
+            <w:left w:w="0" w:type="dxa"/>
+            <w:bottom w:w="0" w:type="dxa"/>
+            <w:right w:w="0" w:type="dxa"/>
+          </w:tblCellMar>
+        </w:tblPrEx>
+        <w:tc>
+          <w:tcPr>
+            <w:tcW w:w="9570" w:type="dxa"/>
+            <w:gridSpan w:val="2"/>
+            <w:tcBorders>
+              <w:bottom w:val="single" w:color="auto" w:sz="4" w:space="0"/>
+            </w:tcBorders>
+          </w:tcPr>
+          <w:p>
+            <w:pPr>
+              <w:spacing w:before="40"/>
+              <w:rPr>
+                <w:sz w:val="28"/>
+              </w:rPr>
+            </w:pPr>
+          </w:p>
+        </w:tc>
+      </w:tr>
+      <w:tr>
+        <w:tblPrEx>
+          <w:tblCellMar>
+            <w:top w:w="0" w:type="dxa"/>
+            <w:left w:w="0" w:type="dxa"/>
+            <w:bottom w:w="0" w:type="dxa"/>
+            <w:right w:w="0" w:type="dxa"/>
+          </w:tblCellMar>
+        </w:tblPrEx>
+        <w:tc>
+          <w:tcPr>
+            <w:tcW w:w="675" w:type="dxa"/>
+            <w:tcBorders>
+              <w:top w:val="single" w:color="auto" w:sz="4" w:space="0"/>
+            </w:tcBorders>
+          </w:tcPr>
+          <w:p>
+            <w:pPr>
+              <w:spacing w:before="40"/>
+              <w:rPr>
+                <w:sz w:val="28"/>
+              </w:rPr>
+            </w:pPr>
+            <w:r>
+              <w:rPr>
+                <w:sz w:val="28"/>
+              </w:rPr>
+              <w:t>8)</w:t>
+            </w:r>
+          </w:p>
+        </w:tc>
+        <w:tc>
+          <w:tcPr>
+            <w:tcW w:w="8895" w:type="dxa"/>
+            <w:tcBorders>
+              <w:top w:val="single" w:color="auto" w:sz="4" w:space="0"/>
+              <w:bottom w:val="single" w:color="auto" w:sz="4" w:space="0"/>
+            </w:tcBorders>
+          </w:tcPr>
+          <w:p>
+            <w:pPr>
+              <w:spacing w:before="40"/>
+              <w:rPr>
+                <w:sz w:val="28"/>
+              </w:rPr>
+            </w:pPr>
+          </w:p>
+        </w:tc>
+      </w:tr>
+      <w:tr>
+        <w:tblPrEx>
+          <w:tblCellMar>
+            <w:top w:w="0" w:type="dxa"/>
+            <w:left w:w="0" w:type="dxa"/>
+            <w:bottom w:w="0" w:type="dxa"/>
+            <w:right w:w="0" w:type="dxa"/>
+          </w:tblCellMar>
+        </w:tblPrEx>
+        <w:tc>
+          <w:tcPr>
+            <w:tcW w:w="9570" w:type="dxa"/>
+            <w:gridSpan w:val="2"/>
+            <w:tcBorders>
+              <w:bottom w:val="single" w:color="auto" w:sz="4" w:space="0"/>
+            </w:tcBorders>
+          </w:tcPr>
+          <w:p>
+            <w:pPr>
+              <w:spacing w:before="40"/>
+              <w:rPr>
+                <w:sz w:val="28"/>
+              </w:rPr>
+            </w:pPr>
+          </w:p>
+        </w:tc>
+      </w:tr>
+      <w:tr>
+        <w:tblPrEx>
+          <w:tblCellMar>
+            <w:top w:w="0" w:type="dxa"/>
+            <w:left w:w="0" w:type="dxa"/>
+            <w:bottom w:w="0" w:type="dxa"/>
+            <w:right w:w="0" w:type="dxa"/>
+          </w:tblCellMar>
+        </w:tblPrEx>
+        <w:tc>
+          <w:tcPr>
+            <w:tcW w:w="675" w:type="dxa"/>
+            <w:tcBorders>
+              <w:top w:val="single" w:color="auto" w:sz="4" w:space="0"/>
+            </w:tcBorders>
+          </w:tcPr>
+          <w:p>
+            <w:pPr>
+              <w:spacing w:before="40"/>
+              <w:rPr>
+                <w:sz w:val="28"/>
+              </w:rPr>
+            </w:pPr>
+            <w:r>
+              <w:rPr>
+                <w:sz w:val="28"/>
+              </w:rPr>
+              <w:t>9)</w:t>
+            </w:r>
+          </w:p>
+        </w:tc>
+        <w:tc>
+          <w:tcPr>
+            <w:tcW w:w="8895" w:type="dxa"/>
+            <w:tcBorders>
+              <w:top w:val="single" w:color="auto" w:sz="4" w:space="0"/>
+              <w:bottom w:val="single" w:color="auto" w:sz="4" w:space="0"/>
+            </w:tcBorders>
+          </w:tcPr>
+          <w:p>
+            <w:pPr>
+              <w:spacing w:before="40"/>
+              <w:rPr>
+                <w:sz w:val="28"/>
+              </w:rPr>
+            </w:pPr>
+          </w:p>
+        </w:tc>
+      </w:tr>
+      <w:tr>
+        <w:tblPrEx>
+          <w:tblCellMar>
+            <w:top w:w="0" w:type="dxa"/>
+            <w:left w:w="0" w:type="dxa"/>
+            <w:bottom w:w="0" w:type="dxa"/>
+            <w:right w:w="0" w:type="dxa"/>
+          </w:tblCellMar>
+        </w:tblPrEx>
+        <w:tc>
+          <w:tcPr>
+            <w:tcW w:w="9570" w:type="dxa"/>
+            <w:gridSpan w:val="2"/>
+            <w:tcBorders>
+              <w:bottom w:val="single" w:color="auto" w:sz="4" w:space="0"/>
+            </w:tcBorders>
+          </w:tcPr>
+          <w:p>
+            <w:pPr>
+              <w:spacing w:before="40"/>
+              <w:rPr>
+                <w:sz w:val="28"/>
+              </w:rPr>
+            </w:pPr>
+          </w:p>
+        </w:tc>
+      </w:tr>
+      <w:tr>
+        <w:tblPrEx>
+          <w:tblCellMar>
+            <w:top w:w="0" w:type="dxa"/>
+            <w:left w:w="0" w:type="dxa"/>
+            <w:bottom w:w="0" w:type="dxa"/>
+            <w:right w:w="0" w:type="dxa"/>
+          </w:tblCellMar>
+        </w:tblPrEx>
         <w:tc>
           <w:tcPr>
             <w:tcW w:w="675" w:type="dxa"/>
@@ -6183,6 +6271,14 @@
         </w:tc>
       </w:tr>
       <w:tr>
+        <w:tblPrEx>
+          <w:tblCellMar>
+            <w:top w:w="0" w:type="dxa"/>
+            <w:left w:w="0" w:type="dxa"/>
+            <w:bottom w:w="0" w:type="dxa"/>
+            <w:right w:w="0" w:type="dxa"/>
+          </w:tblCellMar>
+        </w:tblPrEx>
         <w:tc>
           <w:tcPr>
             <w:tcW w:w="9570" w:type="dxa"/>
@@ -6202,6 +6298,14 @@
         </w:tc>
       </w:tr>
       <w:tr>
+        <w:tblPrEx>
+          <w:tblCellMar>
+            <w:top w:w="0" w:type="dxa"/>
+            <w:left w:w="0" w:type="dxa"/>
+            <w:bottom w:w="0" w:type="dxa"/>
+            <w:right w:w="0" w:type="dxa"/>
+          </w:tblCellMar>
+        </w:tblPrEx>
         <w:tc>
           <w:tcPr>
             <w:tcW w:w="675" w:type="dxa"/>
@@ -6243,6 +6347,14 @@
         </w:tc>
       </w:tr>
       <w:tr>
+        <w:tblPrEx>
+          <w:tblCellMar>
+            <w:top w:w="0" w:type="dxa"/>
+            <w:left w:w="0" w:type="dxa"/>
+            <w:bottom w:w="0" w:type="dxa"/>
+            <w:right w:w="0" w:type="dxa"/>
+          </w:tblCellMar>
+        </w:tblPrEx>
         <w:tc>
           <w:tcPr>
             <w:tcW w:w="9570" w:type="dxa"/>
@@ -6262,6 +6374,14 @@
         </w:tc>
       </w:tr>
       <w:tr>
+        <w:tblPrEx>
+          <w:tblCellMar>
+            <w:top w:w="0" w:type="dxa"/>
+            <w:left w:w="0" w:type="dxa"/>
+            <w:bottom w:w="0" w:type="dxa"/>
+            <w:right w:w="0" w:type="dxa"/>
+          </w:tblCellMar>
+        </w:tblPrEx>
         <w:tc>
           <w:tcPr>
             <w:tcW w:w="675" w:type="dxa"/>
@@ -6303,6 +6423,14 @@
         </w:tc>
       </w:tr>
       <w:tr>
+        <w:tblPrEx>
+          <w:tblCellMar>
+            <w:top w:w="0" w:type="dxa"/>
+            <w:left w:w="0" w:type="dxa"/>
+            <w:bottom w:w="0" w:type="dxa"/>
+            <w:right w:w="0" w:type="dxa"/>
+          </w:tblCellMar>
+        </w:tblPrEx>
         <w:tc>
           <w:tcPr>
             <w:tcW w:w="9570" w:type="dxa"/>
@@ -7080,6 +7208,14 @@
         <w:gridCol w:w="4673"/>
       </w:tblGrid>
       <w:tr>
+        <w:tblPrEx>
+          <w:tblCellMar>
+            <w:top w:w="0" w:type="dxa"/>
+            <w:left w:w="108" w:type="dxa"/>
+            <w:bottom w:w="0" w:type="dxa"/>
+            <w:right w:w="108" w:type="dxa"/>
+          </w:tblCellMar>
+        </w:tblPrEx>
         <w:tc>
           <w:tcPr>
             <w:tcW w:w="4672" w:type="dxa"/>
@@ -7387,8 +7523,6 @@
         </w:rPr>
         <w:t>81</w:t>
       </w:r>
-      <w:bookmarkStart w:id="156" w:name="_GoBack"/>
-      <w:bookmarkEnd w:id="156"/>
     </w:p>
     <w:p>
       <w:pPr>
@@ -12382,8 +12516,8 @@
           <w:szCs w:val="28"/>
         </w:rPr>
       </w:pPr>
-      <w:bookmarkStart w:id="27" w:name="_Toc26562"/>
-      <w:bookmarkStart w:id="28" w:name="_Toc27426"/>
+      <w:bookmarkStart w:id="27" w:name="_Toc27426"/>
+      <w:bookmarkStart w:id="28" w:name="_Toc26562"/>
       <w:r>
         <w:rPr>
           <w:rFonts w:hint="default" w:ascii="Times New Roman" w:hAnsi="Times New Roman" w:cs="Times New Roman"/>
@@ -13616,8 +13750,8 @@
       </w:pPr>
       <w:bookmarkStart w:id="35" w:name="_Toc147217575"/>
       <w:bookmarkStart w:id="36" w:name="_Toc147217003"/>
-      <w:bookmarkStart w:id="37" w:name="_Toc24010"/>
-      <w:bookmarkStart w:id="38" w:name="_Toc31980"/>
+      <w:bookmarkStart w:id="37" w:name="_Toc31980"/>
+      <w:bookmarkStart w:id="38" w:name="_Toc24010"/>
       <w:r>
         <w:rPr>
           <w:rFonts w:hint="default" w:ascii="Times New Roman" w:hAnsi="Times New Roman" w:cs="Times New Roman"/>
@@ -17845,8 +17979,8 @@
           <w:szCs w:val="28"/>
         </w:rPr>
       </w:pPr>
-      <w:bookmarkStart w:id="53" w:name="_Toc23218"/>
-      <w:bookmarkStart w:id="54" w:name="_Toc27063"/>
+      <w:bookmarkStart w:id="53" w:name="_Toc27063"/>
+      <w:bookmarkStart w:id="54" w:name="_Toc23218"/>
       <w:r>
         <w:rPr>
           <w:rFonts w:hint="default" w:ascii="Times New Roman" w:hAnsi="Times New Roman" w:cs="Times New Roman"/>
@@ -18298,8 +18432,8 @@
           <w:szCs w:val="28"/>
         </w:rPr>
       </w:pPr>
-      <w:bookmarkStart w:id="55" w:name="_Toc26294"/>
-      <w:bookmarkStart w:id="56" w:name="_Toc31779"/>
+      <w:bookmarkStart w:id="55" w:name="_Toc31779"/>
+      <w:bookmarkStart w:id="56" w:name="_Toc26294"/>
       <w:r>
         <w:rPr>
           <w:rFonts w:hint="default" w:ascii="Times New Roman" w:hAnsi="Times New Roman" w:cs="Times New Roman"/>
@@ -21033,128 +21167,213 @@
         <w:adjustRightInd/>
         <w:snapToGrid/>
         <w:spacing w:line="360" w:lineRule="auto"/>
-        <w:ind w:firstLine="350" w:firstLineChars="125"/>
-        <w:jc w:val="both"/>
-        <w:textAlignment w:val="auto"/>
-        <w:rPr>
-          <w:rFonts w:hint="default" w:ascii="Times New Roman" w:hAnsi="Times New Roman" w:cs="Times New Roman"/>
-          <w:sz w:val="28"/>
-          <w:szCs w:val="28"/>
-        </w:rPr>
-      </w:pPr>
-    </w:p>
-    <w:p>
-      <w:pPr>
-        <w:pStyle w:val="2"/>
-        <w:pageBreakBefore w:val="0"/>
-        <w:widowControl/>
-        <w:kinsoku/>
-        <w:wordWrap/>
-        <w:overflowPunct/>
-        <w:topLinePunct w:val="0"/>
-        <w:autoSpaceDE/>
-        <w:autoSpaceDN/>
-        <w:bidi w:val="0"/>
-        <w:adjustRightInd/>
-        <w:snapToGrid/>
-        <w:spacing w:line="360" w:lineRule="auto"/>
-        <w:ind w:left="0" w:leftChars="0" w:firstLine="350" w:firstLineChars="125"/>
-        <w:jc w:val="both"/>
-        <w:textAlignment w:val="auto"/>
-        <w:rPr>
-          <w:rFonts w:hint="default" w:ascii="Times New Roman" w:hAnsi="Times New Roman" w:cs="Times New Roman"/>
-          <w:sz w:val="28"/>
-          <w:szCs w:val="28"/>
-        </w:rPr>
-      </w:pPr>
-    </w:p>
-    <w:p>
-      <w:pPr>
-        <w:pageBreakBefore w:val="0"/>
-        <w:widowControl/>
-        <w:kinsoku/>
-        <w:wordWrap/>
-        <w:overflowPunct/>
-        <w:topLinePunct w:val="0"/>
-        <w:autoSpaceDE/>
-        <w:autoSpaceDN/>
-        <w:bidi w:val="0"/>
-        <w:adjustRightInd/>
-        <w:snapToGrid/>
-        <w:spacing w:line="360" w:lineRule="auto"/>
-        <w:ind w:firstLine="350" w:firstLineChars="125"/>
-        <w:jc w:val="both"/>
-        <w:textAlignment w:val="auto"/>
-        <w:rPr>
-          <w:rFonts w:hint="default" w:ascii="Times New Roman" w:hAnsi="Times New Roman" w:cs="Times New Roman"/>
-          <w:sz w:val="28"/>
-          <w:szCs w:val="28"/>
-        </w:rPr>
-      </w:pPr>
-    </w:p>
-    <w:p>
-      <w:pPr>
-        <w:pageBreakBefore w:val="0"/>
-        <w:widowControl/>
-        <w:kinsoku/>
-        <w:wordWrap/>
-        <w:overflowPunct/>
-        <w:topLinePunct w:val="0"/>
-        <w:autoSpaceDE/>
-        <w:autoSpaceDN/>
-        <w:bidi w:val="0"/>
-        <w:adjustRightInd/>
-        <w:snapToGrid/>
-        <w:spacing w:line="360" w:lineRule="auto"/>
-        <w:ind w:firstLine="350" w:firstLineChars="125"/>
-        <w:jc w:val="both"/>
-        <w:textAlignment w:val="auto"/>
-        <w:rPr>
-          <w:rFonts w:hint="default" w:ascii="Times New Roman" w:hAnsi="Times New Roman" w:cs="Times New Roman"/>
-          <w:sz w:val="28"/>
-          <w:szCs w:val="28"/>
-        </w:rPr>
-      </w:pPr>
-    </w:p>
-    <w:p>
-      <w:pPr>
-        <w:pageBreakBefore w:val="0"/>
-        <w:widowControl/>
-        <w:kinsoku/>
-        <w:wordWrap/>
-        <w:overflowPunct/>
-        <w:topLinePunct w:val="0"/>
-        <w:autoSpaceDE/>
-        <w:autoSpaceDN/>
-        <w:bidi w:val="0"/>
-        <w:adjustRightInd/>
-        <w:snapToGrid/>
-        <w:spacing w:line="360" w:lineRule="auto"/>
-        <w:ind w:firstLine="350" w:firstLineChars="125"/>
-        <w:jc w:val="both"/>
-        <w:textAlignment w:val="auto"/>
-        <w:rPr>
-          <w:rFonts w:hint="default" w:ascii="Times New Roman" w:hAnsi="Times New Roman" w:cs="Times New Roman"/>
-          <w:sz w:val="28"/>
-          <w:szCs w:val="28"/>
-        </w:rPr>
-      </w:pPr>
-    </w:p>
-    <w:p>
-      <w:pPr>
-        <w:pageBreakBefore w:val="0"/>
-        <w:widowControl/>
-        <w:kinsoku/>
-        <w:wordWrap/>
-        <w:overflowPunct/>
-        <w:topLinePunct w:val="0"/>
-        <w:autoSpaceDE/>
-        <w:autoSpaceDN/>
-        <w:bidi w:val="0"/>
-        <w:adjustRightInd/>
-        <w:snapToGrid/>
-        <w:spacing w:line="360" w:lineRule="auto"/>
-        <w:ind w:firstLine="350" w:firstLineChars="125"/>
+        <w:jc w:val="both"/>
+        <w:textAlignment w:val="auto"/>
+        <w:rPr>
+          <w:rFonts w:hint="default" w:ascii="Times New Roman" w:hAnsi="Times New Roman" w:cs="Times New Roman"/>
+          <w:sz w:val="28"/>
+          <w:szCs w:val="28"/>
+        </w:rPr>
+      </w:pPr>
+    </w:p>
+    <w:p>
+      <w:pPr>
+        <w:pageBreakBefore w:val="0"/>
+        <w:widowControl/>
+        <w:kinsoku/>
+        <w:wordWrap/>
+        <w:overflowPunct/>
+        <w:topLinePunct w:val="0"/>
+        <w:autoSpaceDE/>
+        <w:autoSpaceDN/>
+        <w:bidi w:val="0"/>
+        <w:adjustRightInd/>
+        <w:snapToGrid/>
+        <w:spacing w:line="360" w:lineRule="auto"/>
+        <w:jc w:val="both"/>
+        <w:textAlignment w:val="auto"/>
+        <w:rPr>
+          <w:rFonts w:hint="default" w:ascii="Times New Roman" w:hAnsi="Times New Roman" w:cs="Times New Roman"/>
+          <w:sz w:val="28"/>
+          <w:szCs w:val="28"/>
+        </w:rPr>
+      </w:pPr>
+    </w:p>
+    <w:p>
+      <w:pPr>
+        <w:pageBreakBefore w:val="0"/>
+        <w:widowControl/>
+        <w:kinsoku/>
+        <w:wordWrap/>
+        <w:overflowPunct/>
+        <w:topLinePunct w:val="0"/>
+        <w:autoSpaceDE/>
+        <w:autoSpaceDN/>
+        <w:bidi w:val="0"/>
+        <w:adjustRightInd/>
+        <w:snapToGrid/>
+        <w:spacing w:line="360" w:lineRule="auto"/>
+        <w:jc w:val="both"/>
+        <w:textAlignment w:val="auto"/>
+        <w:rPr>
+          <w:rFonts w:hint="default" w:ascii="Times New Roman" w:hAnsi="Times New Roman" w:cs="Times New Roman"/>
+          <w:sz w:val="28"/>
+          <w:szCs w:val="28"/>
+        </w:rPr>
+      </w:pPr>
+    </w:p>
+    <w:p>
+      <w:pPr>
+        <w:pageBreakBefore w:val="0"/>
+        <w:widowControl/>
+        <w:kinsoku/>
+        <w:wordWrap/>
+        <w:overflowPunct/>
+        <w:topLinePunct w:val="0"/>
+        <w:autoSpaceDE/>
+        <w:autoSpaceDN/>
+        <w:bidi w:val="0"/>
+        <w:adjustRightInd/>
+        <w:snapToGrid/>
+        <w:spacing w:line="360" w:lineRule="auto"/>
+        <w:jc w:val="both"/>
+        <w:textAlignment w:val="auto"/>
+        <w:rPr>
+          <w:rFonts w:hint="default" w:ascii="Times New Roman" w:hAnsi="Times New Roman" w:cs="Times New Roman"/>
+          <w:sz w:val="28"/>
+          <w:szCs w:val="28"/>
+        </w:rPr>
+      </w:pPr>
+    </w:p>
+    <w:p>
+      <w:pPr>
+        <w:pageBreakBefore w:val="0"/>
+        <w:widowControl/>
+        <w:kinsoku/>
+        <w:wordWrap/>
+        <w:overflowPunct/>
+        <w:topLinePunct w:val="0"/>
+        <w:autoSpaceDE/>
+        <w:autoSpaceDN/>
+        <w:bidi w:val="0"/>
+        <w:adjustRightInd/>
+        <w:snapToGrid/>
+        <w:spacing w:line="360" w:lineRule="auto"/>
+        <w:jc w:val="both"/>
+        <w:textAlignment w:val="auto"/>
+        <w:rPr>
+          <w:rFonts w:hint="default" w:ascii="Times New Roman" w:hAnsi="Times New Roman" w:cs="Times New Roman"/>
+          <w:sz w:val="28"/>
+          <w:szCs w:val="28"/>
+        </w:rPr>
+      </w:pPr>
+    </w:p>
+    <w:p>
+      <w:pPr>
+        <w:pageBreakBefore w:val="0"/>
+        <w:widowControl/>
+        <w:kinsoku/>
+        <w:wordWrap/>
+        <w:overflowPunct/>
+        <w:topLinePunct w:val="0"/>
+        <w:autoSpaceDE/>
+        <w:autoSpaceDN/>
+        <w:bidi w:val="0"/>
+        <w:adjustRightInd/>
+        <w:snapToGrid/>
+        <w:spacing w:line="360" w:lineRule="auto"/>
+        <w:jc w:val="both"/>
+        <w:textAlignment w:val="auto"/>
+        <w:rPr>
+          <w:rFonts w:hint="default" w:ascii="Times New Roman" w:hAnsi="Times New Roman" w:cs="Times New Roman"/>
+          <w:sz w:val="28"/>
+          <w:szCs w:val="28"/>
+        </w:rPr>
+      </w:pPr>
+    </w:p>
+    <w:p>
+      <w:pPr>
+        <w:pageBreakBefore w:val="0"/>
+        <w:widowControl/>
+        <w:kinsoku/>
+        <w:wordWrap/>
+        <w:overflowPunct/>
+        <w:topLinePunct w:val="0"/>
+        <w:autoSpaceDE/>
+        <w:autoSpaceDN/>
+        <w:bidi w:val="0"/>
+        <w:adjustRightInd/>
+        <w:snapToGrid/>
+        <w:spacing w:line="360" w:lineRule="auto"/>
+        <w:jc w:val="both"/>
+        <w:textAlignment w:val="auto"/>
+        <w:rPr>
+          <w:rFonts w:hint="default" w:ascii="Times New Roman" w:hAnsi="Times New Roman" w:cs="Times New Roman"/>
+          <w:sz w:val="28"/>
+          <w:szCs w:val="28"/>
+        </w:rPr>
+      </w:pPr>
+    </w:p>
+    <w:p>
+      <w:pPr>
+        <w:pageBreakBefore w:val="0"/>
+        <w:widowControl/>
+        <w:kinsoku/>
+        <w:wordWrap/>
+        <w:overflowPunct/>
+        <w:topLinePunct w:val="0"/>
+        <w:autoSpaceDE/>
+        <w:autoSpaceDN/>
+        <w:bidi w:val="0"/>
+        <w:adjustRightInd/>
+        <w:snapToGrid/>
+        <w:spacing w:line="360" w:lineRule="auto"/>
+        <w:jc w:val="both"/>
+        <w:textAlignment w:val="auto"/>
+        <w:rPr>
+          <w:rFonts w:hint="default" w:ascii="Times New Roman" w:hAnsi="Times New Roman" w:cs="Times New Roman"/>
+          <w:sz w:val="28"/>
+          <w:szCs w:val="28"/>
+        </w:rPr>
+      </w:pPr>
+    </w:p>
+    <w:p>
+      <w:pPr>
+        <w:pageBreakBefore w:val="0"/>
+        <w:widowControl/>
+        <w:kinsoku/>
+        <w:wordWrap/>
+        <w:overflowPunct/>
+        <w:topLinePunct w:val="0"/>
+        <w:autoSpaceDE/>
+        <w:autoSpaceDN/>
+        <w:bidi w:val="0"/>
+        <w:adjustRightInd/>
+        <w:snapToGrid/>
+        <w:spacing w:line="360" w:lineRule="auto"/>
+        <w:jc w:val="both"/>
+        <w:textAlignment w:val="auto"/>
+        <w:rPr>
+          <w:rFonts w:hint="default" w:ascii="Times New Roman" w:hAnsi="Times New Roman" w:cs="Times New Roman"/>
+          <w:sz w:val="28"/>
+          <w:szCs w:val="28"/>
+        </w:rPr>
+      </w:pPr>
+    </w:p>
+    <w:p>
+      <w:pPr>
+        <w:pageBreakBefore w:val="0"/>
+        <w:widowControl/>
+        <w:kinsoku/>
+        <w:wordWrap/>
+        <w:overflowPunct/>
+        <w:topLinePunct w:val="0"/>
+        <w:autoSpaceDE/>
+        <w:autoSpaceDN/>
+        <w:bidi w:val="0"/>
+        <w:adjustRightInd/>
+        <w:snapToGrid/>
+        <w:spacing w:line="360" w:lineRule="auto"/>
         <w:jc w:val="both"/>
         <w:textAlignment w:val="auto"/>
         <w:rPr>
@@ -21332,8 +21551,8 @@
           <w:lang w:val="ru-RU"/>
         </w:rPr>
       </w:pPr>
-      <w:bookmarkStart w:id="63" w:name="_Toc16797"/>
-      <w:bookmarkStart w:id="64" w:name="_Toc1263"/>
+      <w:bookmarkStart w:id="63" w:name="_Toc1263"/>
+      <w:bookmarkStart w:id="64" w:name="_Toc16797"/>
       <w:r>
         <w:rPr>
           <w:rFonts w:hint="default" w:ascii="Times New Roman" w:hAnsi="Times New Roman" w:cs="Times New Roman"/>
@@ -26177,10 +26396,10 @@
         </w:rPr>
         <w:t>Разработанные алгоритмы в совокупности обеспечивают стабильную и эффективную работу всех компонентов веб-сервиса, гарантируя пользователям удобный и безопасный опыт использования при выборе тарифов интернет-провайдеров.</w:t>
       </w:r>
-      <w:bookmarkStart w:id="71" w:name="_Toc147217004"/>
-      <w:bookmarkStart w:id="72" w:name="_Toc19362"/>
-      <w:bookmarkStart w:id="73" w:name="_Toc15498"/>
-      <w:bookmarkStart w:id="74" w:name="_Toc147217576"/>
+      <w:bookmarkStart w:id="71" w:name="_Toc15498"/>
+      <w:bookmarkStart w:id="72" w:name="_Toc147217576"/>
+      <w:bookmarkStart w:id="73" w:name="_Toc19362"/>
+      <w:bookmarkStart w:id="74" w:name="_Toc147217004"/>
     </w:p>
     <w:p>
       <w:pPr>
@@ -26540,6 +26759,30 @@
     </w:p>
     <w:p>
       <w:pPr>
+        <w:pageBreakBefore w:val="0"/>
+        <w:widowControl/>
+        <w:kinsoku/>
+        <w:wordWrap/>
+        <w:overflowPunct/>
+        <w:topLinePunct w:val="0"/>
+        <w:autoSpaceDE/>
+        <w:autoSpaceDN/>
+        <w:bidi w:val="0"/>
+        <w:adjustRightInd/>
+        <w:snapToGrid/>
+        <w:spacing w:line="360" w:lineRule="auto"/>
+        <w:ind w:firstLine="350" w:firstLineChars="125"/>
+        <w:jc w:val="both"/>
+        <w:textAlignment w:val="auto"/>
+        <w:rPr>
+          <w:rFonts w:hint="default" w:ascii="Times New Roman" w:hAnsi="Times New Roman" w:cs="Times New Roman"/>
+          <w:sz w:val="28"/>
+          <w:szCs w:val="28"/>
+        </w:rPr>
+      </w:pPr>
+    </w:p>
+    <w:p>
+      <w:pPr>
         <w:pStyle w:val="2"/>
         <w:pageBreakBefore w:val="0"/>
         <w:widowControl/>
@@ -26563,10 +26806,10 @@
           <w:lang w:val="ru-RU"/>
         </w:rPr>
       </w:pPr>
-      <w:bookmarkStart w:id="75" w:name="_Toc147217577"/>
-      <w:bookmarkStart w:id="76" w:name="_Toc147217005"/>
-      <w:bookmarkStart w:id="77" w:name="_Toc4722"/>
-      <w:bookmarkStart w:id="78" w:name="_Toc16634"/>
+      <w:bookmarkStart w:id="75" w:name="_Toc147217005"/>
+      <w:bookmarkStart w:id="76" w:name="_Toc147217577"/>
+      <w:bookmarkStart w:id="77" w:name="_Toc16634"/>
+      <w:bookmarkStart w:id="78" w:name="_Toc4722"/>
       <w:r>
         <w:rPr>
           <w:rFonts w:hint="default" w:ascii="Times New Roman" w:hAnsi="Times New Roman" w:cs="Times New Roman"/>
@@ -26654,8 +26897,8 @@
           <w:szCs w:val="28"/>
         </w:rPr>
       </w:pPr>
-      <w:bookmarkStart w:id="79" w:name="_Toc147217006"/>
-      <w:bookmarkStart w:id="80" w:name="_Toc147217578"/>
+      <w:bookmarkStart w:id="79" w:name="_Toc147217578"/>
+      <w:bookmarkStart w:id="80" w:name="_Toc147217006"/>
       <w:bookmarkStart w:id="81" w:name="_Toc19322"/>
       <w:bookmarkStart w:id="82" w:name="_Toc18255"/>
       <w:r>
@@ -27192,8 +27435,8 @@
           <w:lang w:val="ru-RU"/>
         </w:rPr>
       </w:pPr>
-      <w:bookmarkStart w:id="85" w:name="_Toc5901"/>
-      <w:bookmarkStart w:id="86" w:name="_Toc8135"/>
+      <w:bookmarkStart w:id="85" w:name="_Toc8135"/>
+      <w:bookmarkStart w:id="86" w:name="_Toc5901"/>
       <w:r>
         <w:rPr>
           <w:rFonts w:hint="default" w:ascii="Times New Roman" w:hAnsi="Times New Roman" w:cs="Times New Roman"/>
@@ -27535,8 +27778,8 @@
           <w:lang w:val="ru-RU"/>
         </w:rPr>
       </w:pPr>
-      <w:bookmarkStart w:id="87" w:name="_Toc25621"/>
-      <w:bookmarkStart w:id="88" w:name="_Toc5540"/>
+      <w:bookmarkStart w:id="87" w:name="_Toc5540"/>
+      <w:bookmarkStart w:id="88" w:name="_Toc25621"/>
       <w:r>
         <w:rPr>
           <w:rFonts w:hint="default" w:ascii="Times New Roman" w:hAnsi="Times New Roman" w:cs="Times New Roman"/>
@@ -28018,8 +28261,8 @@
         </w:rPr>
         <w:t>- сохранение истории поиска для авторизованных пользователей с возможностью быстрого повторения предыдущих запросов</w:t>
       </w:r>
-      <w:bookmarkStart w:id="91" w:name="_Toc16569"/>
-      <w:bookmarkStart w:id="92" w:name="_Toc17848"/>
+      <w:bookmarkStart w:id="91" w:name="_Toc17848"/>
+      <w:bookmarkStart w:id="92" w:name="_Toc16569"/>
       <w:r>
         <w:rPr>
           <w:rFonts w:hint="default" w:cs="Times New Roman"/>
@@ -28466,8 +28709,8 @@
           <w:lang w:val="ru-RU"/>
         </w:rPr>
       </w:pPr>
-      <w:bookmarkStart w:id="93" w:name="_Toc28562"/>
-      <w:bookmarkStart w:id="94" w:name="_Toc22163"/>
+      <w:bookmarkStart w:id="93" w:name="_Toc22163"/>
+      <w:bookmarkStart w:id="94" w:name="_Toc28562"/>
       <w:r>
         <w:rPr>
           <w:rFonts w:hint="default" w:ascii="Times New Roman" w:hAnsi="Times New Roman" w:cs="Times New Roman"/>
@@ -29372,14 +29615,16 @@
           <w:lang w:val="ru-RU"/>
         </w:rPr>
       </w:pPr>
-      <w:r>
-        <w:rPr>
-          <w:rFonts w:hint="default" w:ascii="Times New Roman" w:hAnsi="Times New Roman" w:cs="Times New Roman"/>
-          <w:sz w:val="28"/>
-          <w:szCs w:val="28"/>
-          <w:lang w:val="ru-RU"/>
-        </w:rPr>
-        <w:t>Сценарий 1. Регистрация пользователя</w:t>
+      <w:bookmarkStart w:id="97" w:name="_Toc16267"/>
+      <w:bookmarkStart w:id="98" w:name="_Toc31898"/>
+      <w:r>
+        <w:rPr>
+          <w:rFonts w:hint="default" w:ascii="Times New Roman" w:hAnsi="Times New Roman" w:cs="Times New Roman"/>
+          <w:sz w:val="28"/>
+          <w:szCs w:val="28"/>
+          <w:lang w:val="ru-RU"/>
+        </w:rPr>
+        <w:t>Сценарий «Регистрация нового пользователя»:</w:t>
       </w:r>
     </w:p>
     <w:p>
@@ -29415,7 +29660,7 @@
           <w:szCs w:val="28"/>
           <w:lang w:val="ru-RU"/>
         </w:rPr>
-        <w:t>- пользователь переходит на страницу регистрации;</w:t>
+        <w:t>Действующие лица: Пользователь.</w:t>
       </w:r>
     </w:p>
     <w:p>
@@ -29451,7 +29696,7 @@
           <w:szCs w:val="28"/>
           <w:lang w:val="ru-RU"/>
         </w:rPr>
-        <w:t>- пользователь заполняет форму регистрации (имя, email, пароль);</w:t>
+        <w:t>Предусловие: Пользователь находится на главной странице сервиса и не имеет учетной записи в системе.</w:t>
       </w:r>
     </w:p>
     <w:p>
@@ -29487,7 +29732,7 @@
           <w:szCs w:val="28"/>
           <w:lang w:val="ru-RU"/>
         </w:rPr>
-        <w:t>- система проверяет валидность введенных данных;</w:t>
+        <w:t>Успешный сценарий:</w:t>
       </w:r>
     </w:p>
     <w:p>
@@ -29523,7 +29768,7 @@
           <w:szCs w:val="28"/>
           <w:lang w:val="ru-RU"/>
         </w:rPr>
-        <w:t>- при успешной валидации система создает учетную запись;</w:t>
+        <w:t>- пользователь переходит на страницу регистрации;</w:t>
       </w:r>
     </w:p>
     <w:p>
@@ -29559,7 +29804,7 @@
           <w:szCs w:val="28"/>
           <w:lang w:val="ru-RU"/>
         </w:rPr>
-        <w:t>- пользователь получает доступ к личному кабинету.</w:t>
+        <w:t>- пользователь вводит свои данные (полное имя, имя пользователя, электронную почту, пароль);</w:t>
       </w:r>
     </w:p>
     <w:p>
@@ -29595,7 +29840,7 @@
           <w:szCs w:val="28"/>
           <w:lang w:val="ru-RU"/>
         </w:rPr>
-        <w:t>Сценарий 2. Просмотр и сравнение тарифов</w:t>
+        <w:t>- система проверяет корректность и уникальность введенных данных;</w:t>
       </w:r>
     </w:p>
     <w:p>
@@ -29631,7 +29876,7 @@
           <w:szCs w:val="28"/>
           <w:lang w:val="ru-RU"/>
         </w:rPr>
-        <w:t>- пользователь авторизуется в системе;</w:t>
+        <w:t>- система создает учетную запись пользователя и автоматически авторизует его;</w:t>
       </w:r>
     </w:p>
     <w:p>
@@ -29667,7 +29912,7 @@
           <w:szCs w:val="28"/>
           <w:lang w:val="ru-RU"/>
         </w:rPr>
-        <w:t>- пользователь переходит в раздел провайдеров;</w:t>
+        <w:t>- пользователь получает доступ к функциям сервиса для авторизованных пользователей.</w:t>
       </w:r>
     </w:p>
     <w:p>
@@ -29703,7 +29948,25 @@
           <w:szCs w:val="28"/>
           <w:lang w:val="ru-RU"/>
         </w:rPr>
-        <w:t>- пользователь выбирает интересующего провайдера;</w:t>
+        <w:t xml:space="preserve">Альтернативный сценарий «Имя пользователя уже существует»: </w:t>
+      </w:r>
+      <w:r>
+        <w:rPr>
+          <w:rFonts w:hint="default" w:ascii="Times New Roman" w:hAnsi="Times New Roman" w:cs="Times New Roman"/>
+          <w:sz w:val="28"/>
+          <w:szCs w:val="28"/>
+          <w:lang w:val="ru-RU"/>
+        </w:rPr>
+        <w:tab/>
+      </w:r>
+      <w:r>
+        <w:rPr>
+          <w:rFonts w:hint="default" w:ascii="Times New Roman" w:hAnsi="Times New Roman" w:cs="Times New Roman"/>
+          <w:sz w:val="28"/>
+          <w:szCs w:val="28"/>
+          <w:lang w:val="ru-RU"/>
+        </w:rPr>
+        <w:t>Предусловие: Выполняется на шаге 3 основного сценария, если введенное имя пользователя уже занято.</w:t>
       </w:r>
     </w:p>
     <w:p>
@@ -29739,7 +30002,7 @@
           <w:szCs w:val="28"/>
           <w:lang w:val="ru-RU"/>
         </w:rPr>
-        <w:t>- система отображает список доступных тарифов;</w:t>
+        <w:t>- система выводит сообщение о том, что пользователь с таким именем уже зарегистрирован;</w:t>
       </w:r>
     </w:p>
     <w:p>
@@ -29775,7 +30038,7 @@
           <w:szCs w:val="28"/>
           <w:lang w:val="ru-RU"/>
         </w:rPr>
-        <w:t>- пользователь выбирает тарифы для сравнения (до 5 штук);</w:t>
+        <w:t>- система предлагает пользователю выбрать другое имя пользователя;</w:t>
       </w:r>
     </w:p>
     <w:p>
@@ -29811,7 +30074,7 @@
           <w:szCs w:val="28"/>
           <w:lang w:val="ru-RU"/>
         </w:rPr>
-        <w:t>- система отображает сравнительную таблицу с характеристиками.</w:t>
+        <w:t>- сценарий возвращается на шаг 2 основного сценария.</w:t>
       </w:r>
     </w:p>
     <w:p>
@@ -29847,7 +30110,7 @@
           <w:szCs w:val="28"/>
           <w:lang w:val="ru-RU"/>
         </w:rPr>
-        <w:t>Сценарий 3. Фильтрация тарифов</w:t>
+        <w:t>Результат: Пользователь успешно зарегистрирован в системе и получает доступ к персонализированным функциям.</w:t>
       </w:r>
     </w:p>
     <w:p>
@@ -29883,7 +30146,7 @@
           <w:szCs w:val="28"/>
           <w:lang w:val="ru-RU"/>
         </w:rPr>
-        <w:t>- пользователь находится на странице тарифов;</w:t>
+        <w:t>Сценарий «Авторизация пользователя»:</w:t>
       </w:r>
     </w:p>
     <w:p>
@@ -29919,7 +30182,7 @@
           <w:szCs w:val="28"/>
           <w:lang w:val="ru-RU"/>
         </w:rPr>
-        <w:t>- пользователь устанавливает параметры фильтрации:</w:t>
+        <w:t>Действующие лица: Пользователь.</w:t>
       </w:r>
     </w:p>
     <w:p>
@@ -29928,38 +30191,34 @@
         <w:keepLines w:val="0"/>
         <w:pageBreakBefore w:val="0"/>
         <w:widowControl/>
-        <w:numPr>
-          <w:ilvl w:val="0"/>
-          <w:numId w:val="8"/>
-        </w:numPr>
-        <w:kinsoku/>
-        <w:wordWrap/>
-        <w:overflowPunct/>
-        <w:topLinePunct w:val="0"/>
-        <w:autoSpaceDE/>
-        <w:autoSpaceDN/>
-        <w:bidi w:val="0"/>
-        <w:adjustRightInd/>
-        <w:snapToGrid/>
-        <w:spacing w:line="360" w:lineRule="auto"/>
-        <w:ind w:firstLine="350" w:firstLineChars="125"/>
-        <w:jc w:val="both"/>
-        <w:textAlignment w:val="auto"/>
-        <w:rPr>
-          <w:rFonts w:hint="default" w:ascii="Times New Roman" w:hAnsi="Times New Roman" w:cs="Times New Roman"/>
-          <w:sz w:val="28"/>
-          <w:szCs w:val="28"/>
-          <w:lang w:val="ru-RU"/>
-        </w:rPr>
-      </w:pPr>
-      <w:r>
-        <w:rPr>
-          <w:rFonts w:hint="default" w:ascii="Times New Roman" w:hAnsi="Times New Roman" w:cs="Times New Roman"/>
-          <w:sz w:val="28"/>
-          <w:szCs w:val="28"/>
-          <w:lang w:val="ru-RU"/>
-        </w:rPr>
-        <w:t>ценовой диапазон.</w:t>
+        <w:kinsoku/>
+        <w:wordWrap/>
+        <w:overflowPunct/>
+        <w:topLinePunct w:val="0"/>
+        <w:autoSpaceDE/>
+        <w:autoSpaceDN/>
+        <w:bidi w:val="0"/>
+        <w:adjustRightInd/>
+        <w:snapToGrid/>
+        <w:spacing w:line="360" w:lineRule="auto"/>
+        <w:ind w:firstLine="350" w:firstLineChars="125"/>
+        <w:jc w:val="both"/>
+        <w:textAlignment w:val="auto"/>
+        <w:rPr>
+          <w:rFonts w:hint="default" w:ascii="Times New Roman" w:hAnsi="Times New Roman" w:cs="Times New Roman"/>
+          <w:sz w:val="28"/>
+          <w:szCs w:val="28"/>
+          <w:lang w:val="ru-RU"/>
+        </w:rPr>
+      </w:pPr>
+      <w:r>
+        <w:rPr>
+          <w:rFonts w:hint="default" w:ascii="Times New Roman" w:hAnsi="Times New Roman" w:cs="Times New Roman"/>
+          <w:sz w:val="28"/>
+          <w:szCs w:val="28"/>
+          <w:lang w:val="ru-RU"/>
+        </w:rPr>
+        <w:t>Предусловие: Пользователь находится на главной странице сервиса, имеет учетную запись, но не авторизован в системе.</w:t>
       </w:r>
     </w:p>
     <w:p>
@@ -29968,38 +30227,34 @@
         <w:keepLines w:val="0"/>
         <w:pageBreakBefore w:val="0"/>
         <w:widowControl/>
-        <w:numPr>
-          <w:ilvl w:val="0"/>
-          <w:numId w:val="8"/>
-        </w:numPr>
-        <w:kinsoku/>
-        <w:wordWrap/>
-        <w:overflowPunct/>
-        <w:topLinePunct w:val="0"/>
-        <w:autoSpaceDE/>
-        <w:autoSpaceDN/>
-        <w:bidi w:val="0"/>
-        <w:adjustRightInd/>
-        <w:snapToGrid/>
-        <w:spacing w:line="360" w:lineRule="auto"/>
-        <w:ind w:firstLine="350" w:firstLineChars="125"/>
-        <w:jc w:val="both"/>
-        <w:textAlignment w:val="auto"/>
-        <w:rPr>
-          <w:rFonts w:hint="default" w:ascii="Times New Roman" w:hAnsi="Times New Roman" w:cs="Times New Roman"/>
-          <w:sz w:val="28"/>
-          <w:szCs w:val="28"/>
-          <w:lang w:val="ru-RU"/>
-        </w:rPr>
-      </w:pPr>
-      <w:r>
-        <w:rPr>
-          <w:rFonts w:hint="default" w:ascii="Times New Roman" w:hAnsi="Times New Roman" w:cs="Times New Roman"/>
-          <w:sz w:val="28"/>
-          <w:szCs w:val="28"/>
-          <w:lang w:val="ru-RU"/>
-        </w:rPr>
-        <w:t>скорость интернета.</w:t>
+        <w:kinsoku/>
+        <w:wordWrap/>
+        <w:overflowPunct/>
+        <w:topLinePunct w:val="0"/>
+        <w:autoSpaceDE/>
+        <w:autoSpaceDN/>
+        <w:bidi w:val="0"/>
+        <w:adjustRightInd/>
+        <w:snapToGrid/>
+        <w:spacing w:line="360" w:lineRule="auto"/>
+        <w:ind w:firstLine="350" w:firstLineChars="125"/>
+        <w:jc w:val="both"/>
+        <w:textAlignment w:val="auto"/>
+        <w:rPr>
+          <w:rFonts w:hint="default" w:ascii="Times New Roman" w:hAnsi="Times New Roman" w:cs="Times New Roman"/>
+          <w:sz w:val="28"/>
+          <w:szCs w:val="28"/>
+          <w:lang w:val="ru-RU"/>
+        </w:rPr>
+      </w:pPr>
+      <w:r>
+        <w:rPr>
+          <w:rFonts w:hint="default" w:ascii="Times New Roman" w:hAnsi="Times New Roman" w:cs="Times New Roman"/>
+          <w:sz w:val="28"/>
+          <w:szCs w:val="28"/>
+          <w:lang w:val="ru-RU"/>
+        </w:rPr>
+        <w:t>Успешный сценарий:</w:t>
       </w:r>
     </w:p>
     <w:p>
@@ -30008,38 +30263,34 @@
         <w:keepLines w:val="0"/>
         <w:pageBreakBefore w:val="0"/>
         <w:widowControl/>
-        <w:numPr>
-          <w:ilvl w:val="0"/>
-          <w:numId w:val="8"/>
-        </w:numPr>
-        <w:kinsoku/>
-        <w:wordWrap/>
-        <w:overflowPunct/>
-        <w:topLinePunct w:val="0"/>
-        <w:autoSpaceDE/>
-        <w:autoSpaceDN/>
-        <w:bidi w:val="0"/>
-        <w:adjustRightInd/>
-        <w:snapToGrid/>
-        <w:spacing w:line="360" w:lineRule="auto"/>
-        <w:ind w:firstLine="350" w:firstLineChars="125"/>
-        <w:jc w:val="both"/>
-        <w:textAlignment w:val="auto"/>
-        <w:rPr>
-          <w:rFonts w:hint="default" w:ascii="Times New Roman" w:hAnsi="Times New Roman" w:cs="Times New Roman"/>
-          <w:sz w:val="28"/>
-          <w:szCs w:val="28"/>
-          <w:lang w:val="ru-RU"/>
-        </w:rPr>
-      </w:pPr>
-      <w:r>
-        <w:rPr>
-          <w:rFonts w:hint="default" w:ascii="Times New Roman" w:hAnsi="Times New Roman" w:cs="Times New Roman"/>
-          <w:sz w:val="28"/>
-          <w:szCs w:val="28"/>
-          <w:lang w:val="ru-RU"/>
-        </w:rPr>
-        <w:t>наличие дополнительных услуг (ТВ).</w:t>
+        <w:kinsoku/>
+        <w:wordWrap/>
+        <w:overflowPunct/>
+        <w:topLinePunct w:val="0"/>
+        <w:autoSpaceDE/>
+        <w:autoSpaceDN/>
+        <w:bidi w:val="0"/>
+        <w:adjustRightInd/>
+        <w:snapToGrid/>
+        <w:spacing w:line="360" w:lineRule="auto"/>
+        <w:ind w:firstLine="350" w:firstLineChars="125"/>
+        <w:jc w:val="both"/>
+        <w:textAlignment w:val="auto"/>
+        <w:rPr>
+          <w:rFonts w:hint="default" w:ascii="Times New Roman" w:hAnsi="Times New Roman" w:cs="Times New Roman"/>
+          <w:sz w:val="28"/>
+          <w:szCs w:val="28"/>
+          <w:lang w:val="ru-RU"/>
+        </w:rPr>
+      </w:pPr>
+      <w:r>
+        <w:rPr>
+          <w:rFonts w:hint="default" w:ascii="Times New Roman" w:hAnsi="Times New Roman" w:cs="Times New Roman"/>
+          <w:sz w:val="28"/>
+          <w:szCs w:val="28"/>
+          <w:lang w:val="ru-RU"/>
+        </w:rPr>
+        <w:t>- пользователь переходит на страницу авторизации;</w:t>
       </w:r>
     </w:p>
     <w:p>
@@ -30048,38 +30299,34 @@
         <w:keepLines w:val="0"/>
         <w:pageBreakBefore w:val="0"/>
         <w:widowControl/>
-        <w:numPr>
-          <w:ilvl w:val="0"/>
-          <w:numId w:val="8"/>
-        </w:numPr>
-        <w:kinsoku/>
-        <w:wordWrap/>
-        <w:overflowPunct/>
-        <w:topLinePunct w:val="0"/>
-        <w:autoSpaceDE/>
-        <w:autoSpaceDN/>
-        <w:bidi w:val="0"/>
-        <w:adjustRightInd/>
-        <w:snapToGrid/>
-        <w:spacing w:line="360" w:lineRule="auto"/>
-        <w:ind w:firstLine="350" w:firstLineChars="125"/>
-        <w:jc w:val="both"/>
-        <w:textAlignment w:val="auto"/>
-        <w:rPr>
-          <w:rFonts w:hint="default" w:ascii="Times New Roman" w:hAnsi="Times New Roman" w:cs="Times New Roman"/>
-          <w:sz w:val="28"/>
-          <w:szCs w:val="28"/>
-          <w:lang w:val="ru-RU"/>
-        </w:rPr>
-      </w:pPr>
-      <w:r>
-        <w:rPr>
-          <w:rFonts w:hint="default" w:ascii="Times New Roman" w:hAnsi="Times New Roman" w:cs="Times New Roman"/>
-          <w:sz w:val="28"/>
-          <w:szCs w:val="28"/>
-          <w:lang w:val="ru-RU"/>
-        </w:rPr>
-        <w:t>тип подключения.</w:t>
+        <w:kinsoku/>
+        <w:wordWrap/>
+        <w:overflowPunct/>
+        <w:topLinePunct w:val="0"/>
+        <w:autoSpaceDE/>
+        <w:autoSpaceDN/>
+        <w:bidi w:val="0"/>
+        <w:adjustRightInd/>
+        <w:snapToGrid/>
+        <w:spacing w:line="360" w:lineRule="auto"/>
+        <w:ind w:firstLine="350" w:firstLineChars="125"/>
+        <w:jc w:val="both"/>
+        <w:textAlignment w:val="auto"/>
+        <w:rPr>
+          <w:rFonts w:hint="default" w:ascii="Times New Roman" w:hAnsi="Times New Roman" w:cs="Times New Roman"/>
+          <w:sz w:val="28"/>
+          <w:szCs w:val="28"/>
+          <w:lang w:val="ru-RU"/>
+        </w:rPr>
+      </w:pPr>
+      <w:r>
+        <w:rPr>
+          <w:rFonts w:hint="default" w:ascii="Times New Roman" w:hAnsi="Times New Roman" w:cs="Times New Roman"/>
+          <w:sz w:val="28"/>
+          <w:szCs w:val="28"/>
+          <w:lang w:val="ru-RU"/>
+        </w:rPr>
+        <w:t>- пользователь вводит свои учетные данные (имя пользователя и пароль);</w:t>
       </w:r>
     </w:p>
     <w:p>
@@ -30115,7 +30362,7 @@
           <w:szCs w:val="28"/>
           <w:lang w:val="ru-RU"/>
         </w:rPr>
-        <w:t>- система применяет фильтры и отображает результаты;</w:t>
+        <w:t>- система проверяет корректность введенных данных;</w:t>
       </w:r>
     </w:p>
     <w:p>
@@ -30151,7 +30398,7 @@
           <w:szCs w:val="28"/>
           <w:lang w:val="ru-RU"/>
         </w:rPr>
-        <w:t>- пользователь может сохранить параметры поиска.</w:t>
+        <w:t>- система авторизует пользователя и предоставляет доступ к персонализированным функциям;</w:t>
       </w:r>
     </w:p>
     <w:p>
@@ -30187,7 +30434,7 @@
           <w:szCs w:val="28"/>
           <w:lang w:val="ru-RU"/>
         </w:rPr>
-        <w:t>Сценарий 4. Добавление отзыва</w:t>
+        <w:t>- пользователь перенаправляется на главную страницу.</w:t>
       </w:r>
     </w:p>
     <w:p>
@@ -30223,7 +30470,34 @@
           <w:szCs w:val="28"/>
           <w:lang w:val="ru-RU"/>
         </w:rPr>
-        <w:t>- авторизованный пользователь переходит на страницу провайдера;</w:t>
+        <w:t xml:space="preserve">Альтернативный сценарий «Превышен лимит попыток входа»: </w:t>
+      </w:r>
+      <w:r>
+        <w:rPr>
+          <w:rFonts w:hint="default" w:ascii="Times New Roman" w:hAnsi="Times New Roman" w:cs="Times New Roman"/>
+          <w:sz w:val="28"/>
+          <w:szCs w:val="28"/>
+          <w:lang w:val="ru-RU"/>
+        </w:rPr>
+        <w:tab/>
+      </w:r>
+      <w:r>
+        <w:rPr>
+          <w:rFonts w:hint="default" w:ascii="Times New Roman" w:hAnsi="Times New Roman" w:cs="Times New Roman"/>
+          <w:sz w:val="28"/>
+          <w:szCs w:val="28"/>
+          <w:lang w:val="ru-RU"/>
+        </w:rPr>
+        <w:tab/>
+      </w:r>
+      <w:r>
+        <w:rPr>
+          <w:rFonts w:hint="default" w:ascii="Times New Roman" w:hAnsi="Times New Roman" w:cs="Times New Roman"/>
+          <w:sz w:val="28"/>
+          <w:szCs w:val="28"/>
+          <w:lang w:val="ru-RU"/>
+        </w:rPr>
+        <w:t>Предусловие: Выполняется на шаге 3 основного сценария, если пользователь уже совершил 5 неудачных попыток входа в течение 5 минут.</w:t>
       </w:r>
     </w:p>
     <w:p>
@@ -30259,7 +30533,7 @@
           <w:szCs w:val="28"/>
           <w:lang w:val="ru-RU"/>
         </w:rPr>
-        <w:t>- пользователь выбирает опцию "добавить отзыв";</w:t>
+        <w:t>- система выводит сообщение о превышении лимита попыток входа;</w:t>
       </w:r>
     </w:p>
     <w:p>
@@ -30295,7 +30569,7 @@
           <w:szCs w:val="28"/>
           <w:lang w:val="ru-RU"/>
         </w:rPr>
-        <w:t>- пользователь заполняет форму отзыва:</w:t>
+        <w:t>- система блокирует возможность авторизации на 5 минут;</w:t>
       </w:r>
     </w:p>
     <w:p>
@@ -30304,38 +30578,34 @@
         <w:keepLines w:val="0"/>
         <w:pageBreakBefore w:val="0"/>
         <w:widowControl/>
-        <w:numPr>
-          <w:ilvl w:val="0"/>
-          <w:numId w:val="9"/>
-        </w:numPr>
-        <w:kinsoku/>
-        <w:wordWrap/>
-        <w:overflowPunct/>
-        <w:topLinePunct w:val="0"/>
-        <w:autoSpaceDE/>
-        <w:autoSpaceDN/>
-        <w:bidi w:val="0"/>
-        <w:adjustRightInd/>
-        <w:snapToGrid/>
-        <w:spacing w:line="360" w:lineRule="auto"/>
-        <w:ind w:firstLine="350" w:firstLineChars="125"/>
-        <w:jc w:val="both"/>
-        <w:textAlignment w:val="auto"/>
-        <w:rPr>
-          <w:rFonts w:hint="default" w:ascii="Times New Roman" w:hAnsi="Times New Roman" w:cs="Times New Roman"/>
-          <w:sz w:val="28"/>
-          <w:szCs w:val="28"/>
-          <w:lang w:val="ru-RU"/>
-        </w:rPr>
-      </w:pPr>
-      <w:r>
-        <w:rPr>
-          <w:rFonts w:hint="default" w:ascii="Times New Roman" w:hAnsi="Times New Roman" w:cs="Times New Roman"/>
-          <w:sz w:val="28"/>
-          <w:szCs w:val="28"/>
-          <w:lang w:val="ru-RU"/>
-        </w:rPr>
-        <w:t>оценка (1-5 звезд).</w:t>
+        <w:kinsoku/>
+        <w:wordWrap/>
+        <w:overflowPunct/>
+        <w:topLinePunct w:val="0"/>
+        <w:autoSpaceDE/>
+        <w:autoSpaceDN/>
+        <w:bidi w:val="0"/>
+        <w:adjustRightInd/>
+        <w:snapToGrid/>
+        <w:spacing w:line="360" w:lineRule="auto"/>
+        <w:ind w:firstLine="350" w:firstLineChars="125"/>
+        <w:jc w:val="both"/>
+        <w:textAlignment w:val="auto"/>
+        <w:rPr>
+          <w:rFonts w:hint="default" w:ascii="Times New Roman" w:hAnsi="Times New Roman" w:cs="Times New Roman"/>
+          <w:sz w:val="28"/>
+          <w:szCs w:val="28"/>
+          <w:lang w:val="ru-RU"/>
+        </w:rPr>
+      </w:pPr>
+      <w:r>
+        <w:rPr>
+          <w:rFonts w:hint="default" w:ascii="Times New Roman" w:hAnsi="Times New Roman" w:cs="Times New Roman"/>
+          <w:sz w:val="28"/>
+          <w:szCs w:val="28"/>
+          <w:lang w:val="ru-RU"/>
+        </w:rPr>
+        <w:t>- пользователь должен повторить попытку входа позже.</w:t>
       </w:r>
     </w:p>
     <w:p>
@@ -30344,38 +30614,34 @@
         <w:keepLines w:val="0"/>
         <w:pageBreakBefore w:val="0"/>
         <w:widowControl/>
-        <w:numPr>
-          <w:ilvl w:val="0"/>
-          <w:numId w:val="9"/>
-        </w:numPr>
-        <w:kinsoku/>
-        <w:wordWrap/>
-        <w:overflowPunct/>
-        <w:topLinePunct w:val="0"/>
-        <w:autoSpaceDE/>
-        <w:autoSpaceDN/>
-        <w:bidi w:val="0"/>
-        <w:adjustRightInd/>
-        <w:snapToGrid/>
-        <w:spacing w:line="360" w:lineRule="auto"/>
-        <w:ind w:firstLine="350" w:firstLineChars="125"/>
-        <w:jc w:val="both"/>
-        <w:textAlignment w:val="auto"/>
-        <w:rPr>
-          <w:rFonts w:hint="default" w:ascii="Times New Roman" w:hAnsi="Times New Roman" w:cs="Times New Roman"/>
-          <w:sz w:val="28"/>
-          <w:szCs w:val="28"/>
-          <w:lang w:val="ru-RU"/>
-        </w:rPr>
-      </w:pPr>
-      <w:r>
-        <w:rPr>
-          <w:rFonts w:hint="default" w:ascii="Times New Roman" w:hAnsi="Times New Roman" w:cs="Times New Roman"/>
-          <w:sz w:val="28"/>
-          <w:szCs w:val="28"/>
-          <w:lang w:val="ru-RU"/>
-        </w:rPr>
-        <w:t>текст отзыва.</w:t>
+        <w:kinsoku/>
+        <w:wordWrap/>
+        <w:overflowPunct/>
+        <w:topLinePunct w:val="0"/>
+        <w:autoSpaceDE/>
+        <w:autoSpaceDN/>
+        <w:bidi w:val="0"/>
+        <w:adjustRightInd/>
+        <w:snapToGrid/>
+        <w:spacing w:line="360" w:lineRule="auto"/>
+        <w:ind w:firstLine="350" w:firstLineChars="125"/>
+        <w:jc w:val="both"/>
+        <w:textAlignment w:val="auto"/>
+        <w:rPr>
+          <w:rFonts w:hint="default" w:ascii="Times New Roman" w:hAnsi="Times New Roman" w:cs="Times New Roman"/>
+          <w:sz w:val="28"/>
+          <w:szCs w:val="28"/>
+          <w:lang w:val="ru-RU"/>
+        </w:rPr>
+      </w:pPr>
+      <w:r>
+        <w:rPr>
+          <w:rFonts w:hint="default" w:ascii="Times New Roman" w:hAnsi="Times New Roman" w:cs="Times New Roman"/>
+          <w:sz w:val="28"/>
+          <w:szCs w:val="28"/>
+          <w:lang w:val="ru-RU"/>
+        </w:rPr>
+        <w:t>Результат: Пользователь успешно авторизован в системе и получает доступ к персонализированным функциям.</w:t>
       </w:r>
     </w:p>
     <w:p>
@@ -30411,7 +30677,7 @@
           <w:szCs w:val="28"/>
           <w:lang w:val="ru-RU"/>
         </w:rPr>
-        <w:t>- система сохраняет отзыв и обновляет рейтинг провайдера.</w:t>
+        <w:t>Сценарий «Поиск тарифов по параметрам»:</w:t>
       </w:r>
     </w:p>
     <w:p>
@@ -30447,7 +30713,7 @@
           <w:szCs w:val="28"/>
           <w:lang w:val="ru-RU"/>
         </w:rPr>
-        <w:t>Сценарий 5. Административные функции</w:t>
+        <w:t>Действующие лица: Пользователь.</w:t>
       </w:r>
     </w:p>
     <w:p>
@@ -30483,7 +30749,7 @@
           <w:szCs w:val="28"/>
           <w:lang w:val="ru-RU"/>
         </w:rPr>
-        <w:t>- администратор авторизуется в системе</w:t>
+        <w:t>Предусловие: Пользователь находится на странице поиска тарифов.</w:t>
       </w:r>
     </w:p>
     <w:p>
@@ -30519,7 +30785,7 @@
           <w:szCs w:val="28"/>
           <w:lang w:val="ru-RU"/>
         </w:rPr>
-        <w:t>- администратор получает доступ к панели управления;</w:t>
+        <w:t>Успешный сценарий:</w:t>
       </w:r>
     </w:p>
     <w:p>
@@ -30555,7 +30821,7 @@
           <w:szCs w:val="28"/>
           <w:lang w:val="ru-RU"/>
         </w:rPr>
-        <w:t>- администратор может выполнять следующие действия:</w:t>
+        <w:t>- пользователь задает параметры поиска (ценовой диапазон, минимальная скорость, наличие дополнительных услуг);</w:t>
       </w:r>
     </w:p>
     <w:p>
@@ -30591,7 +30857,7 @@
           <w:szCs w:val="28"/>
           <w:lang w:val="ru-RU"/>
         </w:rPr>
-        <w:t>- добавление/редактирование/удаление провайдеров;</w:t>
+        <w:t>- пользователь нажимает кнопку «Применить»;</w:t>
       </w:r>
     </w:p>
     <w:p>
@@ -30627,7 +30893,7 @@
           <w:szCs w:val="28"/>
           <w:lang w:val="ru-RU"/>
         </w:rPr>
-        <w:t>- управление тарифными планами;</w:t>
+        <w:t>- система обрабатывает запрос и выполняет поиск тарифов, соответствующих указанным параметрам;</w:t>
       </w:r>
     </w:p>
     <w:p>
@@ -30663,7 +30929,7 @@
           <w:szCs w:val="28"/>
           <w:lang w:val="ru-RU"/>
         </w:rPr>
-        <w:t>- модерация отзывов пользователей;</w:t>
+        <w:t>- система отображает список найденных тарифов, соответствующих критериям поиска;</w:t>
       </w:r>
     </w:p>
     <w:p>
@@ -30699,7 +30965,7 @@
           <w:szCs w:val="28"/>
           <w:lang w:val="ru-RU"/>
         </w:rPr>
-        <w:t>- просмотр статистики использования сервиса.</w:t>
+        <w:t>- если пользователь авторизован, система сохраняет параметры поиска в истории поисков.</w:t>
       </w:r>
     </w:p>
     <w:p>
@@ -30735,7 +31001,7 @@
           <w:szCs w:val="28"/>
           <w:lang w:val="ru-RU"/>
         </w:rPr>
-        <w:t>Сценарий 6. Персонализация опыта пользователя</w:t>
+        <w:t>Результат: Пользователь получает список тарифов, соответствующих его требованиям, что помогает принять решение о выборе провайдера.</w:t>
       </w:r>
     </w:p>
     <w:p>
@@ -30771,7 +31037,7 @@
           <w:szCs w:val="28"/>
           <w:lang w:val="ru-RU"/>
         </w:rPr>
-        <w:t>- авторизованный пользователь получает доступ к персональным функциям;</w:t>
+        <w:t>Сценарий «Сравнение выбранных тарифов»:</w:t>
       </w:r>
     </w:p>
     <w:p>
@@ -30807,7 +31073,7 @@
           <w:szCs w:val="28"/>
           <w:lang w:val="ru-RU"/>
         </w:rPr>
-        <w:t>- система автоматически сохраняет историю поиска;</w:t>
+        <w:t>Действующие лица: Пользователь.</w:t>
       </w:r>
     </w:p>
     <w:p>
@@ -30843,7 +31109,7 @@
           <w:szCs w:val="28"/>
           <w:lang w:val="ru-RU"/>
         </w:rPr>
-        <w:t>- пользователь может добавлять тарифы в избранное;</w:t>
+        <w:t>Предусловие: Пользователь находится на странице с перечнем тарифов.</w:t>
       </w:r>
     </w:p>
     <w:p>
@@ -30879,7 +31145,7 @@
           <w:szCs w:val="28"/>
           <w:lang w:val="ru-RU"/>
         </w:rPr>
-        <w:t>- система отображает недавно просмотренные тарифы;</w:t>
+        <w:t>Успешный сценарий:</w:t>
       </w:r>
     </w:p>
     <w:p>
@@ -30915,19 +31181,2015 @@
           <w:szCs w:val="28"/>
           <w:lang w:val="ru-RU"/>
         </w:rPr>
-        <w:t>- пользователь может сохранять параметры фильтрации для повторного использования.</w:t>
-      </w:r>
-      <w:r>
-        <w:rPr>
-          <w:rFonts w:hint="default" w:ascii="Times New Roman" w:hAnsi="Times New Roman" w:cs="Times New Roman"/>
-          <w:sz w:val="28"/>
-          <w:szCs w:val="28"/>
-          <w:lang w:val="ru-RU"/>
-        </w:rPr>
-        <w:tab/>
-      </w:r>
-      <w:bookmarkStart w:id="97" w:name="_Toc31898"/>
-      <w:bookmarkStart w:id="98" w:name="_Toc16267"/>
+        <w:t>- пользователь нажимает кнопку «Сравнить тарифы»;</w:t>
+      </w:r>
+    </w:p>
+    <w:p>
+      <w:pPr>
+        <w:keepNext w:val="0"/>
+        <w:keepLines w:val="0"/>
+        <w:pageBreakBefore w:val="0"/>
+        <w:widowControl/>
+        <w:kinsoku/>
+        <w:wordWrap/>
+        <w:overflowPunct/>
+        <w:topLinePunct w:val="0"/>
+        <w:autoSpaceDE/>
+        <w:autoSpaceDN/>
+        <w:bidi w:val="0"/>
+        <w:adjustRightInd/>
+        <w:snapToGrid/>
+        <w:spacing w:line="360" w:lineRule="auto"/>
+        <w:ind w:firstLine="350" w:firstLineChars="125"/>
+        <w:jc w:val="both"/>
+        <w:textAlignment w:val="auto"/>
+        <w:rPr>
+          <w:rFonts w:hint="default" w:ascii="Times New Roman" w:hAnsi="Times New Roman" w:cs="Times New Roman"/>
+          <w:sz w:val="28"/>
+          <w:szCs w:val="28"/>
+          <w:lang w:val="ru-RU"/>
+        </w:rPr>
+      </w:pPr>
+      <w:r>
+        <w:rPr>
+          <w:rFonts w:hint="default" w:ascii="Times New Roman" w:hAnsi="Times New Roman" w:cs="Times New Roman"/>
+          <w:sz w:val="28"/>
+          <w:szCs w:val="28"/>
+          <w:lang w:val="ru-RU"/>
+        </w:rPr>
+        <w:t>- пользователь отмечает от 2 до 5 тарифов;</w:t>
+      </w:r>
+    </w:p>
+    <w:p>
+      <w:pPr>
+        <w:keepNext w:val="0"/>
+        <w:keepLines w:val="0"/>
+        <w:pageBreakBefore w:val="0"/>
+        <w:widowControl/>
+        <w:kinsoku/>
+        <w:wordWrap/>
+        <w:overflowPunct/>
+        <w:topLinePunct w:val="0"/>
+        <w:autoSpaceDE/>
+        <w:autoSpaceDN/>
+        <w:bidi w:val="0"/>
+        <w:adjustRightInd/>
+        <w:snapToGrid/>
+        <w:spacing w:line="360" w:lineRule="auto"/>
+        <w:ind w:firstLine="350" w:firstLineChars="125"/>
+        <w:jc w:val="both"/>
+        <w:textAlignment w:val="auto"/>
+        <w:rPr>
+          <w:rFonts w:hint="default" w:ascii="Times New Roman" w:hAnsi="Times New Roman" w:cs="Times New Roman"/>
+          <w:sz w:val="28"/>
+          <w:szCs w:val="28"/>
+          <w:lang w:val="ru-RU"/>
+        </w:rPr>
+      </w:pPr>
+      <w:r>
+        <w:rPr>
+          <w:rFonts w:hint="default" w:ascii="Times New Roman" w:hAnsi="Times New Roman" w:cs="Times New Roman"/>
+          <w:sz w:val="28"/>
+          <w:szCs w:val="28"/>
+          <w:lang w:val="ru-RU"/>
+        </w:rPr>
+        <w:t>- пользователь нажимает кнопку «Сравнить выбранные»;</w:t>
+      </w:r>
+    </w:p>
+    <w:p>
+      <w:pPr>
+        <w:keepNext w:val="0"/>
+        <w:keepLines w:val="0"/>
+        <w:pageBreakBefore w:val="0"/>
+        <w:widowControl/>
+        <w:kinsoku/>
+        <w:wordWrap/>
+        <w:overflowPunct/>
+        <w:topLinePunct w:val="0"/>
+        <w:autoSpaceDE/>
+        <w:autoSpaceDN/>
+        <w:bidi w:val="0"/>
+        <w:adjustRightInd/>
+        <w:snapToGrid/>
+        <w:spacing w:line="360" w:lineRule="auto"/>
+        <w:ind w:firstLine="350" w:firstLineChars="125"/>
+        <w:jc w:val="both"/>
+        <w:textAlignment w:val="auto"/>
+        <w:rPr>
+          <w:rFonts w:hint="default" w:ascii="Times New Roman" w:hAnsi="Times New Roman" w:cs="Times New Roman"/>
+          <w:sz w:val="28"/>
+          <w:szCs w:val="28"/>
+          <w:lang w:val="ru-RU"/>
+        </w:rPr>
+      </w:pPr>
+      <w:r>
+        <w:rPr>
+          <w:rFonts w:hint="default" w:ascii="Times New Roman" w:hAnsi="Times New Roman" w:cs="Times New Roman"/>
+          <w:sz w:val="28"/>
+          <w:szCs w:val="28"/>
+          <w:lang w:val="ru-RU"/>
+        </w:rPr>
+        <w:t>- система собирает информацию о выбранных тарифах;</w:t>
+      </w:r>
+    </w:p>
+    <w:p>
+      <w:pPr>
+        <w:keepNext w:val="0"/>
+        <w:keepLines w:val="0"/>
+        <w:pageBreakBefore w:val="0"/>
+        <w:widowControl/>
+        <w:kinsoku/>
+        <w:wordWrap/>
+        <w:overflowPunct/>
+        <w:topLinePunct w:val="0"/>
+        <w:autoSpaceDE/>
+        <w:autoSpaceDN/>
+        <w:bidi w:val="0"/>
+        <w:adjustRightInd/>
+        <w:snapToGrid/>
+        <w:spacing w:line="360" w:lineRule="auto"/>
+        <w:ind w:firstLine="350" w:firstLineChars="125"/>
+        <w:jc w:val="both"/>
+        <w:textAlignment w:val="auto"/>
+        <w:rPr>
+          <w:rFonts w:hint="default" w:ascii="Times New Roman" w:hAnsi="Times New Roman" w:cs="Times New Roman"/>
+          <w:sz w:val="28"/>
+          <w:szCs w:val="28"/>
+          <w:lang w:val="ru-RU"/>
+        </w:rPr>
+      </w:pPr>
+      <w:r>
+        <w:rPr>
+          <w:rFonts w:hint="default" w:ascii="Times New Roman" w:hAnsi="Times New Roman" w:cs="Times New Roman"/>
+          <w:sz w:val="28"/>
+          <w:szCs w:val="28"/>
+          <w:lang w:val="ru-RU"/>
+        </w:rPr>
+        <w:t>- система рассчитывает метрику ценности для каждого тарифа;</w:t>
+      </w:r>
+    </w:p>
+    <w:p>
+      <w:pPr>
+        <w:keepNext w:val="0"/>
+        <w:keepLines w:val="0"/>
+        <w:pageBreakBefore w:val="0"/>
+        <w:widowControl/>
+        <w:kinsoku/>
+        <w:wordWrap/>
+        <w:overflowPunct/>
+        <w:topLinePunct w:val="0"/>
+        <w:autoSpaceDE/>
+        <w:autoSpaceDN/>
+        <w:bidi w:val="0"/>
+        <w:adjustRightInd/>
+        <w:snapToGrid/>
+        <w:spacing w:line="360" w:lineRule="auto"/>
+        <w:ind w:firstLine="350" w:firstLineChars="125"/>
+        <w:jc w:val="both"/>
+        <w:textAlignment w:val="auto"/>
+        <w:rPr>
+          <w:rFonts w:hint="default" w:ascii="Times New Roman" w:hAnsi="Times New Roman" w:cs="Times New Roman"/>
+          <w:sz w:val="28"/>
+          <w:szCs w:val="28"/>
+          <w:lang w:val="ru-RU"/>
+        </w:rPr>
+      </w:pPr>
+      <w:r>
+        <w:rPr>
+          <w:rFonts w:hint="default" w:ascii="Times New Roman" w:hAnsi="Times New Roman" w:cs="Times New Roman"/>
+          <w:sz w:val="28"/>
+          <w:szCs w:val="28"/>
+          <w:lang w:val="ru-RU"/>
+        </w:rPr>
+        <w:t>- система отображает сравнительную таблицу тарифов с выделением лучших параметров по категориям: самый дешевый, самый быстрый, лучшее соотношение цены и качества, а также оценку ценности тарифа.</w:t>
+      </w:r>
+    </w:p>
+    <w:p>
+      <w:pPr>
+        <w:keepNext w:val="0"/>
+        <w:keepLines w:val="0"/>
+        <w:pageBreakBefore w:val="0"/>
+        <w:widowControl/>
+        <w:kinsoku/>
+        <w:wordWrap/>
+        <w:overflowPunct/>
+        <w:topLinePunct w:val="0"/>
+        <w:autoSpaceDE/>
+        <w:autoSpaceDN/>
+        <w:bidi w:val="0"/>
+        <w:adjustRightInd/>
+        <w:snapToGrid/>
+        <w:spacing w:line="360" w:lineRule="auto"/>
+        <w:ind w:firstLine="350" w:firstLineChars="125"/>
+        <w:jc w:val="both"/>
+        <w:textAlignment w:val="auto"/>
+        <w:rPr>
+          <w:rFonts w:hint="default" w:ascii="Times New Roman" w:hAnsi="Times New Roman" w:cs="Times New Roman"/>
+          <w:sz w:val="28"/>
+          <w:szCs w:val="28"/>
+          <w:lang w:val="ru-RU"/>
+        </w:rPr>
+      </w:pPr>
+      <w:r>
+        <w:rPr>
+          <w:rFonts w:hint="default" w:ascii="Times New Roman" w:hAnsi="Times New Roman" w:cs="Times New Roman"/>
+          <w:sz w:val="28"/>
+          <w:szCs w:val="28"/>
+          <w:lang w:val="ru-RU"/>
+        </w:rPr>
+        <w:t>Результат: Пользователь получает наглядное сравнение выбранных тарифов по ключевым параметрам и может сделать обоснованный выбор.</w:t>
+      </w:r>
+    </w:p>
+    <w:p>
+      <w:pPr>
+        <w:keepNext w:val="0"/>
+        <w:keepLines w:val="0"/>
+        <w:pageBreakBefore w:val="0"/>
+        <w:widowControl/>
+        <w:kinsoku/>
+        <w:wordWrap/>
+        <w:overflowPunct/>
+        <w:topLinePunct w:val="0"/>
+        <w:autoSpaceDE/>
+        <w:autoSpaceDN/>
+        <w:bidi w:val="0"/>
+        <w:adjustRightInd/>
+        <w:snapToGrid/>
+        <w:spacing w:line="360" w:lineRule="auto"/>
+        <w:ind w:firstLine="350" w:firstLineChars="125"/>
+        <w:jc w:val="both"/>
+        <w:textAlignment w:val="auto"/>
+        <w:rPr>
+          <w:rFonts w:hint="default" w:ascii="Times New Roman" w:hAnsi="Times New Roman" w:cs="Times New Roman"/>
+          <w:sz w:val="28"/>
+          <w:szCs w:val="28"/>
+          <w:lang w:val="ru-RU"/>
+        </w:rPr>
+      </w:pPr>
+      <w:r>
+        <w:rPr>
+          <w:rFonts w:hint="default" w:ascii="Times New Roman" w:hAnsi="Times New Roman" w:cs="Times New Roman"/>
+          <w:sz w:val="28"/>
+          <w:szCs w:val="28"/>
+          <w:lang w:val="ru-RU"/>
+        </w:rPr>
+        <w:t>Сценарий «Просмотр детальной информации о провайдере и тарифах»:</w:t>
+      </w:r>
+    </w:p>
+    <w:p>
+      <w:pPr>
+        <w:keepNext w:val="0"/>
+        <w:keepLines w:val="0"/>
+        <w:pageBreakBefore w:val="0"/>
+        <w:widowControl/>
+        <w:kinsoku/>
+        <w:wordWrap/>
+        <w:overflowPunct/>
+        <w:topLinePunct w:val="0"/>
+        <w:autoSpaceDE/>
+        <w:autoSpaceDN/>
+        <w:bidi w:val="0"/>
+        <w:adjustRightInd/>
+        <w:snapToGrid/>
+        <w:spacing w:line="360" w:lineRule="auto"/>
+        <w:ind w:firstLine="350" w:firstLineChars="125"/>
+        <w:jc w:val="both"/>
+        <w:textAlignment w:val="auto"/>
+        <w:rPr>
+          <w:rFonts w:hint="default" w:ascii="Times New Roman" w:hAnsi="Times New Roman" w:cs="Times New Roman"/>
+          <w:sz w:val="28"/>
+          <w:szCs w:val="28"/>
+          <w:lang w:val="ru-RU"/>
+        </w:rPr>
+      </w:pPr>
+      <w:r>
+        <w:rPr>
+          <w:rFonts w:hint="default" w:ascii="Times New Roman" w:hAnsi="Times New Roman" w:cs="Times New Roman"/>
+          <w:sz w:val="28"/>
+          <w:szCs w:val="28"/>
+          <w:lang w:val="ru-RU"/>
+        </w:rPr>
+        <w:t>Действующие лица: Пользователь.</w:t>
+      </w:r>
+    </w:p>
+    <w:p>
+      <w:pPr>
+        <w:keepNext w:val="0"/>
+        <w:keepLines w:val="0"/>
+        <w:pageBreakBefore w:val="0"/>
+        <w:widowControl/>
+        <w:kinsoku/>
+        <w:wordWrap/>
+        <w:overflowPunct/>
+        <w:topLinePunct w:val="0"/>
+        <w:autoSpaceDE/>
+        <w:autoSpaceDN/>
+        <w:bidi w:val="0"/>
+        <w:adjustRightInd/>
+        <w:snapToGrid/>
+        <w:spacing w:line="360" w:lineRule="auto"/>
+        <w:ind w:firstLine="350" w:firstLineChars="125"/>
+        <w:jc w:val="both"/>
+        <w:textAlignment w:val="auto"/>
+        <w:rPr>
+          <w:rFonts w:hint="default" w:ascii="Times New Roman" w:hAnsi="Times New Roman" w:cs="Times New Roman"/>
+          <w:sz w:val="28"/>
+          <w:szCs w:val="28"/>
+          <w:lang w:val="ru-RU"/>
+        </w:rPr>
+      </w:pPr>
+      <w:r>
+        <w:rPr>
+          <w:rFonts w:hint="default" w:ascii="Times New Roman" w:hAnsi="Times New Roman" w:cs="Times New Roman"/>
+          <w:sz w:val="28"/>
+          <w:szCs w:val="28"/>
+          <w:lang w:val="ru-RU"/>
+        </w:rPr>
+        <w:t>Предусловие: Пользователь находится на странице со списком провайдеров.</w:t>
+      </w:r>
+    </w:p>
+    <w:p>
+      <w:pPr>
+        <w:keepNext w:val="0"/>
+        <w:keepLines w:val="0"/>
+        <w:pageBreakBefore w:val="0"/>
+        <w:widowControl/>
+        <w:kinsoku/>
+        <w:wordWrap/>
+        <w:overflowPunct/>
+        <w:topLinePunct w:val="0"/>
+        <w:autoSpaceDE/>
+        <w:autoSpaceDN/>
+        <w:bidi w:val="0"/>
+        <w:adjustRightInd/>
+        <w:snapToGrid/>
+        <w:spacing w:line="360" w:lineRule="auto"/>
+        <w:ind w:firstLine="350" w:firstLineChars="125"/>
+        <w:jc w:val="both"/>
+        <w:textAlignment w:val="auto"/>
+        <w:rPr>
+          <w:rFonts w:hint="default" w:ascii="Times New Roman" w:hAnsi="Times New Roman" w:cs="Times New Roman"/>
+          <w:sz w:val="28"/>
+          <w:szCs w:val="28"/>
+          <w:lang w:val="ru-RU"/>
+        </w:rPr>
+      </w:pPr>
+      <w:r>
+        <w:rPr>
+          <w:rFonts w:hint="default" w:ascii="Times New Roman" w:hAnsi="Times New Roman" w:cs="Times New Roman"/>
+          <w:sz w:val="28"/>
+          <w:szCs w:val="28"/>
+          <w:lang w:val="ru-RU"/>
+        </w:rPr>
+        <w:t>Успешный сценарий:</w:t>
+      </w:r>
+    </w:p>
+    <w:p>
+      <w:pPr>
+        <w:keepNext w:val="0"/>
+        <w:keepLines w:val="0"/>
+        <w:pageBreakBefore w:val="0"/>
+        <w:widowControl/>
+        <w:kinsoku/>
+        <w:wordWrap/>
+        <w:overflowPunct/>
+        <w:topLinePunct w:val="0"/>
+        <w:autoSpaceDE/>
+        <w:autoSpaceDN/>
+        <w:bidi w:val="0"/>
+        <w:adjustRightInd/>
+        <w:snapToGrid/>
+        <w:spacing w:line="360" w:lineRule="auto"/>
+        <w:ind w:firstLine="350" w:firstLineChars="125"/>
+        <w:jc w:val="both"/>
+        <w:textAlignment w:val="auto"/>
+        <w:rPr>
+          <w:rFonts w:hint="default" w:ascii="Times New Roman" w:hAnsi="Times New Roman" w:cs="Times New Roman"/>
+          <w:sz w:val="28"/>
+          <w:szCs w:val="28"/>
+          <w:lang w:val="ru-RU"/>
+        </w:rPr>
+      </w:pPr>
+      <w:r>
+        <w:rPr>
+          <w:rFonts w:hint="default" w:ascii="Times New Roman" w:hAnsi="Times New Roman" w:cs="Times New Roman"/>
+          <w:sz w:val="28"/>
+          <w:szCs w:val="28"/>
+          <w:lang w:val="ru-RU"/>
+        </w:rPr>
+        <w:t>- пользователь выбирает интересующего провайдера из списка;</w:t>
+      </w:r>
+    </w:p>
+    <w:p>
+      <w:pPr>
+        <w:keepNext w:val="0"/>
+        <w:keepLines w:val="0"/>
+        <w:pageBreakBefore w:val="0"/>
+        <w:widowControl/>
+        <w:kinsoku/>
+        <w:wordWrap/>
+        <w:overflowPunct/>
+        <w:topLinePunct w:val="0"/>
+        <w:autoSpaceDE/>
+        <w:autoSpaceDN/>
+        <w:bidi w:val="0"/>
+        <w:adjustRightInd/>
+        <w:snapToGrid/>
+        <w:spacing w:line="360" w:lineRule="auto"/>
+        <w:ind w:firstLine="350" w:firstLineChars="125"/>
+        <w:jc w:val="both"/>
+        <w:textAlignment w:val="auto"/>
+        <w:rPr>
+          <w:rFonts w:hint="default" w:ascii="Times New Roman" w:hAnsi="Times New Roman" w:cs="Times New Roman"/>
+          <w:sz w:val="28"/>
+          <w:szCs w:val="28"/>
+          <w:lang w:val="ru-RU"/>
+        </w:rPr>
+      </w:pPr>
+      <w:r>
+        <w:rPr>
+          <w:rFonts w:hint="default" w:ascii="Times New Roman" w:hAnsi="Times New Roman" w:cs="Times New Roman"/>
+          <w:sz w:val="28"/>
+          <w:szCs w:val="28"/>
+          <w:lang w:val="ru-RU"/>
+        </w:rPr>
+        <w:t>-система отображает детальную информацию о провайдере: название, описание, рейтинг, количество отзывов;</w:t>
+      </w:r>
+    </w:p>
+    <w:p>
+      <w:pPr>
+        <w:keepNext w:val="0"/>
+        <w:keepLines w:val="0"/>
+        <w:pageBreakBefore w:val="0"/>
+        <w:widowControl/>
+        <w:kinsoku/>
+        <w:wordWrap/>
+        <w:overflowPunct/>
+        <w:topLinePunct w:val="0"/>
+        <w:autoSpaceDE/>
+        <w:autoSpaceDN/>
+        <w:bidi w:val="0"/>
+        <w:adjustRightInd/>
+        <w:snapToGrid/>
+        <w:spacing w:line="360" w:lineRule="auto"/>
+        <w:ind w:firstLine="350" w:firstLineChars="125"/>
+        <w:jc w:val="both"/>
+        <w:textAlignment w:val="auto"/>
+        <w:rPr>
+          <w:rFonts w:hint="default" w:ascii="Times New Roman" w:hAnsi="Times New Roman" w:cs="Times New Roman"/>
+          <w:sz w:val="28"/>
+          <w:szCs w:val="28"/>
+          <w:lang w:val="ru-RU"/>
+        </w:rPr>
+      </w:pPr>
+      <w:r>
+        <w:rPr>
+          <w:rFonts w:hint="default" w:ascii="Times New Roman" w:hAnsi="Times New Roman" w:cs="Times New Roman"/>
+          <w:sz w:val="28"/>
+          <w:szCs w:val="28"/>
+          <w:lang w:val="ru-RU"/>
+        </w:rPr>
+        <w:t>- система отображает список доступных тарифов данного провайдера;</w:t>
+      </w:r>
+    </w:p>
+    <w:p>
+      <w:pPr>
+        <w:keepNext w:val="0"/>
+        <w:keepLines w:val="0"/>
+        <w:pageBreakBefore w:val="0"/>
+        <w:widowControl/>
+        <w:kinsoku/>
+        <w:wordWrap/>
+        <w:overflowPunct/>
+        <w:topLinePunct w:val="0"/>
+        <w:autoSpaceDE/>
+        <w:autoSpaceDN/>
+        <w:bidi w:val="0"/>
+        <w:adjustRightInd/>
+        <w:snapToGrid/>
+        <w:spacing w:line="360" w:lineRule="auto"/>
+        <w:ind w:firstLine="350" w:firstLineChars="125"/>
+        <w:jc w:val="both"/>
+        <w:textAlignment w:val="auto"/>
+        <w:rPr>
+          <w:rFonts w:hint="default" w:ascii="Times New Roman" w:hAnsi="Times New Roman" w:cs="Times New Roman"/>
+          <w:sz w:val="28"/>
+          <w:szCs w:val="28"/>
+          <w:lang w:val="ru-RU"/>
+        </w:rPr>
+      </w:pPr>
+      <w:r>
+        <w:rPr>
+          <w:rFonts w:hint="default" w:ascii="Times New Roman" w:hAnsi="Times New Roman" w:cs="Times New Roman"/>
+          <w:sz w:val="28"/>
+          <w:szCs w:val="28"/>
+          <w:lang w:val="ru-RU"/>
+        </w:rPr>
+        <w:t>- пользователь выбирает конкретный тариф для получения подробной информации, нажав на кнопку;</w:t>
+      </w:r>
+    </w:p>
+    <w:p>
+      <w:pPr>
+        <w:keepNext w:val="0"/>
+        <w:keepLines w:val="0"/>
+        <w:pageBreakBefore w:val="0"/>
+        <w:widowControl/>
+        <w:kinsoku/>
+        <w:wordWrap/>
+        <w:overflowPunct/>
+        <w:topLinePunct w:val="0"/>
+        <w:autoSpaceDE/>
+        <w:autoSpaceDN/>
+        <w:bidi w:val="0"/>
+        <w:adjustRightInd/>
+        <w:snapToGrid/>
+        <w:spacing w:line="360" w:lineRule="auto"/>
+        <w:ind w:firstLine="350" w:firstLineChars="125"/>
+        <w:jc w:val="both"/>
+        <w:textAlignment w:val="auto"/>
+        <w:rPr>
+          <w:rFonts w:hint="default" w:ascii="Times New Roman" w:hAnsi="Times New Roman" w:cs="Times New Roman"/>
+          <w:sz w:val="28"/>
+          <w:szCs w:val="28"/>
+          <w:lang w:val="ru-RU"/>
+        </w:rPr>
+      </w:pPr>
+      <w:r>
+        <w:rPr>
+          <w:rFonts w:hint="default" w:ascii="Times New Roman" w:hAnsi="Times New Roman" w:cs="Times New Roman"/>
+          <w:sz w:val="28"/>
+          <w:szCs w:val="28"/>
+          <w:lang w:val="ru-RU"/>
+        </w:rPr>
+        <w:t>- система отображает детальную информацию о тарифе: цену,  стоимость, скорость, наличие дополнительных услуг;</w:t>
+      </w:r>
+    </w:p>
+    <w:p>
+      <w:pPr>
+        <w:keepNext w:val="0"/>
+        <w:keepLines w:val="0"/>
+        <w:pageBreakBefore w:val="0"/>
+        <w:widowControl/>
+        <w:kinsoku/>
+        <w:wordWrap/>
+        <w:overflowPunct/>
+        <w:topLinePunct w:val="0"/>
+        <w:autoSpaceDE/>
+        <w:autoSpaceDN/>
+        <w:bidi w:val="0"/>
+        <w:adjustRightInd/>
+        <w:snapToGrid/>
+        <w:spacing w:line="360" w:lineRule="auto"/>
+        <w:ind w:firstLine="350" w:firstLineChars="125"/>
+        <w:jc w:val="both"/>
+        <w:textAlignment w:val="auto"/>
+        <w:rPr>
+          <w:rFonts w:hint="default" w:ascii="Times New Roman" w:hAnsi="Times New Roman" w:cs="Times New Roman"/>
+          <w:sz w:val="28"/>
+          <w:szCs w:val="28"/>
+          <w:lang w:val="ru-RU"/>
+        </w:rPr>
+      </w:pPr>
+      <w:r>
+        <w:rPr>
+          <w:rFonts w:hint="default" w:ascii="Times New Roman" w:hAnsi="Times New Roman" w:cs="Times New Roman"/>
+          <w:sz w:val="28"/>
+          <w:szCs w:val="28"/>
+          <w:lang w:val="ru-RU"/>
+        </w:rPr>
+        <w:t>- пользователь нажимает кнопку «Подключить тариф»;</w:t>
+      </w:r>
+    </w:p>
+    <w:p>
+      <w:pPr>
+        <w:keepNext w:val="0"/>
+        <w:keepLines w:val="0"/>
+        <w:pageBreakBefore w:val="0"/>
+        <w:widowControl/>
+        <w:kinsoku/>
+        <w:wordWrap/>
+        <w:overflowPunct/>
+        <w:topLinePunct w:val="0"/>
+        <w:autoSpaceDE/>
+        <w:autoSpaceDN/>
+        <w:bidi w:val="0"/>
+        <w:adjustRightInd/>
+        <w:snapToGrid/>
+        <w:spacing w:line="360" w:lineRule="auto"/>
+        <w:ind w:firstLine="350" w:firstLineChars="125"/>
+        <w:jc w:val="both"/>
+        <w:textAlignment w:val="auto"/>
+        <w:rPr>
+          <w:rFonts w:hint="default" w:ascii="Times New Roman" w:hAnsi="Times New Roman" w:cs="Times New Roman"/>
+          <w:sz w:val="28"/>
+          <w:szCs w:val="28"/>
+          <w:lang w:val="ru-RU"/>
+        </w:rPr>
+      </w:pPr>
+      <w:r>
+        <w:rPr>
+          <w:rFonts w:hint="default" w:ascii="Times New Roman" w:hAnsi="Times New Roman" w:cs="Times New Roman"/>
+          <w:sz w:val="28"/>
+          <w:szCs w:val="28"/>
+          <w:lang w:val="ru-RU"/>
+        </w:rPr>
+        <w:t>- система отображает модальное окно с контактной информацией провайдера;</w:t>
+      </w:r>
+    </w:p>
+    <w:p>
+      <w:pPr>
+        <w:keepNext w:val="0"/>
+        <w:keepLines w:val="0"/>
+        <w:pageBreakBefore w:val="0"/>
+        <w:widowControl/>
+        <w:kinsoku/>
+        <w:wordWrap/>
+        <w:overflowPunct/>
+        <w:topLinePunct w:val="0"/>
+        <w:autoSpaceDE/>
+        <w:autoSpaceDN/>
+        <w:bidi w:val="0"/>
+        <w:adjustRightInd/>
+        <w:snapToGrid/>
+        <w:spacing w:line="360" w:lineRule="auto"/>
+        <w:ind w:firstLine="350" w:firstLineChars="125"/>
+        <w:jc w:val="both"/>
+        <w:textAlignment w:val="auto"/>
+        <w:rPr>
+          <w:rFonts w:hint="default" w:ascii="Times New Roman" w:hAnsi="Times New Roman" w:cs="Times New Roman"/>
+          <w:sz w:val="28"/>
+          <w:szCs w:val="28"/>
+          <w:lang w:val="ru-RU"/>
+        </w:rPr>
+      </w:pPr>
+      <w:r>
+        <w:rPr>
+          <w:rFonts w:hint="default" w:ascii="Times New Roman" w:hAnsi="Times New Roman" w:cs="Times New Roman"/>
+          <w:sz w:val="28"/>
+          <w:szCs w:val="28"/>
+          <w:lang w:val="ru-RU"/>
+        </w:rPr>
+        <w:t>- пользователь может скопировать номер телефона провайдера, нажав на соответствующую кнопку;</w:t>
+      </w:r>
+    </w:p>
+    <w:p>
+      <w:pPr>
+        <w:keepNext w:val="0"/>
+        <w:keepLines w:val="0"/>
+        <w:pageBreakBefore w:val="0"/>
+        <w:widowControl/>
+        <w:kinsoku/>
+        <w:wordWrap/>
+        <w:overflowPunct/>
+        <w:topLinePunct w:val="0"/>
+        <w:autoSpaceDE/>
+        <w:autoSpaceDN/>
+        <w:bidi w:val="0"/>
+        <w:adjustRightInd/>
+        <w:snapToGrid/>
+        <w:spacing w:line="360" w:lineRule="auto"/>
+        <w:ind w:firstLine="350" w:firstLineChars="125"/>
+        <w:jc w:val="both"/>
+        <w:textAlignment w:val="auto"/>
+        <w:rPr>
+          <w:rFonts w:hint="default" w:ascii="Times New Roman" w:hAnsi="Times New Roman" w:cs="Times New Roman"/>
+          <w:sz w:val="28"/>
+          <w:szCs w:val="28"/>
+          <w:lang w:val="ru-RU"/>
+        </w:rPr>
+      </w:pPr>
+      <w:r>
+        <w:rPr>
+          <w:rFonts w:hint="default" w:ascii="Times New Roman" w:hAnsi="Times New Roman" w:cs="Times New Roman"/>
+          <w:sz w:val="28"/>
+          <w:szCs w:val="28"/>
+          <w:lang w:val="ru-RU"/>
+        </w:rPr>
+        <w:t>- пользователь может перейти на официальный сайт провайдера, нажав на соответствующую кнопку.</w:t>
+      </w:r>
+    </w:p>
+    <w:p>
+      <w:pPr>
+        <w:keepNext w:val="0"/>
+        <w:keepLines w:val="0"/>
+        <w:pageBreakBefore w:val="0"/>
+        <w:widowControl/>
+        <w:kinsoku/>
+        <w:wordWrap/>
+        <w:overflowPunct/>
+        <w:topLinePunct w:val="0"/>
+        <w:autoSpaceDE/>
+        <w:autoSpaceDN/>
+        <w:bidi w:val="0"/>
+        <w:adjustRightInd/>
+        <w:snapToGrid/>
+        <w:spacing w:line="360" w:lineRule="auto"/>
+        <w:ind w:firstLine="350" w:firstLineChars="125"/>
+        <w:jc w:val="both"/>
+        <w:textAlignment w:val="auto"/>
+        <w:rPr>
+          <w:rFonts w:hint="default" w:ascii="Times New Roman" w:hAnsi="Times New Roman" w:cs="Times New Roman"/>
+          <w:sz w:val="28"/>
+          <w:szCs w:val="28"/>
+          <w:lang w:val="ru-RU"/>
+        </w:rPr>
+      </w:pPr>
+      <w:r>
+        <w:rPr>
+          <w:rFonts w:hint="default" w:ascii="Times New Roman" w:hAnsi="Times New Roman" w:cs="Times New Roman"/>
+          <w:sz w:val="28"/>
+          <w:szCs w:val="28"/>
+          <w:lang w:val="ru-RU"/>
+        </w:rPr>
+        <w:t>Результат: Пользователь получает полную информацию о провайдере и его тарифах, необходимую для принятия решения, а также может сразу перейти к подключению интересующего тарифа через контактные данные и официальный сайт провайдера.</w:t>
+      </w:r>
+    </w:p>
+    <w:p>
+      <w:pPr>
+        <w:keepNext w:val="0"/>
+        <w:keepLines w:val="0"/>
+        <w:pageBreakBefore w:val="0"/>
+        <w:widowControl/>
+        <w:kinsoku/>
+        <w:wordWrap/>
+        <w:overflowPunct/>
+        <w:topLinePunct w:val="0"/>
+        <w:autoSpaceDE/>
+        <w:autoSpaceDN/>
+        <w:bidi w:val="0"/>
+        <w:adjustRightInd/>
+        <w:snapToGrid/>
+        <w:spacing w:line="360" w:lineRule="auto"/>
+        <w:ind w:firstLine="350" w:firstLineChars="125"/>
+        <w:jc w:val="both"/>
+        <w:textAlignment w:val="auto"/>
+        <w:rPr>
+          <w:rFonts w:hint="default" w:ascii="Times New Roman" w:hAnsi="Times New Roman" w:cs="Times New Roman"/>
+          <w:sz w:val="28"/>
+          <w:szCs w:val="28"/>
+          <w:lang w:val="ru-RU"/>
+        </w:rPr>
+      </w:pPr>
+      <w:r>
+        <w:rPr>
+          <w:rFonts w:hint="default" w:ascii="Times New Roman" w:hAnsi="Times New Roman" w:cs="Times New Roman"/>
+          <w:sz w:val="28"/>
+          <w:szCs w:val="28"/>
+          <w:lang w:val="ru-RU"/>
+        </w:rPr>
+        <w:t>Сценарий «Добавление и просмотр отзывов о провайдере»:</w:t>
+      </w:r>
+    </w:p>
+    <w:p>
+      <w:pPr>
+        <w:keepNext w:val="0"/>
+        <w:keepLines w:val="0"/>
+        <w:pageBreakBefore w:val="0"/>
+        <w:widowControl/>
+        <w:kinsoku/>
+        <w:wordWrap/>
+        <w:overflowPunct/>
+        <w:topLinePunct w:val="0"/>
+        <w:autoSpaceDE/>
+        <w:autoSpaceDN/>
+        <w:bidi w:val="0"/>
+        <w:adjustRightInd/>
+        <w:snapToGrid/>
+        <w:spacing w:line="360" w:lineRule="auto"/>
+        <w:ind w:firstLine="350" w:firstLineChars="125"/>
+        <w:jc w:val="both"/>
+        <w:textAlignment w:val="auto"/>
+        <w:rPr>
+          <w:rFonts w:hint="default" w:ascii="Times New Roman" w:hAnsi="Times New Roman" w:cs="Times New Roman"/>
+          <w:sz w:val="28"/>
+          <w:szCs w:val="28"/>
+          <w:lang w:val="ru-RU"/>
+        </w:rPr>
+      </w:pPr>
+      <w:r>
+        <w:rPr>
+          <w:rFonts w:hint="default" w:ascii="Times New Roman" w:hAnsi="Times New Roman" w:cs="Times New Roman"/>
+          <w:sz w:val="28"/>
+          <w:szCs w:val="28"/>
+          <w:lang w:val="ru-RU"/>
+        </w:rPr>
+        <w:t>Действующие лица: Пользователь.</w:t>
+      </w:r>
+    </w:p>
+    <w:p>
+      <w:pPr>
+        <w:keepNext w:val="0"/>
+        <w:keepLines w:val="0"/>
+        <w:pageBreakBefore w:val="0"/>
+        <w:widowControl/>
+        <w:kinsoku/>
+        <w:wordWrap/>
+        <w:overflowPunct/>
+        <w:topLinePunct w:val="0"/>
+        <w:autoSpaceDE/>
+        <w:autoSpaceDN/>
+        <w:bidi w:val="0"/>
+        <w:adjustRightInd/>
+        <w:snapToGrid/>
+        <w:spacing w:line="360" w:lineRule="auto"/>
+        <w:ind w:firstLine="350" w:firstLineChars="125"/>
+        <w:jc w:val="both"/>
+        <w:textAlignment w:val="auto"/>
+        <w:rPr>
+          <w:rFonts w:hint="default" w:ascii="Times New Roman" w:hAnsi="Times New Roman" w:cs="Times New Roman"/>
+          <w:sz w:val="28"/>
+          <w:szCs w:val="28"/>
+          <w:lang w:val="ru-RU"/>
+        </w:rPr>
+      </w:pPr>
+      <w:r>
+        <w:rPr>
+          <w:rFonts w:hint="default" w:ascii="Times New Roman" w:hAnsi="Times New Roman" w:cs="Times New Roman"/>
+          <w:sz w:val="28"/>
+          <w:szCs w:val="28"/>
+          <w:lang w:val="ru-RU"/>
+        </w:rPr>
+        <w:t>Предусловие: Пользователь авторизован в системе и находится на странице провайдера.</w:t>
+      </w:r>
+    </w:p>
+    <w:p>
+      <w:pPr>
+        <w:keepNext w:val="0"/>
+        <w:keepLines w:val="0"/>
+        <w:pageBreakBefore w:val="0"/>
+        <w:widowControl/>
+        <w:kinsoku/>
+        <w:wordWrap/>
+        <w:overflowPunct/>
+        <w:topLinePunct w:val="0"/>
+        <w:autoSpaceDE/>
+        <w:autoSpaceDN/>
+        <w:bidi w:val="0"/>
+        <w:adjustRightInd/>
+        <w:snapToGrid/>
+        <w:spacing w:line="360" w:lineRule="auto"/>
+        <w:ind w:firstLine="350" w:firstLineChars="125"/>
+        <w:jc w:val="both"/>
+        <w:textAlignment w:val="auto"/>
+        <w:rPr>
+          <w:rFonts w:hint="default" w:ascii="Times New Roman" w:hAnsi="Times New Roman" w:cs="Times New Roman"/>
+          <w:sz w:val="28"/>
+          <w:szCs w:val="28"/>
+          <w:lang w:val="ru-RU"/>
+        </w:rPr>
+      </w:pPr>
+      <w:r>
+        <w:rPr>
+          <w:rFonts w:hint="default" w:ascii="Times New Roman" w:hAnsi="Times New Roman" w:cs="Times New Roman"/>
+          <w:sz w:val="28"/>
+          <w:szCs w:val="28"/>
+          <w:lang w:val="ru-RU"/>
+        </w:rPr>
+        <w:t>Успешный сценарий:</w:t>
+      </w:r>
+    </w:p>
+    <w:p>
+      <w:pPr>
+        <w:keepNext w:val="0"/>
+        <w:keepLines w:val="0"/>
+        <w:pageBreakBefore w:val="0"/>
+        <w:widowControl/>
+        <w:kinsoku/>
+        <w:wordWrap/>
+        <w:overflowPunct/>
+        <w:topLinePunct w:val="0"/>
+        <w:autoSpaceDE/>
+        <w:autoSpaceDN/>
+        <w:bidi w:val="0"/>
+        <w:adjustRightInd/>
+        <w:snapToGrid/>
+        <w:spacing w:line="360" w:lineRule="auto"/>
+        <w:ind w:firstLine="350" w:firstLineChars="125"/>
+        <w:jc w:val="both"/>
+        <w:textAlignment w:val="auto"/>
+        <w:rPr>
+          <w:rFonts w:hint="default" w:ascii="Times New Roman" w:hAnsi="Times New Roman" w:cs="Times New Roman"/>
+          <w:sz w:val="28"/>
+          <w:szCs w:val="28"/>
+          <w:lang w:val="ru-RU"/>
+        </w:rPr>
+      </w:pPr>
+      <w:r>
+        <w:rPr>
+          <w:rFonts w:hint="default" w:ascii="Times New Roman" w:hAnsi="Times New Roman" w:cs="Times New Roman"/>
+          <w:sz w:val="28"/>
+          <w:szCs w:val="28"/>
+          <w:lang w:val="ru-RU"/>
+        </w:rPr>
+        <w:t>- пользователь переходит к разделу отзывов о провайдере;</w:t>
+      </w:r>
+    </w:p>
+    <w:p>
+      <w:pPr>
+        <w:keepNext w:val="0"/>
+        <w:keepLines w:val="0"/>
+        <w:pageBreakBefore w:val="0"/>
+        <w:widowControl/>
+        <w:kinsoku/>
+        <w:wordWrap/>
+        <w:overflowPunct/>
+        <w:topLinePunct w:val="0"/>
+        <w:autoSpaceDE/>
+        <w:autoSpaceDN/>
+        <w:bidi w:val="0"/>
+        <w:adjustRightInd/>
+        <w:snapToGrid/>
+        <w:spacing w:line="360" w:lineRule="auto"/>
+        <w:ind w:firstLine="350" w:firstLineChars="125"/>
+        <w:jc w:val="both"/>
+        <w:textAlignment w:val="auto"/>
+        <w:rPr>
+          <w:rFonts w:hint="default" w:ascii="Times New Roman" w:hAnsi="Times New Roman" w:cs="Times New Roman"/>
+          <w:sz w:val="28"/>
+          <w:szCs w:val="28"/>
+          <w:lang w:val="ru-RU"/>
+        </w:rPr>
+      </w:pPr>
+      <w:r>
+        <w:rPr>
+          <w:rFonts w:hint="default" w:ascii="Times New Roman" w:hAnsi="Times New Roman" w:cs="Times New Roman"/>
+          <w:sz w:val="28"/>
+          <w:szCs w:val="28"/>
+          <w:lang w:val="ru-RU"/>
+        </w:rPr>
+        <w:t>- система отображает список всех отзывов с оценками, комментариями и именами пользователей;</w:t>
+      </w:r>
+    </w:p>
+    <w:p>
+      <w:pPr>
+        <w:keepNext w:val="0"/>
+        <w:keepLines w:val="0"/>
+        <w:pageBreakBefore w:val="0"/>
+        <w:widowControl/>
+        <w:kinsoku/>
+        <w:wordWrap/>
+        <w:overflowPunct/>
+        <w:topLinePunct w:val="0"/>
+        <w:autoSpaceDE/>
+        <w:autoSpaceDN/>
+        <w:bidi w:val="0"/>
+        <w:adjustRightInd/>
+        <w:snapToGrid/>
+        <w:spacing w:line="360" w:lineRule="auto"/>
+        <w:ind w:firstLine="350" w:firstLineChars="125"/>
+        <w:jc w:val="both"/>
+        <w:textAlignment w:val="auto"/>
+        <w:rPr>
+          <w:rFonts w:hint="default" w:ascii="Times New Roman" w:hAnsi="Times New Roman" w:cs="Times New Roman"/>
+          <w:sz w:val="28"/>
+          <w:szCs w:val="28"/>
+          <w:lang w:val="ru-RU"/>
+        </w:rPr>
+      </w:pPr>
+      <w:r>
+        <w:rPr>
+          <w:rFonts w:hint="default" w:ascii="Times New Roman" w:hAnsi="Times New Roman" w:cs="Times New Roman"/>
+          <w:sz w:val="28"/>
+          <w:szCs w:val="28"/>
+          <w:lang w:val="ru-RU"/>
+        </w:rPr>
+        <w:t>- пользователь нажимает кнопку «Добавить отзыв»;</w:t>
+      </w:r>
+    </w:p>
+    <w:p>
+      <w:pPr>
+        <w:keepNext w:val="0"/>
+        <w:keepLines w:val="0"/>
+        <w:pageBreakBefore w:val="0"/>
+        <w:widowControl/>
+        <w:kinsoku/>
+        <w:wordWrap/>
+        <w:overflowPunct/>
+        <w:topLinePunct w:val="0"/>
+        <w:autoSpaceDE/>
+        <w:autoSpaceDN/>
+        <w:bidi w:val="0"/>
+        <w:adjustRightInd/>
+        <w:snapToGrid/>
+        <w:spacing w:line="360" w:lineRule="auto"/>
+        <w:ind w:firstLine="350" w:firstLineChars="125"/>
+        <w:jc w:val="both"/>
+        <w:textAlignment w:val="auto"/>
+        <w:rPr>
+          <w:rFonts w:hint="default" w:ascii="Times New Roman" w:hAnsi="Times New Roman" w:cs="Times New Roman"/>
+          <w:sz w:val="28"/>
+          <w:szCs w:val="28"/>
+          <w:lang w:val="ru-RU"/>
+        </w:rPr>
+      </w:pPr>
+      <w:r>
+        <w:rPr>
+          <w:rFonts w:hint="default" w:ascii="Times New Roman" w:hAnsi="Times New Roman" w:cs="Times New Roman"/>
+          <w:sz w:val="28"/>
+          <w:szCs w:val="28"/>
+          <w:lang w:val="ru-RU"/>
+        </w:rPr>
+        <w:t>- пользователь выставляет оценку провайдеру (от 1 до 5 звезд) и пишет текстовый комментарий;</w:t>
+      </w:r>
+    </w:p>
+    <w:p>
+      <w:pPr>
+        <w:keepNext w:val="0"/>
+        <w:keepLines w:val="0"/>
+        <w:pageBreakBefore w:val="0"/>
+        <w:widowControl/>
+        <w:kinsoku/>
+        <w:wordWrap/>
+        <w:overflowPunct/>
+        <w:topLinePunct w:val="0"/>
+        <w:autoSpaceDE/>
+        <w:autoSpaceDN/>
+        <w:bidi w:val="0"/>
+        <w:adjustRightInd/>
+        <w:snapToGrid/>
+        <w:spacing w:line="360" w:lineRule="auto"/>
+        <w:ind w:firstLine="350" w:firstLineChars="125"/>
+        <w:jc w:val="both"/>
+        <w:textAlignment w:val="auto"/>
+        <w:rPr>
+          <w:rFonts w:hint="default" w:ascii="Times New Roman" w:hAnsi="Times New Roman" w:cs="Times New Roman"/>
+          <w:sz w:val="28"/>
+          <w:szCs w:val="28"/>
+          <w:lang w:val="ru-RU"/>
+        </w:rPr>
+      </w:pPr>
+      <w:r>
+        <w:rPr>
+          <w:rFonts w:hint="default" w:ascii="Times New Roman" w:hAnsi="Times New Roman" w:cs="Times New Roman"/>
+          <w:sz w:val="28"/>
+          <w:szCs w:val="28"/>
+          <w:lang w:val="ru-RU"/>
+        </w:rPr>
+        <w:t>- пользователь подтверждает добавление отзыва;</w:t>
+      </w:r>
+    </w:p>
+    <w:p>
+      <w:pPr>
+        <w:keepNext w:val="0"/>
+        <w:keepLines w:val="0"/>
+        <w:pageBreakBefore w:val="0"/>
+        <w:widowControl/>
+        <w:kinsoku/>
+        <w:wordWrap/>
+        <w:overflowPunct/>
+        <w:topLinePunct w:val="0"/>
+        <w:autoSpaceDE/>
+        <w:autoSpaceDN/>
+        <w:bidi w:val="0"/>
+        <w:adjustRightInd/>
+        <w:snapToGrid/>
+        <w:spacing w:line="360" w:lineRule="auto"/>
+        <w:ind w:firstLine="350" w:firstLineChars="125"/>
+        <w:jc w:val="both"/>
+        <w:textAlignment w:val="auto"/>
+        <w:rPr>
+          <w:rFonts w:hint="default" w:ascii="Times New Roman" w:hAnsi="Times New Roman" w:cs="Times New Roman"/>
+          <w:sz w:val="28"/>
+          <w:szCs w:val="28"/>
+          <w:lang w:val="ru-RU"/>
+        </w:rPr>
+      </w:pPr>
+      <w:r>
+        <w:rPr>
+          <w:rFonts w:hint="default" w:ascii="Times New Roman" w:hAnsi="Times New Roman" w:cs="Times New Roman"/>
+          <w:sz w:val="28"/>
+          <w:szCs w:val="28"/>
+          <w:lang w:val="ru-RU"/>
+        </w:rPr>
+        <w:t>- система сохраняет отзыв и обновляет общий рейтинг провайдера;</w:t>
+      </w:r>
+    </w:p>
+    <w:p>
+      <w:pPr>
+        <w:keepNext w:val="0"/>
+        <w:keepLines w:val="0"/>
+        <w:pageBreakBefore w:val="0"/>
+        <w:widowControl/>
+        <w:kinsoku/>
+        <w:wordWrap/>
+        <w:overflowPunct/>
+        <w:topLinePunct w:val="0"/>
+        <w:autoSpaceDE/>
+        <w:autoSpaceDN/>
+        <w:bidi w:val="0"/>
+        <w:adjustRightInd/>
+        <w:snapToGrid/>
+        <w:spacing w:line="360" w:lineRule="auto"/>
+        <w:ind w:firstLine="350" w:firstLineChars="125"/>
+        <w:jc w:val="both"/>
+        <w:textAlignment w:val="auto"/>
+        <w:rPr>
+          <w:rFonts w:hint="default" w:ascii="Times New Roman" w:hAnsi="Times New Roman" w:cs="Times New Roman"/>
+          <w:sz w:val="28"/>
+          <w:szCs w:val="28"/>
+          <w:lang w:val="ru-RU"/>
+        </w:rPr>
+      </w:pPr>
+      <w:r>
+        <w:rPr>
+          <w:rFonts w:hint="default" w:ascii="Times New Roman" w:hAnsi="Times New Roman" w:cs="Times New Roman"/>
+          <w:sz w:val="28"/>
+          <w:szCs w:val="28"/>
+          <w:lang w:val="ru-RU"/>
+        </w:rPr>
+        <w:t>- система отображает обновленный список отзывов, включая новый отзыв пользователя.</w:t>
+      </w:r>
+    </w:p>
+    <w:p>
+      <w:pPr>
+        <w:keepNext w:val="0"/>
+        <w:keepLines w:val="0"/>
+        <w:pageBreakBefore w:val="0"/>
+        <w:widowControl/>
+        <w:kinsoku/>
+        <w:wordWrap/>
+        <w:overflowPunct/>
+        <w:topLinePunct w:val="0"/>
+        <w:autoSpaceDE/>
+        <w:autoSpaceDN/>
+        <w:bidi w:val="0"/>
+        <w:adjustRightInd/>
+        <w:snapToGrid/>
+        <w:spacing w:line="360" w:lineRule="auto"/>
+        <w:ind w:firstLine="350" w:firstLineChars="125"/>
+        <w:jc w:val="both"/>
+        <w:textAlignment w:val="auto"/>
+        <w:rPr>
+          <w:rFonts w:hint="default" w:ascii="Times New Roman" w:hAnsi="Times New Roman" w:cs="Times New Roman"/>
+          <w:sz w:val="28"/>
+          <w:szCs w:val="28"/>
+          <w:lang w:val="ru-RU"/>
+        </w:rPr>
+      </w:pPr>
+      <w:r>
+        <w:rPr>
+          <w:rFonts w:hint="default" w:ascii="Times New Roman" w:hAnsi="Times New Roman" w:cs="Times New Roman"/>
+          <w:sz w:val="28"/>
+          <w:szCs w:val="28"/>
+          <w:lang w:val="ru-RU"/>
+        </w:rPr>
+        <w:t>Результат: Пользователь может ознакомиться с мнениями других пользователей о провайдере и поделиться своим опытом.</w:t>
+      </w:r>
+    </w:p>
+    <w:p>
+      <w:pPr>
+        <w:keepNext w:val="0"/>
+        <w:keepLines w:val="0"/>
+        <w:pageBreakBefore w:val="0"/>
+        <w:widowControl/>
+        <w:kinsoku/>
+        <w:wordWrap/>
+        <w:overflowPunct/>
+        <w:topLinePunct w:val="0"/>
+        <w:autoSpaceDE/>
+        <w:autoSpaceDN/>
+        <w:bidi w:val="0"/>
+        <w:adjustRightInd/>
+        <w:snapToGrid/>
+        <w:spacing w:line="360" w:lineRule="auto"/>
+        <w:ind w:firstLine="350" w:firstLineChars="125"/>
+        <w:jc w:val="both"/>
+        <w:textAlignment w:val="auto"/>
+        <w:rPr>
+          <w:rFonts w:hint="default" w:ascii="Times New Roman" w:hAnsi="Times New Roman" w:cs="Times New Roman"/>
+          <w:sz w:val="28"/>
+          <w:szCs w:val="28"/>
+          <w:lang w:val="ru-RU"/>
+        </w:rPr>
+      </w:pPr>
+      <w:r>
+        <w:rPr>
+          <w:rFonts w:hint="default" w:ascii="Times New Roman" w:hAnsi="Times New Roman" w:cs="Times New Roman"/>
+          <w:sz w:val="28"/>
+          <w:szCs w:val="28"/>
+          <w:lang w:val="ru-RU"/>
+        </w:rPr>
+        <w:t>Сценарий «Редактирование профиля и смена пароля»:</w:t>
+      </w:r>
+    </w:p>
+    <w:p>
+      <w:pPr>
+        <w:keepNext w:val="0"/>
+        <w:keepLines w:val="0"/>
+        <w:pageBreakBefore w:val="0"/>
+        <w:widowControl/>
+        <w:kinsoku/>
+        <w:wordWrap/>
+        <w:overflowPunct/>
+        <w:topLinePunct w:val="0"/>
+        <w:autoSpaceDE/>
+        <w:autoSpaceDN/>
+        <w:bidi w:val="0"/>
+        <w:adjustRightInd/>
+        <w:snapToGrid/>
+        <w:spacing w:line="360" w:lineRule="auto"/>
+        <w:ind w:firstLine="350" w:firstLineChars="125"/>
+        <w:jc w:val="both"/>
+        <w:textAlignment w:val="auto"/>
+        <w:rPr>
+          <w:rFonts w:hint="default" w:ascii="Times New Roman" w:hAnsi="Times New Roman" w:cs="Times New Roman"/>
+          <w:sz w:val="28"/>
+          <w:szCs w:val="28"/>
+          <w:lang w:val="ru-RU"/>
+        </w:rPr>
+      </w:pPr>
+      <w:r>
+        <w:rPr>
+          <w:rFonts w:hint="default" w:ascii="Times New Roman" w:hAnsi="Times New Roman" w:cs="Times New Roman"/>
+          <w:sz w:val="28"/>
+          <w:szCs w:val="28"/>
+          <w:lang w:val="ru-RU"/>
+        </w:rPr>
+        <w:t>Действующие лица: Пользователь.</w:t>
+      </w:r>
+    </w:p>
+    <w:p>
+      <w:pPr>
+        <w:keepNext w:val="0"/>
+        <w:keepLines w:val="0"/>
+        <w:pageBreakBefore w:val="0"/>
+        <w:widowControl/>
+        <w:kinsoku/>
+        <w:wordWrap/>
+        <w:overflowPunct/>
+        <w:topLinePunct w:val="0"/>
+        <w:autoSpaceDE/>
+        <w:autoSpaceDN/>
+        <w:bidi w:val="0"/>
+        <w:adjustRightInd/>
+        <w:snapToGrid/>
+        <w:spacing w:line="360" w:lineRule="auto"/>
+        <w:ind w:firstLine="350" w:firstLineChars="125"/>
+        <w:jc w:val="both"/>
+        <w:textAlignment w:val="auto"/>
+        <w:rPr>
+          <w:rFonts w:hint="default" w:ascii="Times New Roman" w:hAnsi="Times New Roman" w:cs="Times New Roman"/>
+          <w:sz w:val="28"/>
+          <w:szCs w:val="28"/>
+          <w:lang w:val="ru-RU"/>
+        </w:rPr>
+      </w:pPr>
+      <w:r>
+        <w:rPr>
+          <w:rFonts w:hint="default" w:ascii="Times New Roman" w:hAnsi="Times New Roman" w:cs="Times New Roman"/>
+          <w:sz w:val="28"/>
+          <w:szCs w:val="28"/>
+          <w:lang w:val="ru-RU"/>
+        </w:rPr>
+        <w:t>Предусловие: Пользователь авторизован в системе.</w:t>
+      </w:r>
+    </w:p>
+    <w:p>
+      <w:pPr>
+        <w:keepNext w:val="0"/>
+        <w:keepLines w:val="0"/>
+        <w:pageBreakBefore w:val="0"/>
+        <w:widowControl/>
+        <w:kinsoku/>
+        <w:wordWrap/>
+        <w:overflowPunct/>
+        <w:topLinePunct w:val="0"/>
+        <w:autoSpaceDE/>
+        <w:autoSpaceDN/>
+        <w:bidi w:val="0"/>
+        <w:adjustRightInd/>
+        <w:snapToGrid/>
+        <w:spacing w:line="360" w:lineRule="auto"/>
+        <w:ind w:firstLine="350" w:firstLineChars="125"/>
+        <w:jc w:val="both"/>
+        <w:textAlignment w:val="auto"/>
+        <w:rPr>
+          <w:rFonts w:hint="default" w:ascii="Times New Roman" w:hAnsi="Times New Roman" w:cs="Times New Roman"/>
+          <w:sz w:val="28"/>
+          <w:szCs w:val="28"/>
+          <w:lang w:val="ru-RU"/>
+        </w:rPr>
+      </w:pPr>
+      <w:r>
+        <w:rPr>
+          <w:rFonts w:hint="default" w:ascii="Times New Roman" w:hAnsi="Times New Roman" w:cs="Times New Roman"/>
+          <w:sz w:val="28"/>
+          <w:szCs w:val="28"/>
+          <w:lang w:val="ru-RU"/>
+        </w:rPr>
+        <w:t>Успешный сценарий:</w:t>
+      </w:r>
+    </w:p>
+    <w:p>
+      <w:pPr>
+        <w:keepNext w:val="0"/>
+        <w:keepLines w:val="0"/>
+        <w:pageBreakBefore w:val="0"/>
+        <w:widowControl/>
+        <w:kinsoku/>
+        <w:wordWrap/>
+        <w:overflowPunct/>
+        <w:topLinePunct w:val="0"/>
+        <w:autoSpaceDE/>
+        <w:autoSpaceDN/>
+        <w:bidi w:val="0"/>
+        <w:adjustRightInd/>
+        <w:snapToGrid/>
+        <w:spacing w:line="360" w:lineRule="auto"/>
+        <w:ind w:firstLine="350" w:firstLineChars="125"/>
+        <w:jc w:val="both"/>
+        <w:textAlignment w:val="auto"/>
+        <w:rPr>
+          <w:rFonts w:hint="default" w:ascii="Times New Roman" w:hAnsi="Times New Roman" w:cs="Times New Roman"/>
+          <w:sz w:val="28"/>
+          <w:szCs w:val="28"/>
+          <w:lang w:val="ru-RU"/>
+        </w:rPr>
+      </w:pPr>
+      <w:r>
+        <w:rPr>
+          <w:rFonts w:hint="default" w:ascii="Times New Roman" w:hAnsi="Times New Roman" w:cs="Times New Roman"/>
+          <w:sz w:val="28"/>
+          <w:szCs w:val="28"/>
+          <w:lang w:val="ru-RU"/>
+        </w:rPr>
+        <w:t>- пользователь переходит в раздел «Профиль»;</w:t>
+      </w:r>
+    </w:p>
+    <w:p>
+      <w:pPr>
+        <w:keepNext w:val="0"/>
+        <w:keepLines w:val="0"/>
+        <w:pageBreakBefore w:val="0"/>
+        <w:widowControl/>
+        <w:kinsoku/>
+        <w:wordWrap/>
+        <w:overflowPunct/>
+        <w:topLinePunct w:val="0"/>
+        <w:autoSpaceDE/>
+        <w:autoSpaceDN/>
+        <w:bidi w:val="0"/>
+        <w:adjustRightInd/>
+        <w:snapToGrid/>
+        <w:spacing w:line="360" w:lineRule="auto"/>
+        <w:ind w:firstLine="350" w:firstLineChars="125"/>
+        <w:jc w:val="both"/>
+        <w:textAlignment w:val="auto"/>
+        <w:rPr>
+          <w:rFonts w:hint="default" w:ascii="Times New Roman" w:hAnsi="Times New Roman" w:cs="Times New Roman"/>
+          <w:sz w:val="28"/>
+          <w:szCs w:val="28"/>
+          <w:lang w:val="ru-RU"/>
+        </w:rPr>
+      </w:pPr>
+      <w:r>
+        <w:rPr>
+          <w:rFonts w:hint="default" w:ascii="Times New Roman" w:hAnsi="Times New Roman" w:cs="Times New Roman"/>
+          <w:sz w:val="28"/>
+          <w:szCs w:val="28"/>
+          <w:lang w:val="ru-RU"/>
+        </w:rPr>
+        <w:t>- пользователь решает изменить свой пароль;</w:t>
+      </w:r>
+    </w:p>
+    <w:p>
+      <w:pPr>
+        <w:keepNext w:val="0"/>
+        <w:keepLines w:val="0"/>
+        <w:pageBreakBefore w:val="0"/>
+        <w:widowControl/>
+        <w:kinsoku/>
+        <w:wordWrap/>
+        <w:overflowPunct/>
+        <w:topLinePunct w:val="0"/>
+        <w:autoSpaceDE/>
+        <w:autoSpaceDN/>
+        <w:bidi w:val="0"/>
+        <w:adjustRightInd/>
+        <w:snapToGrid/>
+        <w:spacing w:line="360" w:lineRule="auto"/>
+        <w:ind w:firstLine="350" w:firstLineChars="125"/>
+        <w:jc w:val="both"/>
+        <w:textAlignment w:val="auto"/>
+        <w:rPr>
+          <w:rFonts w:hint="default" w:ascii="Times New Roman" w:hAnsi="Times New Roman" w:cs="Times New Roman"/>
+          <w:sz w:val="28"/>
+          <w:szCs w:val="28"/>
+          <w:lang w:val="ru-RU"/>
+        </w:rPr>
+      </w:pPr>
+      <w:r>
+        <w:rPr>
+          <w:rFonts w:hint="default" w:ascii="Times New Roman" w:hAnsi="Times New Roman" w:cs="Times New Roman"/>
+          <w:sz w:val="28"/>
+          <w:szCs w:val="28"/>
+          <w:lang w:val="ru-RU"/>
+        </w:rPr>
+        <w:t>- при смене пароля пользователь вводит текущий пароль и новый пароль, соответствующий требованиям безопасности;</w:t>
+      </w:r>
+    </w:p>
+    <w:p>
+      <w:pPr>
+        <w:keepNext w:val="0"/>
+        <w:keepLines w:val="0"/>
+        <w:pageBreakBefore w:val="0"/>
+        <w:widowControl/>
+        <w:kinsoku/>
+        <w:wordWrap/>
+        <w:overflowPunct/>
+        <w:topLinePunct w:val="0"/>
+        <w:autoSpaceDE/>
+        <w:autoSpaceDN/>
+        <w:bidi w:val="0"/>
+        <w:adjustRightInd/>
+        <w:snapToGrid/>
+        <w:spacing w:line="360" w:lineRule="auto"/>
+        <w:ind w:firstLine="350" w:firstLineChars="125"/>
+        <w:jc w:val="both"/>
+        <w:textAlignment w:val="auto"/>
+        <w:rPr>
+          <w:rFonts w:hint="default" w:ascii="Times New Roman" w:hAnsi="Times New Roman" w:cs="Times New Roman"/>
+          <w:sz w:val="28"/>
+          <w:szCs w:val="28"/>
+          <w:lang w:val="ru-RU"/>
+        </w:rPr>
+      </w:pPr>
+      <w:r>
+        <w:rPr>
+          <w:rFonts w:hint="default" w:ascii="Times New Roman" w:hAnsi="Times New Roman" w:cs="Times New Roman"/>
+          <w:sz w:val="28"/>
+          <w:szCs w:val="28"/>
+          <w:lang w:val="ru-RU"/>
+        </w:rPr>
+        <w:t>- пользователь подтверждает внесенные изменения;</w:t>
+      </w:r>
+    </w:p>
+    <w:p>
+      <w:pPr>
+        <w:keepNext w:val="0"/>
+        <w:keepLines w:val="0"/>
+        <w:pageBreakBefore w:val="0"/>
+        <w:widowControl/>
+        <w:kinsoku/>
+        <w:wordWrap/>
+        <w:overflowPunct/>
+        <w:topLinePunct w:val="0"/>
+        <w:autoSpaceDE/>
+        <w:autoSpaceDN/>
+        <w:bidi w:val="0"/>
+        <w:adjustRightInd/>
+        <w:snapToGrid/>
+        <w:spacing w:line="360" w:lineRule="auto"/>
+        <w:ind w:firstLine="350" w:firstLineChars="125"/>
+        <w:jc w:val="both"/>
+        <w:textAlignment w:val="auto"/>
+        <w:rPr>
+          <w:rFonts w:hint="default" w:ascii="Times New Roman" w:hAnsi="Times New Roman" w:cs="Times New Roman"/>
+          <w:sz w:val="28"/>
+          <w:szCs w:val="28"/>
+          <w:lang w:val="ru-RU"/>
+        </w:rPr>
+      </w:pPr>
+      <w:r>
+        <w:rPr>
+          <w:rFonts w:hint="default" w:ascii="Times New Roman" w:hAnsi="Times New Roman" w:cs="Times New Roman"/>
+          <w:sz w:val="28"/>
+          <w:szCs w:val="28"/>
+          <w:lang w:val="ru-RU"/>
+        </w:rPr>
+        <w:t>- система проверяет корректность введенных данных и сохраняет изменения;</w:t>
+      </w:r>
+    </w:p>
+    <w:p>
+      <w:pPr>
+        <w:keepNext w:val="0"/>
+        <w:keepLines w:val="0"/>
+        <w:pageBreakBefore w:val="0"/>
+        <w:widowControl/>
+        <w:kinsoku/>
+        <w:wordWrap/>
+        <w:overflowPunct/>
+        <w:topLinePunct w:val="0"/>
+        <w:autoSpaceDE/>
+        <w:autoSpaceDN/>
+        <w:bidi w:val="0"/>
+        <w:adjustRightInd/>
+        <w:snapToGrid/>
+        <w:spacing w:line="360" w:lineRule="auto"/>
+        <w:ind w:firstLine="350" w:firstLineChars="125"/>
+        <w:jc w:val="both"/>
+        <w:textAlignment w:val="auto"/>
+        <w:rPr>
+          <w:rFonts w:hint="default" w:ascii="Times New Roman" w:hAnsi="Times New Roman" w:cs="Times New Roman"/>
+          <w:sz w:val="28"/>
+          <w:szCs w:val="28"/>
+          <w:lang w:val="ru-RU"/>
+        </w:rPr>
+      </w:pPr>
+      <w:r>
+        <w:rPr>
+          <w:rFonts w:hint="default" w:ascii="Times New Roman" w:hAnsi="Times New Roman" w:cs="Times New Roman"/>
+          <w:sz w:val="28"/>
+          <w:szCs w:val="28"/>
+          <w:lang w:val="ru-RU"/>
+        </w:rPr>
+        <w:t>- cистема выводит сообщение об успешной смене пароля.</w:t>
+      </w:r>
+    </w:p>
+    <w:p>
+      <w:pPr>
+        <w:keepNext w:val="0"/>
+        <w:keepLines w:val="0"/>
+        <w:pageBreakBefore w:val="0"/>
+        <w:widowControl/>
+        <w:kinsoku/>
+        <w:wordWrap/>
+        <w:overflowPunct/>
+        <w:topLinePunct w:val="0"/>
+        <w:autoSpaceDE/>
+        <w:autoSpaceDN/>
+        <w:bidi w:val="0"/>
+        <w:adjustRightInd/>
+        <w:snapToGrid/>
+        <w:spacing w:line="360" w:lineRule="auto"/>
+        <w:ind w:firstLine="350" w:firstLineChars="125"/>
+        <w:jc w:val="both"/>
+        <w:textAlignment w:val="auto"/>
+        <w:rPr>
+          <w:rFonts w:hint="default" w:ascii="Times New Roman" w:hAnsi="Times New Roman" w:cs="Times New Roman"/>
+          <w:sz w:val="28"/>
+          <w:szCs w:val="28"/>
+          <w:lang w:val="ru-RU"/>
+        </w:rPr>
+      </w:pPr>
+      <w:r>
+        <w:rPr>
+          <w:rFonts w:hint="default" w:ascii="Times New Roman" w:hAnsi="Times New Roman" w:cs="Times New Roman"/>
+          <w:sz w:val="28"/>
+          <w:szCs w:val="28"/>
+          <w:lang w:val="ru-RU"/>
+        </w:rPr>
+        <w:t>Результат: Пользователь успешно обновляет свой пароль.</w:t>
+      </w:r>
+    </w:p>
+    <w:p>
+      <w:pPr>
+        <w:keepNext w:val="0"/>
+        <w:keepLines w:val="0"/>
+        <w:pageBreakBefore w:val="0"/>
+        <w:widowControl/>
+        <w:kinsoku/>
+        <w:wordWrap/>
+        <w:overflowPunct/>
+        <w:topLinePunct w:val="0"/>
+        <w:autoSpaceDE/>
+        <w:autoSpaceDN/>
+        <w:bidi w:val="0"/>
+        <w:adjustRightInd/>
+        <w:snapToGrid/>
+        <w:spacing w:line="360" w:lineRule="auto"/>
+        <w:ind w:firstLine="350" w:firstLineChars="125"/>
+        <w:jc w:val="both"/>
+        <w:textAlignment w:val="auto"/>
+        <w:rPr>
+          <w:rFonts w:hint="default" w:ascii="Times New Roman" w:hAnsi="Times New Roman" w:cs="Times New Roman"/>
+          <w:sz w:val="28"/>
+          <w:szCs w:val="28"/>
+          <w:lang w:val="ru-RU"/>
+        </w:rPr>
+      </w:pPr>
+      <w:r>
+        <w:rPr>
+          <w:rFonts w:hint="default" w:ascii="Times New Roman" w:hAnsi="Times New Roman" w:cs="Times New Roman"/>
+          <w:sz w:val="28"/>
+          <w:szCs w:val="28"/>
+          <w:lang w:val="ru-RU"/>
+        </w:rPr>
+        <w:t>Сценарий «Административное управление данными»:</w:t>
+      </w:r>
+    </w:p>
+    <w:p>
+      <w:pPr>
+        <w:keepNext w:val="0"/>
+        <w:keepLines w:val="0"/>
+        <w:pageBreakBefore w:val="0"/>
+        <w:widowControl/>
+        <w:kinsoku/>
+        <w:wordWrap/>
+        <w:overflowPunct/>
+        <w:topLinePunct w:val="0"/>
+        <w:autoSpaceDE/>
+        <w:autoSpaceDN/>
+        <w:bidi w:val="0"/>
+        <w:adjustRightInd/>
+        <w:snapToGrid/>
+        <w:spacing w:line="360" w:lineRule="auto"/>
+        <w:ind w:firstLine="350" w:firstLineChars="125"/>
+        <w:jc w:val="both"/>
+        <w:textAlignment w:val="auto"/>
+        <w:rPr>
+          <w:rFonts w:hint="default" w:ascii="Times New Roman" w:hAnsi="Times New Roman" w:cs="Times New Roman"/>
+          <w:sz w:val="28"/>
+          <w:szCs w:val="28"/>
+          <w:lang w:val="ru-RU"/>
+        </w:rPr>
+      </w:pPr>
+      <w:r>
+        <w:rPr>
+          <w:rFonts w:hint="default" w:ascii="Times New Roman" w:hAnsi="Times New Roman" w:cs="Times New Roman"/>
+          <w:sz w:val="28"/>
+          <w:szCs w:val="28"/>
+          <w:lang w:val="ru-RU"/>
+        </w:rPr>
+        <w:t>Действующие лица: Администратор.</w:t>
+      </w:r>
+    </w:p>
+    <w:p>
+      <w:pPr>
+        <w:keepNext w:val="0"/>
+        <w:keepLines w:val="0"/>
+        <w:pageBreakBefore w:val="0"/>
+        <w:widowControl/>
+        <w:kinsoku/>
+        <w:wordWrap/>
+        <w:overflowPunct/>
+        <w:topLinePunct w:val="0"/>
+        <w:autoSpaceDE/>
+        <w:autoSpaceDN/>
+        <w:bidi w:val="0"/>
+        <w:adjustRightInd/>
+        <w:snapToGrid/>
+        <w:spacing w:line="360" w:lineRule="auto"/>
+        <w:ind w:firstLine="350" w:firstLineChars="125"/>
+        <w:jc w:val="both"/>
+        <w:textAlignment w:val="auto"/>
+        <w:rPr>
+          <w:rFonts w:hint="default" w:ascii="Times New Roman" w:hAnsi="Times New Roman" w:cs="Times New Roman"/>
+          <w:sz w:val="28"/>
+          <w:szCs w:val="28"/>
+          <w:lang w:val="ru-RU"/>
+        </w:rPr>
+      </w:pPr>
+      <w:r>
+        <w:rPr>
+          <w:rFonts w:hint="default" w:ascii="Times New Roman" w:hAnsi="Times New Roman" w:cs="Times New Roman"/>
+          <w:sz w:val="28"/>
+          <w:szCs w:val="28"/>
+          <w:lang w:val="ru-RU"/>
+        </w:rPr>
+        <w:t>Предусловие: Администратор авторизован в системе и имеет доступ к административной панели.</w:t>
+      </w:r>
+    </w:p>
+    <w:p>
+      <w:pPr>
+        <w:keepNext w:val="0"/>
+        <w:keepLines w:val="0"/>
+        <w:pageBreakBefore w:val="0"/>
+        <w:widowControl/>
+        <w:kinsoku/>
+        <w:wordWrap/>
+        <w:overflowPunct/>
+        <w:topLinePunct w:val="0"/>
+        <w:autoSpaceDE/>
+        <w:autoSpaceDN/>
+        <w:bidi w:val="0"/>
+        <w:adjustRightInd/>
+        <w:snapToGrid/>
+        <w:spacing w:line="360" w:lineRule="auto"/>
+        <w:ind w:firstLine="350" w:firstLineChars="125"/>
+        <w:jc w:val="both"/>
+        <w:textAlignment w:val="auto"/>
+        <w:rPr>
+          <w:rFonts w:hint="default" w:ascii="Times New Roman" w:hAnsi="Times New Roman" w:cs="Times New Roman"/>
+          <w:sz w:val="28"/>
+          <w:szCs w:val="28"/>
+          <w:lang w:val="ru-RU"/>
+        </w:rPr>
+      </w:pPr>
+      <w:r>
+        <w:rPr>
+          <w:rFonts w:hint="default" w:ascii="Times New Roman" w:hAnsi="Times New Roman" w:cs="Times New Roman"/>
+          <w:sz w:val="28"/>
+          <w:szCs w:val="28"/>
+          <w:lang w:val="ru-RU"/>
+        </w:rPr>
+        <w:t>Успешный сценарий:</w:t>
+      </w:r>
+    </w:p>
+    <w:p>
+      <w:pPr>
+        <w:keepNext w:val="0"/>
+        <w:keepLines w:val="0"/>
+        <w:pageBreakBefore w:val="0"/>
+        <w:widowControl/>
+        <w:kinsoku/>
+        <w:wordWrap/>
+        <w:overflowPunct/>
+        <w:topLinePunct w:val="0"/>
+        <w:autoSpaceDE/>
+        <w:autoSpaceDN/>
+        <w:bidi w:val="0"/>
+        <w:adjustRightInd/>
+        <w:snapToGrid/>
+        <w:spacing w:line="360" w:lineRule="auto"/>
+        <w:ind w:firstLine="350" w:firstLineChars="125"/>
+        <w:jc w:val="both"/>
+        <w:textAlignment w:val="auto"/>
+        <w:rPr>
+          <w:rFonts w:hint="default" w:ascii="Times New Roman" w:hAnsi="Times New Roman" w:cs="Times New Roman"/>
+          <w:sz w:val="28"/>
+          <w:szCs w:val="28"/>
+          <w:lang w:val="ru-RU"/>
+        </w:rPr>
+      </w:pPr>
+      <w:r>
+        <w:rPr>
+          <w:rFonts w:hint="default" w:ascii="Times New Roman" w:hAnsi="Times New Roman" w:cs="Times New Roman"/>
+          <w:sz w:val="28"/>
+          <w:szCs w:val="28"/>
+          <w:lang w:val="ru-RU"/>
+        </w:rPr>
+        <w:t>- администратор входит в административную панель;</w:t>
+      </w:r>
+    </w:p>
+    <w:p>
+      <w:pPr>
+        <w:keepNext w:val="0"/>
+        <w:keepLines w:val="0"/>
+        <w:pageBreakBefore w:val="0"/>
+        <w:widowControl/>
+        <w:kinsoku/>
+        <w:wordWrap/>
+        <w:overflowPunct/>
+        <w:topLinePunct w:val="0"/>
+        <w:autoSpaceDE/>
+        <w:autoSpaceDN/>
+        <w:bidi w:val="0"/>
+        <w:adjustRightInd/>
+        <w:snapToGrid/>
+        <w:spacing w:line="360" w:lineRule="auto"/>
+        <w:ind w:firstLine="350" w:firstLineChars="125"/>
+        <w:jc w:val="both"/>
+        <w:textAlignment w:val="auto"/>
+        <w:rPr>
+          <w:rFonts w:hint="default" w:ascii="Times New Roman" w:hAnsi="Times New Roman" w:cs="Times New Roman"/>
+          <w:sz w:val="28"/>
+          <w:szCs w:val="28"/>
+          <w:lang w:val="ru-RU"/>
+        </w:rPr>
+      </w:pPr>
+      <w:r>
+        <w:rPr>
+          <w:rFonts w:hint="default" w:ascii="Times New Roman" w:hAnsi="Times New Roman" w:cs="Times New Roman"/>
+          <w:sz w:val="28"/>
+          <w:szCs w:val="28"/>
+          <w:lang w:val="ru-RU"/>
+        </w:rPr>
+        <w:t>- администратор выбирает раздел управления (провайдеры, тарифы, пользователи, отзывы);</w:t>
+      </w:r>
+    </w:p>
+    <w:p>
+      <w:pPr>
+        <w:keepNext w:val="0"/>
+        <w:keepLines w:val="0"/>
+        <w:pageBreakBefore w:val="0"/>
+        <w:widowControl/>
+        <w:kinsoku/>
+        <w:wordWrap/>
+        <w:overflowPunct/>
+        <w:topLinePunct w:val="0"/>
+        <w:autoSpaceDE/>
+        <w:autoSpaceDN/>
+        <w:bidi w:val="0"/>
+        <w:adjustRightInd/>
+        <w:snapToGrid/>
+        <w:spacing w:line="360" w:lineRule="auto"/>
+        <w:ind w:firstLine="350" w:firstLineChars="125"/>
+        <w:jc w:val="both"/>
+        <w:textAlignment w:val="auto"/>
+        <w:rPr>
+          <w:rFonts w:hint="default" w:ascii="Times New Roman" w:hAnsi="Times New Roman" w:cs="Times New Roman"/>
+          <w:sz w:val="28"/>
+          <w:szCs w:val="28"/>
+          <w:lang w:val="ru-RU"/>
+        </w:rPr>
+      </w:pPr>
+      <w:r>
+        <w:rPr>
+          <w:rFonts w:hint="default" w:ascii="Times New Roman" w:hAnsi="Times New Roman" w:cs="Times New Roman"/>
+          <w:sz w:val="28"/>
+          <w:szCs w:val="28"/>
+          <w:lang w:val="ru-RU"/>
+        </w:rPr>
+        <w:t>- для управления провайдерами и тарифами администратор может добавлять новые записи, редактировать существующие;</w:t>
+      </w:r>
+    </w:p>
+    <w:p>
+      <w:pPr>
+        <w:keepNext w:val="0"/>
+        <w:keepLines w:val="0"/>
+        <w:pageBreakBefore w:val="0"/>
+        <w:widowControl/>
+        <w:kinsoku/>
+        <w:wordWrap/>
+        <w:overflowPunct/>
+        <w:topLinePunct w:val="0"/>
+        <w:autoSpaceDE/>
+        <w:autoSpaceDN/>
+        <w:bidi w:val="0"/>
+        <w:adjustRightInd/>
+        <w:snapToGrid/>
+        <w:spacing w:line="360" w:lineRule="auto"/>
+        <w:ind w:firstLine="350" w:firstLineChars="125"/>
+        <w:jc w:val="both"/>
+        <w:textAlignment w:val="auto"/>
+        <w:rPr>
+          <w:rFonts w:hint="default" w:ascii="Times New Roman" w:hAnsi="Times New Roman" w:cs="Times New Roman"/>
+          <w:sz w:val="28"/>
+          <w:szCs w:val="28"/>
+          <w:lang w:val="ru-RU"/>
+        </w:rPr>
+      </w:pPr>
+      <w:r>
+        <w:rPr>
+          <w:rFonts w:hint="default" w:ascii="Times New Roman" w:hAnsi="Times New Roman" w:cs="Times New Roman"/>
+          <w:sz w:val="28"/>
+          <w:szCs w:val="28"/>
+          <w:lang w:val="ru-RU"/>
+        </w:rPr>
+        <w:t>- при добавлении или редактировании провайдера администратор указывает название, описание, контактную информацию;</w:t>
+      </w:r>
+    </w:p>
+    <w:p>
+      <w:pPr>
+        <w:keepNext w:val="0"/>
+        <w:keepLines w:val="0"/>
+        <w:pageBreakBefore w:val="0"/>
+        <w:widowControl/>
+        <w:kinsoku/>
+        <w:wordWrap/>
+        <w:overflowPunct/>
+        <w:topLinePunct w:val="0"/>
+        <w:autoSpaceDE/>
+        <w:autoSpaceDN/>
+        <w:bidi w:val="0"/>
+        <w:adjustRightInd/>
+        <w:snapToGrid/>
+        <w:spacing w:line="360" w:lineRule="auto"/>
+        <w:ind w:firstLine="350" w:firstLineChars="125"/>
+        <w:jc w:val="both"/>
+        <w:textAlignment w:val="auto"/>
+        <w:rPr>
+          <w:rFonts w:hint="default" w:ascii="Times New Roman" w:hAnsi="Times New Roman" w:cs="Times New Roman"/>
+          <w:sz w:val="28"/>
+          <w:szCs w:val="28"/>
+          <w:lang w:val="ru-RU"/>
+        </w:rPr>
+      </w:pPr>
+      <w:r>
+        <w:rPr>
+          <w:rFonts w:hint="default" w:ascii="Times New Roman" w:hAnsi="Times New Roman" w:cs="Times New Roman"/>
+          <w:sz w:val="28"/>
+          <w:szCs w:val="28"/>
+          <w:lang w:val="ru-RU"/>
+        </w:rPr>
+        <w:t>- при добавлении или редактировании тарифа администратор указывает название, стоимость, скорость, дополнительные услуги;</w:t>
+      </w:r>
+    </w:p>
+    <w:p>
+      <w:pPr>
+        <w:keepNext w:val="0"/>
+        <w:keepLines w:val="0"/>
+        <w:pageBreakBefore w:val="0"/>
+        <w:widowControl/>
+        <w:kinsoku/>
+        <w:wordWrap/>
+        <w:overflowPunct/>
+        <w:topLinePunct w:val="0"/>
+        <w:autoSpaceDE/>
+        <w:autoSpaceDN/>
+        <w:bidi w:val="0"/>
+        <w:adjustRightInd/>
+        <w:snapToGrid/>
+        <w:spacing w:line="360" w:lineRule="auto"/>
+        <w:ind w:firstLine="350" w:firstLineChars="125"/>
+        <w:jc w:val="both"/>
+        <w:textAlignment w:val="auto"/>
+        <w:rPr>
+          <w:rFonts w:hint="default" w:ascii="Times New Roman" w:hAnsi="Times New Roman" w:cs="Times New Roman"/>
+          <w:sz w:val="28"/>
+          <w:szCs w:val="28"/>
+          <w:lang w:val="ru-RU"/>
+        </w:rPr>
+      </w:pPr>
+      <w:r>
+        <w:rPr>
+          <w:rFonts w:hint="default" w:ascii="Times New Roman" w:hAnsi="Times New Roman" w:cs="Times New Roman"/>
+          <w:sz w:val="28"/>
+          <w:szCs w:val="28"/>
+          <w:lang w:val="ru-RU"/>
+        </w:rPr>
+        <w:t>- система проверяет введенные данные и сохраняет изменения;</w:t>
+      </w:r>
+    </w:p>
+    <w:p>
+      <w:pPr>
+        <w:keepNext w:val="0"/>
+        <w:keepLines w:val="0"/>
+        <w:pageBreakBefore w:val="0"/>
+        <w:widowControl/>
+        <w:kinsoku/>
+        <w:wordWrap/>
+        <w:overflowPunct/>
+        <w:topLinePunct w:val="0"/>
+        <w:autoSpaceDE/>
+        <w:autoSpaceDN/>
+        <w:bidi w:val="0"/>
+        <w:adjustRightInd/>
+        <w:snapToGrid/>
+        <w:spacing w:line="360" w:lineRule="auto"/>
+        <w:ind w:firstLine="350" w:firstLineChars="125"/>
+        <w:jc w:val="both"/>
+        <w:textAlignment w:val="auto"/>
+        <w:rPr>
+          <w:rFonts w:hint="default" w:ascii="Times New Roman" w:hAnsi="Times New Roman" w:cs="Times New Roman"/>
+          <w:sz w:val="28"/>
+          <w:szCs w:val="28"/>
+          <w:lang w:val="ru-RU"/>
+        </w:rPr>
+      </w:pPr>
+      <w:r>
+        <w:rPr>
+          <w:rFonts w:hint="default" w:ascii="Times New Roman" w:hAnsi="Times New Roman" w:cs="Times New Roman"/>
+          <w:sz w:val="28"/>
+          <w:szCs w:val="28"/>
+          <w:lang w:val="ru-RU"/>
+        </w:rPr>
+        <w:t>- система отображает обновленный список сущностей с внесенными изменениями.</w:t>
+      </w:r>
+    </w:p>
+    <w:p>
+      <w:pPr>
+        <w:keepNext w:val="0"/>
+        <w:keepLines w:val="0"/>
+        <w:pageBreakBefore w:val="0"/>
+        <w:widowControl/>
+        <w:kinsoku/>
+        <w:wordWrap/>
+        <w:overflowPunct/>
+        <w:topLinePunct w:val="0"/>
+        <w:autoSpaceDE/>
+        <w:autoSpaceDN/>
+        <w:bidi w:val="0"/>
+        <w:adjustRightInd/>
+        <w:snapToGrid/>
+        <w:spacing w:line="360" w:lineRule="auto"/>
+        <w:ind w:firstLine="350" w:firstLineChars="125"/>
+        <w:jc w:val="both"/>
+        <w:textAlignment w:val="auto"/>
+        <w:rPr>
+          <w:rFonts w:hint="default" w:ascii="Times New Roman" w:hAnsi="Times New Roman" w:cs="Times New Roman"/>
+          <w:sz w:val="28"/>
+          <w:szCs w:val="28"/>
+          <w:lang w:val="ru-RU"/>
+        </w:rPr>
+      </w:pPr>
+      <w:r>
+        <w:rPr>
+          <w:rFonts w:hint="default" w:ascii="Times New Roman" w:hAnsi="Times New Roman" w:cs="Times New Roman"/>
+          <w:sz w:val="28"/>
+          <w:szCs w:val="28"/>
+          <w:lang w:val="ru-RU"/>
+        </w:rPr>
+        <w:t>Результат: Администратор успешно управляет данными системы, обеспечивая их актуальность и корректность.</w:t>
+      </w:r>
+    </w:p>
+    <w:p>
+      <w:pPr>
+        <w:keepNext w:val="0"/>
+        <w:keepLines w:val="0"/>
+        <w:pageBreakBefore w:val="0"/>
+        <w:widowControl/>
+        <w:kinsoku/>
+        <w:wordWrap/>
+        <w:overflowPunct/>
+        <w:topLinePunct w:val="0"/>
+        <w:autoSpaceDE/>
+        <w:autoSpaceDN/>
+        <w:bidi w:val="0"/>
+        <w:adjustRightInd/>
+        <w:snapToGrid/>
+        <w:spacing w:line="360" w:lineRule="auto"/>
+        <w:ind w:firstLine="350" w:firstLineChars="125"/>
+        <w:jc w:val="both"/>
+        <w:textAlignment w:val="auto"/>
+        <w:rPr>
+          <w:rFonts w:hint="default" w:ascii="Times New Roman" w:hAnsi="Times New Roman" w:cs="Times New Roman"/>
+          <w:sz w:val="28"/>
+          <w:szCs w:val="28"/>
+          <w:lang w:val="ru-RU"/>
+        </w:rPr>
+      </w:pPr>
     </w:p>
     <w:p>
       <w:pPr>
@@ -31763,21 +34025,21 @@
           <w:rFonts w:hint="default" w:ascii="Times New Roman" w:hAnsi="Times New Roman" w:cs="Times New Roman"/>
           <w:sz w:val="28"/>
           <w:szCs w:val="28"/>
-          <w:lang w:val="en-US"/>
-        </w:rPr>
-      </w:pPr>
-      <w:r>
-        <w:rPr>
-          <w:rFonts w:hint="default" w:ascii="Times New Roman" w:hAnsi="Times New Roman" w:cs="Times New Roman"/>
-          <w:sz w:val="28"/>
-          <w:szCs w:val="28"/>
-          <w:lang w:val="en-US"/>
+          <w:lang w:val="ru-RU"/>
+        </w:rPr>
+      </w:pPr>
+      <w:r>
+        <w:rPr>
+          <w:rFonts w:hint="default" w:ascii="Times New Roman" w:hAnsi="Times New Roman" w:cs="Times New Roman"/>
+          <w:sz w:val="28"/>
+          <w:szCs w:val="28"/>
+          <w:lang w:val="ru-RU"/>
         </w:rPr>
         <w:drawing>
           <wp:inline distT="0" distB="0" distL="114300" distR="114300">
-            <wp:extent cx="5938520" cy="4939030"/>
-            <wp:effectExtent l="0" t="0" r="5080" b="13970"/>
-            <wp:docPr id="3" name="Изображение 3" descr="database"/>
+            <wp:extent cx="5935345" cy="5185410"/>
+            <wp:effectExtent l="0" t="0" r="8255" b="11430"/>
+            <wp:docPr id="1" name="Изображение 1" descr="Untitled (4)"/>
             <wp:cNvGraphicFramePr>
               <a:graphicFrameLocks xmlns:a="http://schemas.openxmlformats.org/drawingml/2006/main" noChangeAspect="1"/>
             </wp:cNvGraphicFramePr>
@@ -31785,19 +34047,13 @@
               <a:graphicData uri="http://schemas.openxmlformats.org/drawingml/2006/picture">
                 <pic:pic xmlns:pic="http://schemas.openxmlformats.org/drawingml/2006/picture">
                   <pic:nvPicPr>
-                    <pic:cNvPr id="3" name="Изображение 3" descr="database"/>
+                    <pic:cNvPr id="1" name="Изображение 1" descr="Untitled (4)"/>
                     <pic:cNvPicPr>
                       <a:picLocks noChangeAspect="1"/>
                     </pic:cNvPicPr>
                   </pic:nvPicPr>
                   <pic:blipFill>
-                    <a:blip r:embed="rId14">
-                      <a:extLst>
-                        <a:ext uri="{96DAC541-7B7A-43D3-8B79-37D633B846F1}">
-                          <asvg:svgBlip xmlns:asvg="http://schemas.microsoft.com/office/drawing/2016/SVG/main" r:embed="rId15"/>
-                        </a:ext>
-                      </a:extLst>
-                    </a:blip>
+                    <a:blip r:embed="rId14"/>
                     <a:stretch>
                       <a:fillRect/>
                     </a:stretch>
@@ -31805,7 +34061,7 @@
                   <pic:spPr>
                     <a:xfrm>
                       <a:off x="0" y="0"/>
-                      <a:ext cx="5938520" cy="4939030"/>
+                      <a:ext cx="5935345" cy="5185410"/>
                     </a:xfrm>
                     <a:prstGeom prst="rect">
                       <a:avLst/>
@@ -32279,81 +34535,8 @@
           <w:lang w:val="ru-RU"/>
         </w:rPr>
       </w:pPr>
-    </w:p>
-    <w:p>
-      <w:pPr>
-        <w:pageBreakBefore w:val="0"/>
-        <w:widowControl/>
-        <w:kinsoku/>
-        <w:wordWrap/>
-        <w:overflowPunct/>
-        <w:topLinePunct w:val="0"/>
-        <w:autoSpaceDE/>
-        <w:autoSpaceDN/>
-        <w:bidi w:val="0"/>
-        <w:adjustRightInd/>
-        <w:snapToGrid/>
-        <w:spacing w:line="360" w:lineRule="auto"/>
-        <w:ind w:firstLine="350" w:firstLineChars="125"/>
-        <w:jc w:val="both"/>
-        <w:textAlignment w:val="auto"/>
-        <w:rPr>
-          <w:rFonts w:hint="default" w:ascii="Times New Roman" w:hAnsi="Times New Roman" w:cs="Times New Roman"/>
-          <w:sz w:val="28"/>
-          <w:szCs w:val="28"/>
-          <w:lang w:val="ru-RU"/>
-        </w:rPr>
-      </w:pPr>
-    </w:p>
-    <w:p>
-      <w:pPr>
-        <w:pageBreakBefore w:val="0"/>
-        <w:widowControl/>
-        <w:kinsoku/>
-        <w:wordWrap/>
-        <w:overflowPunct/>
-        <w:topLinePunct w:val="0"/>
-        <w:autoSpaceDE/>
-        <w:autoSpaceDN/>
-        <w:bidi w:val="0"/>
-        <w:adjustRightInd/>
-        <w:snapToGrid/>
-        <w:spacing w:line="360" w:lineRule="auto"/>
-        <w:ind w:firstLine="350" w:firstLineChars="125"/>
-        <w:jc w:val="both"/>
-        <w:textAlignment w:val="auto"/>
-        <w:rPr>
-          <w:rFonts w:hint="default" w:ascii="Times New Roman" w:hAnsi="Times New Roman" w:cs="Times New Roman"/>
-          <w:sz w:val="28"/>
-          <w:szCs w:val="28"/>
-          <w:lang w:val="ru-RU"/>
-        </w:rPr>
-      </w:pPr>
-    </w:p>
-    <w:p>
-      <w:pPr>
-        <w:pageBreakBefore w:val="0"/>
-        <w:widowControl/>
-        <w:kinsoku/>
-        <w:wordWrap/>
-        <w:overflowPunct/>
-        <w:topLinePunct w:val="0"/>
-        <w:autoSpaceDE/>
-        <w:autoSpaceDN/>
-        <w:bidi w:val="0"/>
-        <w:adjustRightInd/>
-        <w:snapToGrid/>
-        <w:spacing w:line="360" w:lineRule="auto"/>
-        <w:ind w:firstLine="350" w:firstLineChars="125"/>
-        <w:jc w:val="both"/>
-        <w:textAlignment w:val="auto"/>
-        <w:rPr>
-          <w:rFonts w:hint="default" w:ascii="Times New Roman" w:hAnsi="Times New Roman" w:cs="Times New Roman"/>
-          <w:sz w:val="28"/>
-          <w:szCs w:val="28"/>
-          <w:lang w:val="ru-RU"/>
-        </w:rPr>
-      </w:pPr>
+      <w:bookmarkStart w:id="156" w:name="_GoBack"/>
+      <w:bookmarkEnd w:id="156"/>
     </w:p>
     <w:p>
       <w:pPr>
@@ -32380,8 +34563,8 @@
           <w:lang w:val="ru-RU"/>
         </w:rPr>
       </w:pPr>
-      <w:bookmarkStart w:id="101" w:name="_Toc19392"/>
-      <w:bookmarkStart w:id="102" w:name="_Toc17307"/>
+      <w:bookmarkStart w:id="101" w:name="_Toc17307"/>
+      <w:bookmarkStart w:id="102" w:name="_Toc19392"/>
       <w:r>
         <w:rPr>
           <w:rFonts w:hint="default" w:ascii="Times New Roman" w:hAnsi="Times New Roman" w:cs="Times New Roman"/>
@@ -32526,7 +34709,7 @@
                     </pic:cNvPicPr>
                   </pic:nvPicPr>
                   <pic:blipFill>
-                    <a:blip r:embed="rId16"/>
+                    <a:blip r:embed="rId15"/>
                     <a:stretch>
                       <a:fillRect/>
                     </a:stretch>
@@ -32957,8 +35140,8 @@
           <w:lang w:val="ru-RU"/>
         </w:rPr>
       </w:pPr>
-      <w:bookmarkStart w:id="103" w:name="_Toc18578"/>
-      <w:bookmarkStart w:id="104" w:name="_Toc5011"/>
+      <w:bookmarkStart w:id="103" w:name="_Toc5011"/>
+      <w:bookmarkStart w:id="104" w:name="_Toc18578"/>
       <w:r>
         <w:rPr>
           <w:rFonts w:hint="default" w:ascii="Times New Roman" w:hAnsi="Times New Roman" w:cs="Times New Roman"/>
@@ -33232,8 +35415,8 @@
           <w:lang w:val="ru-RU"/>
         </w:rPr>
       </w:pPr>
-      <w:bookmarkStart w:id="105" w:name="_Toc919"/>
-      <w:bookmarkStart w:id="106" w:name="_Toc24244"/>
+      <w:bookmarkStart w:id="105" w:name="_Toc24244"/>
+      <w:bookmarkStart w:id="106" w:name="_Toc919"/>
       <w:r>
         <w:rPr>
           <w:rFonts w:hint="default" w:ascii="Times New Roman" w:hAnsi="Times New Roman" w:cs="Times New Roman"/>
@@ -33423,8 +35606,8 @@
           <w:lang w:val="ru-RU"/>
         </w:rPr>
       </w:pPr>
-      <w:bookmarkStart w:id="107" w:name="_Toc2347"/>
-      <w:bookmarkStart w:id="108" w:name="_Toc14402"/>
+      <w:bookmarkStart w:id="107" w:name="_Toc14402"/>
+      <w:bookmarkStart w:id="108" w:name="_Toc2347"/>
       <w:r>
         <w:rPr>
           <w:rFonts w:hint="default" w:ascii="Times New Roman" w:hAnsi="Times New Roman" w:cs="Times New Roman"/>
@@ -34393,10 +36576,10 @@
           <w:szCs w:val="28"/>
         </w:rPr>
       </w:pPr>
-      <w:bookmarkStart w:id="111" w:name="_Toc1943"/>
-      <w:bookmarkStart w:id="112" w:name="_Toc147217007"/>
-      <w:bookmarkStart w:id="113" w:name="_Toc147217579"/>
-      <w:bookmarkStart w:id="114" w:name="_Toc18284"/>
+      <w:bookmarkStart w:id="111" w:name="_Toc147217579"/>
+      <w:bookmarkStart w:id="112" w:name="_Toc18284"/>
+      <w:bookmarkStart w:id="113" w:name="_Toc1943"/>
+      <w:bookmarkStart w:id="114" w:name="_Toc147217007"/>
       <w:r>
         <w:rPr>
           <w:rFonts w:hint="default" w:ascii="Times New Roman" w:hAnsi="Times New Roman" w:cs="Times New Roman"/>
@@ -34708,10 +36891,10 @@
           <w:szCs w:val="28"/>
         </w:rPr>
       </w:pPr>
-      <w:bookmarkStart w:id="116" w:name="_Toc11516"/>
+      <w:bookmarkStart w:id="116" w:name="_Toc28812"/>
       <w:bookmarkStart w:id="117" w:name="_Toc147217008"/>
-      <w:bookmarkStart w:id="118" w:name="_Toc28812"/>
-      <w:bookmarkStart w:id="119" w:name="_Toc147217580"/>
+      <w:bookmarkStart w:id="118" w:name="_Toc147217580"/>
+      <w:bookmarkStart w:id="119" w:name="_Toc11516"/>
       <w:r>
         <w:rPr>
           <w:rFonts w:hint="default" w:ascii="Times New Roman" w:hAnsi="Times New Roman" w:cs="Times New Roman"/>
@@ -34792,8 +36975,8 @@
       </w:pPr>
       <w:bookmarkStart w:id="124" w:name="_Toc1201"/>
       <w:bookmarkStart w:id="125" w:name="_Toc147217011"/>
-      <w:bookmarkStart w:id="126" w:name="_Toc147217583"/>
-      <w:bookmarkStart w:id="127" w:name="_Toc11408"/>
+      <w:bookmarkStart w:id="126" w:name="_Toc11408"/>
+      <w:bookmarkStart w:id="127" w:name="_Toc147217583"/>
       <w:r>
         <w:rPr>
           <w:rFonts w:hint="default" w:ascii="Times New Roman" w:hAnsi="Times New Roman" w:cs="Times New Roman"/>
@@ -34886,7 +37069,7 @@
         <w:pStyle w:val="26"/>
         <w:numPr>
           <w:ilvl w:val="0"/>
-          <w:numId w:val="10"/>
+          <w:numId w:val="8"/>
         </w:numPr>
         <w:spacing w:line="360" w:lineRule="auto"/>
         <w:ind w:left="0" w:firstLine="709"/>
@@ -34909,7 +37092,7 @@
         <w:pStyle w:val="26"/>
         <w:numPr>
           <w:ilvl w:val="0"/>
-          <w:numId w:val="10"/>
+          <w:numId w:val="8"/>
         </w:numPr>
         <w:spacing w:line="360" w:lineRule="auto"/>
         <w:ind w:left="0" w:firstLine="709"/>
@@ -35072,8 +37255,8 @@
       </w:pPr>
       <w:bookmarkStart w:id="132" w:name="_Toc147217013"/>
       <w:bookmarkStart w:id="133" w:name="_Toc15641"/>
-      <w:bookmarkStart w:id="134" w:name="_Toc18353"/>
-      <w:bookmarkStart w:id="135" w:name="_Toc147217585"/>
+      <w:bookmarkStart w:id="134" w:name="_Toc147217585"/>
+      <w:bookmarkStart w:id="135" w:name="_Toc18353"/>
       <w:r>
         <w:t>Приложение А</w:t>
       </w:r>
@@ -35087,10 +37270,10 @@
         <w:pStyle w:val="2"/>
         <w:jc w:val="center"/>
       </w:pPr>
-      <w:bookmarkStart w:id="136" w:name="_Toc147217586"/>
-      <w:bookmarkStart w:id="137" w:name="_Toc29131"/>
-      <w:bookmarkStart w:id="138" w:name="_Toc147217014"/>
-      <w:bookmarkStart w:id="139" w:name="_Toc15151"/>
+      <w:bookmarkStart w:id="136" w:name="_Toc29131"/>
+      <w:bookmarkStart w:id="137" w:name="_Toc147217014"/>
+      <w:bookmarkStart w:id="138" w:name="_Toc15151"/>
+      <w:bookmarkStart w:id="139" w:name="_Toc147217586"/>
       <w:r>
         <w:t>Справка о результатах проверки выпускной квалификационной работы на наличие заимствований</w:t>
       </w:r>
@@ -35226,10 +37409,10 @@
         <w:pStyle w:val="2"/>
         <w:jc w:val="center"/>
       </w:pPr>
-      <w:bookmarkStart w:id="140" w:name="_Toc25753"/>
+      <w:bookmarkStart w:id="140" w:name="_Toc147217587"/>
       <w:bookmarkStart w:id="141" w:name="_Toc3911"/>
-      <w:bookmarkStart w:id="142" w:name="_Toc147217587"/>
-      <w:bookmarkStart w:id="143" w:name="_Toc147217015"/>
+      <w:bookmarkStart w:id="142" w:name="_Toc147217015"/>
+      <w:bookmarkStart w:id="143" w:name="_Toc25753"/>
       <w:r>
         <w:t>Приложение Б</w:t>
       </w:r>
@@ -35243,10 +37426,10 @@
         <w:pStyle w:val="2"/>
         <w:jc w:val="center"/>
       </w:pPr>
-      <w:bookmarkStart w:id="144" w:name="_Toc20282"/>
-      <w:bookmarkStart w:id="145" w:name="_Toc147217016"/>
-      <w:bookmarkStart w:id="146" w:name="_Toc147217588"/>
-      <w:bookmarkStart w:id="147" w:name="_Toc10989"/>
+      <w:bookmarkStart w:id="144" w:name="_Toc147217016"/>
+      <w:bookmarkStart w:id="145" w:name="_Toc10989"/>
+      <w:bookmarkStart w:id="146" w:name="_Toc20282"/>
+      <w:bookmarkStart w:id="147" w:name="_Toc147217588"/>
       <w:r>
         <w:t>Техническое задание</w:t>
       </w:r>
@@ -35399,10 +37582,10 @@
         <w:pStyle w:val="2"/>
         <w:jc w:val="center"/>
       </w:pPr>
-      <w:bookmarkStart w:id="152" w:name="_Toc147217590"/>
-      <w:bookmarkStart w:id="153" w:name="_Toc147217018"/>
-      <w:bookmarkStart w:id="154" w:name="_Toc21749"/>
-      <w:bookmarkStart w:id="155" w:name="_Toc152"/>
+      <w:bookmarkStart w:id="152" w:name="_Toc21749"/>
+      <w:bookmarkStart w:id="153" w:name="_Toc147217590"/>
+      <w:bookmarkStart w:id="154" w:name="_Toc152"/>
+      <w:bookmarkStart w:id="155" w:name="_Toc147217018"/>
       <w:r>
         <w:t>Руководство системного программиста</w:t>
       </w:r>
@@ -35729,18 +37912,6 @@
     </w:lvl>
   </w:abstractNum>
   <w:abstractNum w:abstractNumId="3">
-    <w:nsid w:val="EC19722B"/>
-    <w:multiLevelType w:val="singleLevel"/>
-    <w:tmpl w:val="EC19722B"/>
-    <w:lvl w:ilvl="0" w:tentative="0">
-      <w:start w:val="1"/>
-      <w:numFmt w:val="decimal"/>
-      <w:suff w:val="space"/>
-      <w:lvlText w:val="%1)"/>
-      <w:lvlJc w:val="left"/>
-    </w:lvl>
-  </w:abstractNum>
-  <w:abstractNum w:abstractNumId="4">
     <w:nsid w:val="EF619B21"/>
     <w:multiLevelType w:val="singleLevel"/>
     <w:tmpl w:val="EF619B21"/>
@@ -35755,7 +37926,7 @@
       </w:pPr>
     </w:lvl>
   </w:abstractNum>
-  <w:abstractNum w:abstractNumId="5">
+  <w:abstractNum w:abstractNumId="4">
     <w:nsid w:val="04932F4F"/>
     <w:multiLevelType w:val="multilevel"/>
     <w:tmpl w:val="04932F4F"/>
@@ -35844,7 +38015,7 @@
       </w:pPr>
     </w:lvl>
   </w:abstractNum>
-  <w:abstractNum w:abstractNumId="6">
+  <w:abstractNum w:abstractNumId="5">
     <w:nsid w:val="2311BD3C"/>
     <w:multiLevelType w:val="singleLevel"/>
     <w:tmpl w:val="2311BD3C"/>
@@ -35859,7 +38030,7 @@
       </w:pPr>
     </w:lvl>
   </w:abstractNum>
-  <w:abstractNum w:abstractNumId="7">
+  <w:abstractNum w:abstractNumId="6">
     <w:nsid w:val="33CBC727"/>
     <w:multiLevelType w:val="singleLevel"/>
     <w:tmpl w:val="33CBC727"/>
@@ -35871,19 +38042,7 @@
       <w:lvlJc w:val="left"/>
     </w:lvl>
   </w:abstractNum>
-  <w:abstractNum w:abstractNumId="8">
-    <w:nsid w:val="68653BB0"/>
-    <w:multiLevelType w:val="singleLevel"/>
-    <w:tmpl w:val="68653BB0"/>
-    <w:lvl w:ilvl="0" w:tentative="0">
-      <w:start w:val="1"/>
-      <w:numFmt w:val="decimal"/>
-      <w:suff w:val="space"/>
-      <w:lvlText w:val="%1)"/>
-      <w:lvlJc w:val="left"/>
-    </w:lvl>
-  </w:abstractNum>
-  <w:abstractNum w:abstractNumId="9">
+  <w:abstractNum w:abstractNumId="7">
     <w:nsid w:val="6ABC00A9"/>
     <w:multiLevelType w:val="singleLevel"/>
     <w:tmpl w:val="6ABC00A9"/>
@@ -35896,13 +38055,13 @@
     </w:lvl>
   </w:abstractNum>
   <w:num w:numId="1">
-    <w:abstractNumId w:val="4"/>
+    <w:abstractNumId w:val="3"/>
   </w:num>
   <w:num w:numId="2">
     <w:abstractNumId w:val="1"/>
   </w:num>
   <w:num w:numId="3">
-    <w:abstractNumId w:val="6"/>
+    <w:abstractNumId w:val="5"/>
   </w:num>
   <w:num w:numId="4">
     <w:abstractNumId w:val="0"/>
@@ -35911,19 +38070,13 @@
     <w:abstractNumId w:val="2"/>
   </w:num>
   <w:num w:numId="6">
-    <w:abstractNumId w:val="9"/>
+    <w:abstractNumId w:val="7"/>
   </w:num>
   <w:num w:numId="7">
-    <w:abstractNumId w:val="7"/>
+    <w:abstractNumId w:val="6"/>
   </w:num>
   <w:num w:numId="8">
-    <w:abstractNumId w:val="3"/>
-  </w:num>
-  <w:num w:numId="9">
-    <w:abstractNumId w:val="8"/>
-  </w:num>
-  <w:num w:numId="10">
-    <w:abstractNumId w:val="5"/>
+    <w:abstractNumId w:val="4"/>
   </w:num>
 </w:numbering>
 </file>

</xml_diff>

<commit_message>
Refactor rate limiting and enhance login/password change security mechanisms
</commit_message>
<xml_diff>
--- a/docs/PZ.docx
+++ b/docs/PZ.docx
@@ -285,11 +285,11 @@
               </w:rPr>
             </w:pPr>
             <w:bookmarkStart w:id="0" w:name="_Toc516267201"/>
-            <w:bookmarkStart w:id="1" w:name="_Toc512211677"/>
-            <w:bookmarkStart w:id="2" w:name="_Toc516267247"/>
-            <w:bookmarkStart w:id="3" w:name="_Toc512555134"/>
-            <w:bookmarkStart w:id="4" w:name="_Toc512551645"/>
-            <w:bookmarkStart w:id="5" w:name="_Toc512551585"/>
+            <w:bookmarkStart w:id="1" w:name="_Toc512551645"/>
+            <w:bookmarkStart w:id="2" w:name="_Toc512551585"/>
+            <w:bookmarkStart w:id="3" w:name="_Toc512211677"/>
+            <w:bookmarkStart w:id="4" w:name="_Toc516267247"/>
+            <w:bookmarkStart w:id="5" w:name="_Toc512555134"/>
             <w:r>
               <w:rPr>
                 <w:rFonts w:eastAsia="Arial Unicode MS"/>
@@ -340,12 +340,12 @@
                 <w:szCs w:val="22"/>
               </w:rPr>
             </w:pPr>
-            <w:bookmarkStart w:id="6" w:name="_Toc512211678"/>
-            <w:bookmarkStart w:id="7" w:name="_Toc512551586"/>
-            <w:bookmarkStart w:id="8" w:name="_Toc512551646"/>
-            <w:bookmarkStart w:id="9" w:name="_Toc512555135"/>
-            <w:bookmarkStart w:id="10" w:name="_Toc516267202"/>
-            <w:bookmarkStart w:id="11" w:name="_Toc516267248"/>
+            <w:bookmarkStart w:id="6" w:name="_Toc512555135"/>
+            <w:bookmarkStart w:id="7" w:name="_Toc516267202"/>
+            <w:bookmarkStart w:id="8" w:name="_Toc516267248"/>
+            <w:bookmarkStart w:id="9" w:name="_Toc512211678"/>
+            <w:bookmarkStart w:id="10" w:name="_Toc512551586"/>
+            <w:bookmarkStart w:id="11" w:name="_Toc512551646"/>
             <w:r>
               <w:rPr>
                 <w:rFonts w:eastAsia="Arial Unicode MS"/>
@@ -438,10 +438,10 @@
             </w:pPr>
             <w:bookmarkStart w:id="12" w:name="_Toc512555136"/>
             <w:bookmarkStart w:id="13" w:name="_Toc516267249"/>
-            <w:bookmarkStart w:id="14" w:name="_Toc512551647"/>
-            <w:bookmarkStart w:id="15" w:name="_Toc512551587"/>
-            <w:bookmarkStart w:id="16" w:name="_Toc516267203"/>
-            <w:bookmarkStart w:id="17" w:name="_Toc512211679"/>
+            <w:bookmarkStart w:id="14" w:name="_Toc512551587"/>
+            <w:bookmarkStart w:id="15" w:name="_Toc512211679"/>
+            <w:bookmarkStart w:id="16" w:name="_Toc512551647"/>
+            <w:bookmarkStart w:id="17" w:name="_Toc516267203"/>
             <w:r>
               <w:rPr>
                 <w:rFonts w:eastAsia="Arial Unicode MS"/>
@@ -3322,12 +3322,12 @@
           <w:lang w:val="ru-RU"/>
         </w:rPr>
       </w:pPr>
-      <w:bookmarkStart w:id="19" w:name="_Toc512551648"/>
-      <w:bookmarkStart w:id="20" w:name="_Toc516267204"/>
-      <w:bookmarkStart w:id="21" w:name="_Toc512551588"/>
-      <w:bookmarkStart w:id="22" w:name="_Toc512211680"/>
-      <w:bookmarkStart w:id="23" w:name="_Toc512555137"/>
-      <w:bookmarkStart w:id="24" w:name="_Toc516267250"/>
+      <w:bookmarkStart w:id="19" w:name="_Toc516267250"/>
+      <w:bookmarkStart w:id="20" w:name="_Toc512211680"/>
+      <w:bookmarkStart w:id="21" w:name="_Toc512551648"/>
+      <w:bookmarkStart w:id="22" w:name="_Toc516267204"/>
+      <w:bookmarkStart w:id="23" w:name="_Toc512551588"/>
+      <w:bookmarkStart w:id="24" w:name="_Toc512555137"/>
     </w:p>
     <w:p>
       <w:pPr>
@@ -4544,6 +4544,14 @@
         </w:tc>
       </w:tr>
       <w:tr>
+        <w:tblPrEx>
+          <w:tblCellMar>
+            <w:top w:w="0" w:type="dxa"/>
+            <w:left w:w="0" w:type="dxa"/>
+            <w:bottom w:w="0" w:type="dxa"/>
+            <w:right w:w="0" w:type="dxa"/>
+          </w:tblCellMar>
+        </w:tblPrEx>
         <w:tc>
           <w:tcPr>
             <w:tcW w:w="9570" w:type="dxa"/>
@@ -5213,6 +5221,14 @@
         </w:tc>
       </w:tr>
       <w:tr>
+        <w:tblPrEx>
+          <w:tblCellMar>
+            <w:top w:w="0" w:type="dxa"/>
+            <w:left w:w="0" w:type="dxa"/>
+            <w:bottom w:w="0" w:type="dxa"/>
+            <w:right w:w="0" w:type="dxa"/>
+          </w:tblCellMar>
+        </w:tblPrEx>
         <w:tc>
           <w:tcPr>
             <w:tcW w:w="9570" w:type="dxa"/>
@@ -5346,14 +5362,6 @@
         <w:gridCol w:w="9570"/>
       </w:tblGrid>
       <w:tr>
-        <w:tblPrEx>
-          <w:tblCellMar>
-            <w:top w:w="0" w:type="dxa"/>
-            <w:left w:w="0" w:type="dxa"/>
-            <w:bottom w:w="0" w:type="dxa"/>
-            <w:right w:w="0" w:type="dxa"/>
-          </w:tblCellMar>
-        </w:tblPrEx>
         <w:tc>
           <w:tcPr>
             <w:tcW w:w="9570" w:type="dxa"/>
@@ -5373,14 +5381,6 @@
         </w:tc>
       </w:tr>
       <w:tr>
-        <w:tblPrEx>
-          <w:tblCellMar>
-            <w:top w:w="0" w:type="dxa"/>
-            <w:left w:w="0" w:type="dxa"/>
-            <w:bottom w:w="0" w:type="dxa"/>
-            <w:right w:w="0" w:type="dxa"/>
-          </w:tblCellMar>
-        </w:tblPrEx>
         <w:tc>
           <w:tcPr>
             <w:tcW w:w="9570" w:type="dxa"/>
@@ -5400,14 +5400,6 @@
         </w:tc>
       </w:tr>
       <w:tr>
-        <w:tblPrEx>
-          <w:tblCellMar>
-            <w:top w:w="0" w:type="dxa"/>
-            <w:left w:w="0" w:type="dxa"/>
-            <w:bottom w:w="0" w:type="dxa"/>
-            <w:right w:w="0" w:type="dxa"/>
-          </w:tblCellMar>
-        </w:tblPrEx>
         <w:tc>
           <w:tcPr>
             <w:tcW w:w="9570" w:type="dxa"/>
@@ -7894,14 +7886,6 @@
               <w:gridCol w:w="4545"/>
             </w:tblGrid>
             <w:tr>
-              <w:tblPrEx>
-                <w:tblCellMar>
-                  <w:top w:w="0" w:type="dxa"/>
-                  <w:left w:w="108" w:type="dxa"/>
-                  <w:bottom w:w="0" w:type="dxa"/>
-                  <w:right w:w="108" w:type="dxa"/>
-                </w:tblCellMar>
-              </w:tblPrEx>
               <w:trPr>
                 <w:trHeight w:val="852" w:hRule="atLeast"/>
               </w:trPr>
@@ -12500,8 +12484,8 @@
           <w:szCs w:val="28"/>
         </w:rPr>
       </w:pPr>
-      <w:bookmarkStart w:id="27" w:name="_Toc27426"/>
-      <w:bookmarkStart w:id="28" w:name="_Toc26562"/>
+      <w:bookmarkStart w:id="27" w:name="_Toc26562"/>
+      <w:bookmarkStart w:id="28" w:name="_Toc27426"/>
       <w:r>
         <w:rPr>
           <w:rFonts w:hint="default" w:ascii="Times New Roman" w:hAnsi="Times New Roman" w:cs="Times New Roman"/>
@@ -13260,8 +13244,8 @@
         </w:rPr>
         <w:t>Разработанный веб-сервис может быть полезен как частным пользователям, так и организациям, заинтересованным в выборе надежного интернет-провайдера с оптимальным соотношением цены и качества услуг.</w:t>
       </w:r>
-      <w:bookmarkStart w:id="29" w:name="_Toc147217574"/>
-      <w:bookmarkStart w:id="30" w:name="_Toc147217002"/>
+      <w:bookmarkStart w:id="29" w:name="_Toc147217002"/>
+      <w:bookmarkStart w:id="30" w:name="_Toc147217574"/>
     </w:p>
     <w:p>
       <w:pPr>
@@ -13408,8 +13392,8 @@
           <w:lang w:val="ru-RU"/>
         </w:rPr>
       </w:pPr>
-      <w:bookmarkStart w:id="31" w:name="_Toc17799"/>
-      <w:bookmarkStart w:id="32" w:name="_Toc5318"/>
+      <w:bookmarkStart w:id="31" w:name="_Toc5318"/>
+      <w:bookmarkStart w:id="32" w:name="_Toc17799"/>
       <w:r>
         <w:rPr>
           <w:rFonts w:hint="default" w:ascii="Times New Roman" w:hAnsi="Times New Roman" w:cs="Times New Roman"/>
@@ -13732,10 +13716,10 @@
           <w:lang w:val="ru-RU"/>
         </w:rPr>
       </w:pPr>
-      <w:bookmarkStart w:id="35" w:name="_Toc147217575"/>
-      <w:bookmarkStart w:id="36" w:name="_Toc147217003"/>
-      <w:bookmarkStart w:id="37" w:name="_Toc24010"/>
-      <w:bookmarkStart w:id="38" w:name="_Toc31980"/>
+      <w:bookmarkStart w:id="35" w:name="_Toc147217003"/>
+      <w:bookmarkStart w:id="36" w:name="_Toc147217575"/>
+      <w:bookmarkStart w:id="37" w:name="_Toc31980"/>
+      <w:bookmarkStart w:id="38" w:name="_Toc24010"/>
       <w:r>
         <w:rPr>
           <w:rFonts w:hint="default" w:ascii="Times New Roman" w:hAnsi="Times New Roman" w:cs="Times New Roman"/>
@@ -16491,8 +16475,8 @@
           <w:szCs w:val="28"/>
         </w:rPr>
       </w:pPr>
-      <w:bookmarkStart w:id="45" w:name="_Toc5584"/>
-      <w:bookmarkStart w:id="46" w:name="_Toc20657"/>
+      <w:bookmarkStart w:id="45" w:name="_Toc20657"/>
+      <w:bookmarkStart w:id="46" w:name="_Toc5584"/>
       <w:r>
         <w:rPr>
           <w:rFonts w:hint="default" w:ascii="Times New Roman" w:hAnsi="Times New Roman" w:cs="Times New Roman"/>
@@ -19237,93 +19221,18 @@
           <w:rFonts w:hint="default" w:ascii="Times New Roman" w:hAnsi="Times New Roman" w:cs="Times New Roman"/>
           <w:sz w:val="28"/>
           <w:szCs w:val="28"/>
-          <w:lang w:val="ru-RU"/>
-        </w:rPr>
-      </w:pPr>
-      <w:r>
-        <w:rPr>
-          <w:rFonts w:hint="default" w:ascii="Times New Roman" w:hAnsi="Times New Roman" w:cs="Times New Roman"/>
-          <w:sz w:val="28"/>
-          <w:szCs w:val="28"/>
-          <w:lang w:val="ru-RU"/>
-        </w:rPr>
-        <w:t>1.5.2.4 Проводной.ру</w:t>
-      </w:r>
-    </w:p>
-    <w:p>
-      <w:pPr>
-        <w:pageBreakBefore w:val="0"/>
-        <w:widowControl/>
-        <w:kinsoku/>
-        <w:wordWrap/>
-        <w:overflowPunct/>
-        <w:topLinePunct w:val="0"/>
-        <w:autoSpaceDE/>
-        <w:autoSpaceDN/>
-        <w:bidi w:val="0"/>
-        <w:adjustRightInd/>
-        <w:snapToGrid/>
-        <w:spacing w:line="360" w:lineRule="auto"/>
-        <w:ind w:firstLine="350" w:firstLineChars="125"/>
-        <w:jc w:val="both"/>
-        <w:textAlignment w:val="auto"/>
-        <w:rPr>
-          <w:rFonts w:hint="default" w:ascii="Times New Roman" w:hAnsi="Times New Roman" w:cs="Times New Roman"/>
-          <w:sz w:val="28"/>
-          <w:szCs w:val="28"/>
-          <w:lang w:val="ru-RU"/>
-        </w:rPr>
-      </w:pPr>
-    </w:p>
-    <w:p>
-      <w:pPr>
-        <w:pageBreakBefore w:val="0"/>
-        <w:widowControl/>
-        <w:kinsoku/>
-        <w:wordWrap/>
-        <w:overflowPunct/>
-        <w:topLinePunct w:val="0"/>
-        <w:autoSpaceDE/>
-        <w:autoSpaceDN/>
-        <w:bidi w:val="0"/>
-        <w:adjustRightInd/>
-        <w:snapToGrid/>
-        <w:spacing w:line="360" w:lineRule="auto"/>
-        <w:ind w:firstLine="350" w:firstLineChars="125"/>
-        <w:jc w:val="both"/>
-        <w:textAlignment w:val="auto"/>
-        <w:rPr>
-          <w:rFonts w:hint="default" w:ascii="Times New Roman" w:hAnsi="Times New Roman" w:cs="Times New Roman"/>
-          <w:sz w:val="28"/>
-          <w:szCs w:val="28"/>
-          <w:lang w:val="ru-RU"/>
-        </w:rPr>
-      </w:pPr>
-    </w:p>
-    <w:p>
-      <w:pPr>
-        <w:pageBreakBefore w:val="0"/>
-        <w:widowControl/>
-        <w:kinsoku/>
-        <w:wordWrap/>
-        <w:overflowPunct/>
-        <w:topLinePunct w:val="0"/>
-        <w:autoSpaceDE/>
-        <w:autoSpaceDN/>
-        <w:bidi w:val="0"/>
-        <w:adjustRightInd/>
-        <w:snapToGrid/>
-        <w:spacing w:line="360" w:lineRule="auto"/>
-        <w:ind w:firstLine="350" w:firstLineChars="125"/>
-        <w:jc w:val="both"/>
-        <w:textAlignment w:val="auto"/>
-        <w:rPr>
-          <w:rFonts w:hint="default" w:ascii="Times New Roman" w:hAnsi="Times New Roman" w:cs="Times New Roman"/>
-          <w:sz w:val="28"/>
-          <w:szCs w:val="28"/>
-          <w:lang w:val="ru-RU"/>
-        </w:rPr>
-      </w:pPr>
+          <w:lang w:val="en-US"/>
+        </w:rPr>
+      </w:pPr>
+      <w:r>
+        <w:rPr>
+          <w:rFonts w:hint="default" w:ascii="Times New Roman" w:hAnsi="Times New Roman" w:cs="Times New Roman"/>
+          <w:sz w:val="28"/>
+          <w:szCs w:val="28"/>
+          <w:lang w:val="ru-RU"/>
+        </w:rPr>
+        <w:t xml:space="preserve">1.5.2.4 </w:t>
+      </w:r>
       <w:r>
         <w:rPr>
           <w:rFonts w:hint="default" w:cs="Times New Roman"/>
@@ -19331,6 +19240,92 @@
           <w:szCs w:val="28"/>
           <w:lang w:val="en-US"/>
         </w:rPr>
+        <w:t>provodnoi.ru</w:t>
+      </w:r>
+      <w:bookmarkStart w:id="144" w:name="_GoBack"/>
+      <w:bookmarkEnd w:id="144"/>
+    </w:p>
+    <w:p>
+      <w:pPr>
+        <w:pageBreakBefore w:val="0"/>
+        <w:widowControl/>
+        <w:kinsoku/>
+        <w:wordWrap/>
+        <w:overflowPunct/>
+        <w:topLinePunct w:val="0"/>
+        <w:autoSpaceDE/>
+        <w:autoSpaceDN/>
+        <w:bidi w:val="0"/>
+        <w:adjustRightInd/>
+        <w:snapToGrid/>
+        <w:spacing w:line="360" w:lineRule="auto"/>
+        <w:ind w:firstLine="350" w:firstLineChars="125"/>
+        <w:jc w:val="both"/>
+        <w:textAlignment w:val="auto"/>
+        <w:rPr>
+          <w:rFonts w:hint="default" w:ascii="Times New Roman" w:hAnsi="Times New Roman" w:cs="Times New Roman"/>
+          <w:sz w:val="28"/>
+          <w:szCs w:val="28"/>
+          <w:lang w:val="ru-RU"/>
+        </w:rPr>
+      </w:pPr>
+    </w:p>
+    <w:p>
+      <w:pPr>
+        <w:pageBreakBefore w:val="0"/>
+        <w:widowControl/>
+        <w:kinsoku/>
+        <w:wordWrap/>
+        <w:overflowPunct/>
+        <w:topLinePunct w:val="0"/>
+        <w:autoSpaceDE/>
+        <w:autoSpaceDN/>
+        <w:bidi w:val="0"/>
+        <w:adjustRightInd/>
+        <w:snapToGrid/>
+        <w:spacing w:line="360" w:lineRule="auto"/>
+        <w:ind w:firstLine="350" w:firstLineChars="125"/>
+        <w:jc w:val="both"/>
+        <w:textAlignment w:val="auto"/>
+        <w:rPr>
+          <w:rFonts w:hint="default" w:ascii="Times New Roman" w:hAnsi="Times New Roman" w:cs="Times New Roman"/>
+          <w:sz w:val="28"/>
+          <w:szCs w:val="28"/>
+          <w:lang w:val="ru-RU"/>
+        </w:rPr>
+      </w:pPr>
+    </w:p>
+    <w:p>
+      <w:pPr>
+        <w:pageBreakBefore w:val="0"/>
+        <w:widowControl/>
+        <w:kinsoku/>
+        <w:wordWrap/>
+        <w:overflowPunct/>
+        <w:topLinePunct w:val="0"/>
+        <w:autoSpaceDE/>
+        <w:autoSpaceDN/>
+        <w:bidi w:val="0"/>
+        <w:adjustRightInd/>
+        <w:snapToGrid/>
+        <w:spacing w:line="360" w:lineRule="auto"/>
+        <w:ind w:firstLine="350" w:firstLineChars="125"/>
+        <w:jc w:val="both"/>
+        <w:textAlignment w:val="auto"/>
+        <w:rPr>
+          <w:rFonts w:hint="default" w:ascii="Times New Roman" w:hAnsi="Times New Roman" w:cs="Times New Roman"/>
+          <w:sz w:val="28"/>
+          <w:szCs w:val="28"/>
+          <w:lang w:val="ru-RU"/>
+        </w:rPr>
+      </w:pPr>
+      <w:r>
+        <w:rPr>
+          <w:rFonts w:hint="default" w:cs="Times New Roman"/>
+          <w:sz w:val="28"/>
+          <w:szCs w:val="28"/>
+          <w:lang w:val="en-US"/>
+        </w:rPr>
         <w:t xml:space="preserve">- </w:t>
       </w:r>
       <w:r>
@@ -19914,8 +19909,8 @@
           <w:lang w:val="ru-RU"/>
         </w:rPr>
       </w:pPr>
-      <w:bookmarkStart w:id="47" w:name="_Toc12971"/>
-      <w:bookmarkStart w:id="48" w:name="_Toc212"/>
+      <w:bookmarkStart w:id="47" w:name="_Toc212"/>
+      <w:bookmarkStart w:id="48" w:name="_Toc12971"/>
     </w:p>
     <w:p>
       <w:pPr>
@@ -21568,17 +21563,17 @@
                 <w:rFonts w:hint="default" w:ascii="Times New Roman" w:hAnsi="Times New Roman" w:cs="Times New Roman"/>
                 <w:sz w:val="28"/>
                 <w:szCs w:val="28"/>
-                <w:lang w:val="ru-RU"/>
+                <w:lang w:val="en-US"/>
               </w:rPr>
             </w:pPr>
             <w:r>
               <w:rPr>
-                <w:rFonts w:hint="default" w:ascii="Times New Roman" w:hAnsi="Times New Roman" w:cs="Times New Roman"/>
+                <w:rFonts w:hint="default" w:cs="Times New Roman"/>
                 <w:sz w:val="28"/>
                 <w:szCs w:val="28"/>
-                <w:lang w:val="ru-RU"/>
-              </w:rPr>
-              <w:t>Проводной.ру</w:t>
+                <w:lang w:val="en-US"/>
+              </w:rPr>
+              <w:t>Provodnoi.ru</w:t>
             </w:r>
           </w:p>
         </w:tc>
@@ -22383,10 +22378,8 @@
           <w:lang w:val="ru-RU"/>
         </w:rPr>
       </w:pPr>
-      <w:bookmarkStart w:id="49" w:name="_Toc4327"/>
-      <w:bookmarkStart w:id="50" w:name="_Toc8201"/>
-      <w:bookmarkStart w:id="144" w:name="_GoBack"/>
-      <w:bookmarkEnd w:id="144"/>
+      <w:bookmarkStart w:id="49" w:name="_Toc8201"/>
+      <w:bookmarkStart w:id="50" w:name="_Toc4327"/>
       <w:r>
         <w:rPr>
           <w:rFonts w:hint="default" w:ascii="Times New Roman" w:hAnsi="Times New Roman" w:cs="Times New Roman"/>
@@ -22456,8 +22449,8 @@
           <w:lang w:val="ru-RU"/>
         </w:rPr>
       </w:pPr>
-      <w:bookmarkStart w:id="51" w:name="_Toc16797"/>
-      <w:bookmarkStart w:id="52" w:name="_Toc1263"/>
+      <w:bookmarkStart w:id="51" w:name="_Toc1263"/>
+      <w:bookmarkStart w:id="52" w:name="_Toc16797"/>
       <w:r>
         <w:rPr>
           <w:rFonts w:hint="default" w:ascii="Times New Roman" w:hAnsi="Times New Roman" w:cs="Times New Roman"/>
@@ -23733,8 +23726,8 @@
           <w:lang w:val="ru-RU"/>
         </w:rPr>
       </w:pPr>
-      <w:bookmarkStart w:id="55" w:name="_Toc14304"/>
-      <w:bookmarkStart w:id="56" w:name="_Toc28791"/>
+      <w:bookmarkStart w:id="55" w:name="_Toc28791"/>
+      <w:bookmarkStart w:id="56" w:name="_Toc14304"/>
       <w:r>
         <w:rPr>
           <w:rFonts w:hint="default" w:ascii="Times New Roman" w:hAnsi="Times New Roman" w:cs="Times New Roman"/>
@@ -27302,9 +27295,9 @@
         <w:t>Разработанные алгоритмы в совокупности обеспечивают стабильную и эффективную работу всех компонентов веб-сервиса, гарантируя пользователям удобный и безопасный опыт использования при выборе тарифов интернет-провайдеров.</w:t>
       </w:r>
       <w:bookmarkStart w:id="59" w:name="_Toc19362"/>
-      <w:bookmarkStart w:id="60" w:name="_Toc147217576"/>
+      <w:bookmarkStart w:id="60" w:name="_Toc147217004"/>
       <w:bookmarkStart w:id="61" w:name="_Toc15498"/>
-      <w:bookmarkStart w:id="62" w:name="_Toc147217004"/>
+      <w:bookmarkStart w:id="62" w:name="_Toc147217576"/>
     </w:p>
     <w:p>
       <w:pPr>
@@ -27802,10 +27795,10 @@
           <w:szCs w:val="28"/>
         </w:rPr>
       </w:pPr>
-      <w:bookmarkStart w:id="67" w:name="_Toc147217578"/>
-      <w:bookmarkStart w:id="68" w:name="_Toc19322"/>
-      <w:bookmarkStart w:id="69" w:name="_Toc147217006"/>
-      <w:bookmarkStart w:id="70" w:name="_Toc18255"/>
+      <w:bookmarkStart w:id="67" w:name="_Toc147217006"/>
+      <w:bookmarkStart w:id="68" w:name="_Toc18255"/>
+      <w:bookmarkStart w:id="69" w:name="_Toc147217578"/>
+      <w:bookmarkStart w:id="70" w:name="_Toc19322"/>
       <w:r>
         <w:rPr>
           <w:rFonts w:hint="default" w:ascii="Times New Roman" w:hAnsi="Times New Roman" w:cs="Times New Roman"/>
@@ -27927,8 +27920,8 @@
           <w:lang w:val="ru-RU"/>
         </w:rPr>
       </w:pPr>
-      <w:bookmarkStart w:id="71" w:name="_Toc20454"/>
-      <w:bookmarkStart w:id="72" w:name="_Toc27277"/>
+      <w:bookmarkStart w:id="71" w:name="_Toc27277"/>
+      <w:bookmarkStart w:id="72" w:name="_Toc20454"/>
     </w:p>
     <w:p>
       <w:pPr>
@@ -28340,8 +28333,8 @@
           <w:lang w:val="ru-RU"/>
         </w:rPr>
       </w:pPr>
-      <w:bookmarkStart w:id="73" w:name="_Toc5901"/>
-      <w:bookmarkStart w:id="74" w:name="_Toc8135"/>
+      <w:bookmarkStart w:id="73" w:name="_Toc8135"/>
+      <w:bookmarkStart w:id="74" w:name="_Toc5901"/>
       <w:r>
         <w:rPr>
           <w:rFonts w:hint="default" w:ascii="Times New Roman" w:hAnsi="Times New Roman" w:cs="Times New Roman"/>
@@ -28683,8 +28676,8 @@
           <w:lang w:val="ru-RU"/>
         </w:rPr>
       </w:pPr>
-      <w:bookmarkStart w:id="75" w:name="_Toc5540"/>
-      <w:bookmarkStart w:id="76" w:name="_Toc25621"/>
+      <w:bookmarkStart w:id="75" w:name="_Toc25621"/>
+      <w:bookmarkStart w:id="76" w:name="_Toc5540"/>
       <w:r>
         <w:rPr>
           <w:rFonts w:hint="default" w:ascii="Times New Roman" w:hAnsi="Times New Roman" w:cs="Times New Roman"/>
@@ -29035,8 +29028,8 @@
           <w:lang w:val="ru-RU"/>
         </w:rPr>
       </w:pPr>
-      <w:bookmarkStart w:id="77" w:name="_Toc23618"/>
-      <w:bookmarkStart w:id="78" w:name="_Toc30293"/>
+      <w:bookmarkStart w:id="77" w:name="_Toc30293"/>
+      <w:bookmarkStart w:id="78" w:name="_Toc23618"/>
       <w:r>
         <w:rPr>
           <w:rFonts w:hint="default" w:ascii="Times New Roman" w:hAnsi="Times New Roman" w:cs="Times New Roman"/>
@@ -29614,8 +29607,8 @@
           <w:lang w:val="ru-RU"/>
         </w:rPr>
       </w:pPr>
-      <w:bookmarkStart w:id="81" w:name="_Toc22163"/>
-      <w:bookmarkStart w:id="82" w:name="_Toc28562"/>
+      <w:bookmarkStart w:id="81" w:name="_Toc28562"/>
+      <w:bookmarkStart w:id="82" w:name="_Toc22163"/>
       <w:r>
         <w:rPr>
           <w:rFonts w:hint="default" w:ascii="Times New Roman" w:hAnsi="Times New Roman" w:cs="Times New Roman"/>
@@ -30520,8 +30513,8 @@
           <w:lang w:val="ru-RU"/>
         </w:rPr>
       </w:pPr>
-      <w:bookmarkStart w:id="85" w:name="_Toc16267"/>
-      <w:bookmarkStart w:id="86" w:name="_Toc31898"/>
+      <w:bookmarkStart w:id="85" w:name="_Toc31898"/>
+      <w:bookmarkStart w:id="86" w:name="_Toc16267"/>
       <w:r>
         <w:rPr>
           <w:rFonts w:hint="default" w:ascii="Times New Roman" w:hAnsi="Times New Roman" w:cs="Times New Roman"/>
@@ -34786,8 +34779,8 @@
           <w:lang w:val="ru-RU"/>
         </w:rPr>
       </w:pPr>
-      <w:bookmarkStart w:id="87" w:name="_Toc13249"/>
-      <w:bookmarkStart w:id="88" w:name="_Toc8126"/>
+      <w:bookmarkStart w:id="87" w:name="_Toc8126"/>
+      <w:bookmarkStart w:id="88" w:name="_Toc13249"/>
       <w:r>
         <w:rPr>
           <w:rFonts w:hint="default" w:ascii="Times New Roman" w:hAnsi="Times New Roman" w:cs="Times New Roman"/>
@@ -35466,8 +35459,8 @@
           <w:lang w:val="ru-RU"/>
         </w:rPr>
       </w:pPr>
-      <w:bookmarkStart w:id="89" w:name="_Toc17307"/>
-      <w:bookmarkStart w:id="90" w:name="_Toc19392"/>
+      <w:bookmarkStart w:id="89" w:name="_Toc19392"/>
+      <w:bookmarkStart w:id="90" w:name="_Toc17307"/>
       <w:r>
         <w:rPr>
           <w:rFonts w:hint="default" w:ascii="Times New Roman" w:hAnsi="Times New Roman" w:cs="Times New Roman"/>
@@ -35593,12 +35586,13 @@
           <w:rFonts w:hint="default" w:ascii="Times New Roman" w:hAnsi="Times New Roman" w:cs="Times New Roman"/>
           <w:sz w:val="28"/>
           <w:szCs w:val="28"/>
+          <w:lang w:val="ru-RU"/>
         </w:rPr>
         <w:drawing>
           <wp:inline distT="0" distB="0" distL="114300" distR="114300">
-            <wp:extent cx="5934075" cy="3946525"/>
-            <wp:effectExtent l="0" t="0" r="9525" b="635"/>
-            <wp:docPr id="14" name="Изображение 2"/>
+            <wp:extent cx="5926455" cy="3027680"/>
+            <wp:effectExtent l="0" t="0" r="1905" b="5080"/>
+            <wp:docPr id="3" name="Изображение 3" descr="mermaid-diagram-2025-05-20-233209"/>
             <wp:cNvGraphicFramePr>
               <a:graphicFrameLocks xmlns:a="http://schemas.openxmlformats.org/drawingml/2006/main" noChangeAspect="1"/>
             </wp:cNvGraphicFramePr>
@@ -35606,7 +35600,7 @@
               <a:graphicData uri="http://schemas.openxmlformats.org/drawingml/2006/picture">
                 <pic:pic xmlns:pic="http://schemas.openxmlformats.org/drawingml/2006/picture">
                   <pic:nvPicPr>
-                    <pic:cNvPr id="14" name="Изображение 2"/>
+                    <pic:cNvPr id="3" name="Изображение 3" descr="mermaid-diagram-2025-05-20-233209"/>
                     <pic:cNvPicPr>
                       <a:picLocks noChangeAspect="1"/>
                     </pic:cNvPicPr>
@@ -35620,15 +35614,11 @@
                   <pic:spPr>
                     <a:xfrm>
                       <a:off x="0" y="0"/>
-                      <a:ext cx="5934075" cy="3946525"/>
+                      <a:ext cx="5926455" cy="3027680"/>
                     </a:xfrm>
                     <a:prstGeom prst="rect">
                       <a:avLst/>
                     </a:prstGeom>
-                    <a:noFill/>
-                    <a:ln>
-                      <a:noFill/>
-                    </a:ln>
                   </pic:spPr>
                 </pic:pic>
               </a:graphicData>
@@ -36043,8 +36033,8 @@
           <w:lang w:val="ru-RU"/>
         </w:rPr>
       </w:pPr>
-      <w:bookmarkStart w:id="91" w:name="_Toc18578"/>
-      <w:bookmarkStart w:id="92" w:name="_Toc5011"/>
+      <w:bookmarkStart w:id="91" w:name="_Toc5011"/>
+      <w:bookmarkStart w:id="92" w:name="_Toc18578"/>
       <w:r>
         <w:rPr>
           <w:rFonts w:hint="default" w:ascii="Times New Roman" w:hAnsi="Times New Roman" w:cs="Times New Roman"/>
@@ -36509,8 +36499,8 @@
           <w:lang w:val="ru-RU"/>
         </w:rPr>
       </w:pPr>
-      <w:bookmarkStart w:id="95" w:name="_Toc2347"/>
-      <w:bookmarkStart w:id="96" w:name="_Toc14402"/>
+      <w:bookmarkStart w:id="95" w:name="_Toc14402"/>
+      <w:bookmarkStart w:id="96" w:name="_Toc2347"/>
       <w:r>
         <w:rPr>
           <w:rFonts w:hint="default" w:ascii="Times New Roman" w:hAnsi="Times New Roman" w:cs="Times New Roman"/>
@@ -36904,8 +36894,8 @@
           <w:lang w:val="en-US"/>
         </w:rPr>
       </w:pPr>
-      <w:bookmarkStart w:id="97" w:name="_Toc28510"/>
-      <w:bookmarkStart w:id="98" w:name="_Toc14984"/>
+      <w:bookmarkStart w:id="97" w:name="_Toc14984"/>
+      <w:bookmarkStart w:id="98" w:name="_Toc28510"/>
       <w:r>
         <w:rPr>
           <w:rFonts w:hint="default" w:ascii="Times New Roman" w:hAnsi="Times New Roman" w:cs="Times New Roman"/>
@@ -37479,10 +37469,10 @@
           <w:szCs w:val="28"/>
         </w:rPr>
       </w:pPr>
-      <w:bookmarkStart w:id="99" w:name="_Toc147217579"/>
-      <w:bookmarkStart w:id="100" w:name="_Toc18284"/>
-      <w:bookmarkStart w:id="101" w:name="_Toc147217007"/>
-      <w:bookmarkStart w:id="102" w:name="_Toc1943"/>
+      <w:bookmarkStart w:id="99" w:name="_Toc18284"/>
+      <w:bookmarkStart w:id="100" w:name="_Toc147217579"/>
+      <w:bookmarkStart w:id="101" w:name="_Toc1943"/>
+      <w:bookmarkStart w:id="102" w:name="_Toc147217007"/>
       <w:r>
         <w:rPr>
           <w:rFonts w:hint="default" w:ascii="Times New Roman" w:hAnsi="Times New Roman" w:cs="Times New Roman"/>
@@ -37794,10 +37784,10 @@
           <w:szCs w:val="28"/>
         </w:rPr>
       </w:pPr>
-      <w:bookmarkStart w:id="104" w:name="_Toc11516"/>
-      <w:bookmarkStart w:id="105" w:name="_Toc28812"/>
-      <w:bookmarkStart w:id="106" w:name="_Toc147217580"/>
-      <w:bookmarkStart w:id="107" w:name="_Toc147217008"/>
+      <w:bookmarkStart w:id="104" w:name="_Toc28812"/>
+      <w:bookmarkStart w:id="105" w:name="_Toc147217008"/>
+      <w:bookmarkStart w:id="106" w:name="_Toc11516"/>
+      <w:bookmarkStart w:id="107" w:name="_Toc147217580"/>
       <w:r>
         <w:rPr>
           <w:rFonts w:hint="default" w:ascii="Times New Roman" w:hAnsi="Times New Roman" w:cs="Times New Roman"/>
@@ -37836,8 +37826,8 @@
         </w:rPr>
       </w:pPr>
       <w:bookmarkStart w:id="108" w:name="_Toc18962"/>
-      <w:bookmarkStart w:id="109" w:name="_Toc28367"/>
-      <w:bookmarkStart w:id="110" w:name="_Toc147217582"/>
+      <w:bookmarkStart w:id="109" w:name="_Toc147217582"/>
+      <w:bookmarkStart w:id="110" w:name="_Toc28367"/>
       <w:bookmarkStart w:id="111" w:name="_Toc147217010"/>
       <w:r>
         <w:rPr>
@@ -37876,10 +37866,10 @@
           <w:szCs w:val="28"/>
         </w:rPr>
       </w:pPr>
-      <w:bookmarkStart w:id="112" w:name="_Toc11408"/>
-      <w:bookmarkStart w:id="113" w:name="_Toc147217583"/>
-      <w:bookmarkStart w:id="114" w:name="_Toc1201"/>
-      <w:bookmarkStart w:id="115" w:name="_Toc147217011"/>
+      <w:bookmarkStart w:id="112" w:name="_Toc1201"/>
+      <w:bookmarkStart w:id="113" w:name="_Toc11408"/>
+      <w:bookmarkStart w:id="114" w:name="_Toc147217011"/>
+      <w:bookmarkStart w:id="115" w:name="_Toc147217583"/>
       <w:r>
         <w:rPr>
           <w:rFonts w:hint="default" w:ascii="Times New Roman" w:hAnsi="Times New Roman" w:cs="Times New Roman"/>
@@ -37935,9 +37925,9 @@
       <w:pPr>
         <w:pStyle w:val="2"/>
       </w:pPr>
-      <w:bookmarkStart w:id="116" w:name="_Toc147217012"/>
+      <w:bookmarkStart w:id="116" w:name="_Toc147217584"/>
       <w:bookmarkStart w:id="117" w:name="_Toc28065"/>
-      <w:bookmarkStart w:id="118" w:name="_Toc147217584"/>
+      <w:bookmarkStart w:id="118" w:name="_Toc147217012"/>
       <w:bookmarkStart w:id="119" w:name="_Toc1695"/>
       <w:r>
         <w:t>СПИСОК ИСПОЛЬЗОВАННЫХ ИСТОЧНИКОВ</w:t>
@@ -38173,10 +38163,10 @@
         <w:pStyle w:val="2"/>
         <w:jc w:val="center"/>
       </w:pPr>
-      <w:bookmarkStart w:id="124" w:name="_Toc147217014"/>
-      <w:bookmarkStart w:id="125" w:name="_Toc29131"/>
-      <w:bookmarkStart w:id="126" w:name="_Toc147217586"/>
-      <w:bookmarkStart w:id="127" w:name="_Toc15151"/>
+      <w:bookmarkStart w:id="124" w:name="_Toc15151"/>
+      <w:bookmarkStart w:id="125" w:name="_Toc147217586"/>
+      <w:bookmarkStart w:id="126" w:name="_Toc147217014"/>
+      <w:bookmarkStart w:id="127" w:name="_Toc29131"/>
       <w:r>
         <w:t>Справка о результатах проверки выпускной квалификационной работы на наличие заимствований</w:t>
       </w:r>
@@ -38312,10 +38302,10 @@
         <w:pStyle w:val="2"/>
         <w:jc w:val="center"/>
       </w:pPr>
-      <w:bookmarkStart w:id="128" w:name="_Toc147217587"/>
-      <w:bookmarkStart w:id="129" w:name="_Toc147217015"/>
-      <w:bookmarkStart w:id="130" w:name="_Toc3911"/>
-      <w:bookmarkStart w:id="131" w:name="_Toc25753"/>
+      <w:bookmarkStart w:id="128" w:name="_Toc3911"/>
+      <w:bookmarkStart w:id="129" w:name="_Toc25753"/>
+      <w:bookmarkStart w:id="130" w:name="_Toc147217587"/>
+      <w:bookmarkStart w:id="131" w:name="_Toc147217015"/>
       <w:r>
         <w:t>Приложение Б</w:t>
       </w:r>
@@ -38329,10 +38319,10 @@
         <w:pStyle w:val="2"/>
         <w:jc w:val="center"/>
       </w:pPr>
-      <w:bookmarkStart w:id="132" w:name="_Toc10989"/>
-      <w:bookmarkStart w:id="133" w:name="_Toc147217016"/>
-      <w:bookmarkStart w:id="134" w:name="_Toc147217588"/>
-      <w:bookmarkStart w:id="135" w:name="_Toc20282"/>
+      <w:bookmarkStart w:id="132" w:name="_Toc147217588"/>
+      <w:bookmarkStart w:id="133" w:name="_Toc20282"/>
+      <w:bookmarkStart w:id="134" w:name="_Toc10989"/>
+      <w:bookmarkStart w:id="135" w:name="_Toc147217016"/>
       <w:r>
         <w:t>Техническое задание</w:t>
       </w:r>
@@ -38468,10 +38458,10 @@
         <w:pStyle w:val="2"/>
         <w:jc w:val="center"/>
       </w:pPr>
-      <w:bookmarkStart w:id="136" w:name="_Toc18276"/>
-      <w:bookmarkStart w:id="137" w:name="_Toc17116"/>
-      <w:bookmarkStart w:id="138" w:name="_Toc147217017"/>
-      <w:bookmarkStart w:id="139" w:name="_Toc147217589"/>
+      <w:bookmarkStart w:id="136" w:name="_Toc17116"/>
+      <w:bookmarkStart w:id="137" w:name="_Toc147217589"/>
+      <w:bookmarkStart w:id="138" w:name="_Toc18276"/>
+      <w:bookmarkStart w:id="139" w:name="_Toc147217017"/>
       <w:r>
         <w:t>Приложение В</w:t>
       </w:r>
@@ -38485,9 +38475,9 @@
         <w:pStyle w:val="2"/>
         <w:jc w:val="center"/>
       </w:pPr>
-      <w:bookmarkStart w:id="140" w:name="_Toc147217018"/>
+      <w:bookmarkStart w:id="140" w:name="_Toc152"/>
       <w:bookmarkStart w:id="141" w:name="_Toc21749"/>
-      <w:bookmarkStart w:id="142" w:name="_Toc152"/>
+      <w:bookmarkStart w:id="142" w:name="_Toc147217018"/>
       <w:bookmarkStart w:id="143" w:name="_Toc147217590"/>
       <w:r>
         <w:t>Руководство системного программиста</w:t>

</xml_diff>